<commit_message>
Dokumentation und SPI bitbanging
</commit_message>
<xml_diff>
--- a/Dokumentation/Dokumentationsvorlage.docx
+++ b/Dokumentation/Dokumentationsvorlage.docx
@@ -1443,7 +1443,13 @@
     </w:p>
     <w:p>
       <w:r>
-        <w:t>IO-Link ist ein Standard um mit Sensoren und Aktoren zu kommunizieren. Ein IO-Link System besteht aus IO-Link Masters und IO-Link Devices. Der IO-Link Master stellt die Verbindung zwischen Devices und System her. Der Master kommuniziert über Feldbusse oder produktspezifische Rückwandbusse. „</w:t>
+        <w:t>IO-Link ist ein</w:t>
+      </w:r>
+      <w:r>
+        <w:t xml:space="preserve"> herstellerunabhängiger</w:t>
+      </w:r>
+      <w:r>
+        <w:t xml:space="preserve"> Standard um mit Sensoren und Aktoren zu kommunizieren. Ein IO-Link System besteht aus IO-Link Masters und IO-Link Devices. Der IO-Link Master stellt die Verbindung zwischen Devices und System her. Der Master kommuniziert über Feldbusse oder produktspezifische Rückwandbusse. „</w:t>
       </w:r>
       <w:r>
         <w:t>Ein IO-Link Master kann mehrere IO-Link Ports (Kanäle) besitzen. An jedem Port ist ein IO-Link Device anschließbar (Punkt-zu-Punkt-Kommunikation). Somit ist IO-Link eine Punkt-zu-Punkt-Kommunikation und kein Feldbus.</w:t>
@@ -1456,7 +1462,6 @@
           <w:id w:val="1947722135"/>
           <w:citation/>
         </w:sdtPr>
-        <w:sdtEndPr/>
         <w:sdtContent>
           <w:r>
             <w:fldChar w:fldCharType="begin"/>
@@ -1494,7 +1499,7 @@
         <mc:AlternateContent>
           <mc:Choice Requires="wps">
             <w:drawing>
-              <wp:anchor distT="0" distB="0" distL="114300" distR="114300" simplePos="0" relativeHeight="251660288" behindDoc="1" locked="0" layoutInCell="1" allowOverlap="1" wp14:anchorId="39E48F6B" wp14:editId="105EC0E2">
+              <wp:anchor distT="0" distB="0" distL="114300" distR="114300" simplePos="0" relativeHeight="251654144" behindDoc="1" locked="0" layoutInCell="1" allowOverlap="1" wp14:anchorId="39E48F6B" wp14:editId="105EC0E2">
                 <wp:simplePos x="0" y="0"/>
                 <wp:positionH relativeFrom="column">
                   <wp:posOffset>221615</wp:posOffset>
@@ -1541,14 +1546,27 @@
                             <w:r>
                               <w:t xml:space="preserve">Abbildung </w:t>
                             </w:r>
-                            <w:fldSimple w:instr=" SEQ Abbildung \* ARABIC ">
-                              <w:r>
-                                <w:rPr>
-                                  <w:noProof/>
-                                </w:rPr>
-                                <w:t>1</w:t>
-                              </w:r>
-                            </w:fldSimple>
+                            <w:r>
+                              <w:fldChar w:fldCharType="begin"/>
+                            </w:r>
+                            <w:r>
+                              <w:instrText xml:space="preserve"> SEQ Abbildung \* ARABIC </w:instrText>
+                            </w:r>
+                            <w:r>
+                              <w:fldChar w:fldCharType="separate"/>
+                            </w:r>
+                            <w:r>
+                              <w:rPr>
+                                <w:noProof/>
+                              </w:rPr>
+                              <w:t>1</w:t>
+                            </w:r>
+                            <w:r>
+                              <w:rPr>
+                                <w:noProof/>
+                              </w:rPr>
+                              <w:fldChar w:fldCharType="end"/>
+                            </w:r>
                             <w:r>
                               <w:t xml:space="preserve"> - Beispiel Anlagenarchitektur mit IO-Link </w:t>
                             </w:r>
@@ -1557,7 +1575,6 @@
                                 <w:id w:val="919293704"/>
                                 <w:citation/>
                               </w:sdtPr>
-                              <w:sdtEndPr/>
                               <w:sdtContent>
                                 <w:r>
                                   <w:fldChar w:fldCharType="begin"/>
@@ -1602,7 +1619,7 @@
                 <v:stroke joinstyle="miter"/>
                 <v:path gradientshapeok="t" o:connecttype="rect"/>
               </v:shapetype>
-              <v:shape id="Textfeld 2" o:spid="_x0000_s1026" type="#_x0000_t202" style="position:absolute;margin-left:17.45pt;margin-top:320.2pt;width:418.65pt;height:.05pt;z-index:-251656192;visibility:visible;mso-wrap-style:square;mso-wrap-distance-left:9pt;mso-wrap-distance-top:0;mso-wrap-distance-right:9pt;mso-wrap-distance-bottom:0;mso-position-horizontal:absolute;mso-position-horizontal-relative:text;mso-position-vertical:absolute;mso-position-vertical-relative:text;v-text-anchor:top" o:gfxdata="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" stroked="f">
+              <v:shape id="Textfeld 2" o:spid="_x0000_s1026" type="#_x0000_t202" style="position:absolute;margin-left:17.45pt;margin-top:320.2pt;width:418.65pt;height:.05pt;z-index:-251662336;visibility:visible;mso-wrap-style:square;mso-wrap-distance-left:9pt;mso-wrap-distance-top:0;mso-wrap-distance-right:9pt;mso-wrap-distance-bottom:0;mso-position-horizontal:absolute;mso-position-horizontal-relative:text;mso-position-vertical:absolute;mso-position-vertical-relative:text;v-text-anchor:top" o:gfxdata="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" stroked="f">
                 <v:textbox style="mso-fit-shape-to-text:t" inset="0,0,0,0">
                   <w:txbxContent>
                     <w:p>
@@ -1639,22 +1656,13 @@
                         <w:fldChar w:fldCharType="end"/>
                       </w:r>
                       <w:r>
-                        <w:t xml:space="preserve"> - Beispiel Anlagenarchitektur mit </w:t>
-                      </w:r>
-                      <w:proofErr w:type="spellStart"/>
-                      <w:r>
-                        <w:t>IO</w:t>
-                      </w:r>
-                      <w:proofErr w:type="spellEnd"/>
-                      <w:r>
-                        <w:t xml:space="preserve">-Link </w:t>
+                        <w:t xml:space="preserve"> - Beispiel Anlagenarchitektur mit IO-Link </w:t>
                       </w:r>
                       <w:sdt>
                         <w:sdtPr>
                           <w:id w:val="919293704"/>
                           <w:citation/>
                         </w:sdtPr>
-                        <w:sdtEndPr/>
                         <w:sdtContent>
                           <w:r>
                             <w:fldChar w:fldCharType="begin"/>
@@ -1692,7 +1700,7 @@
           <w:lang w:eastAsia="de-CH"/>
         </w:rPr>
         <w:drawing>
-          <wp:anchor distT="0" distB="0" distL="114300" distR="114300" simplePos="0" relativeHeight="251659264" behindDoc="1" locked="0" layoutInCell="1" allowOverlap="1" wp14:anchorId="1E1A5CBE" wp14:editId="7464B92A">
+          <wp:anchor distT="0" distB="0" distL="114300" distR="114300" simplePos="0" relativeHeight="251653120" behindDoc="1" locked="0" layoutInCell="1" allowOverlap="1" wp14:anchorId="1E1A5CBE" wp14:editId="7464B92A">
             <wp:simplePos x="0" y="0"/>
             <wp:positionH relativeFrom="margin">
               <wp:align>center</wp:align>
@@ -1780,20 +1788,41 @@
       <w:pPr>
         <w:pStyle w:val="berschrift2"/>
       </w:pPr>
-      <w:bookmarkStart w:id="7" w:name="_Toc444090769"/>
-      <w:bookmarkStart w:id="8" w:name="_Toc445992088"/>
+      <w:bookmarkStart w:id="9" w:name="_Toc444090769"/>
+      <w:bookmarkStart w:id="10" w:name="_Toc445992088"/>
+      <w:r>
+        <w:t xml:space="preserve">Physikalische </w:t>
+      </w:r>
       <w:r>
         <w:t>IO-Link Schnittstelle</w:t>
       </w:r>
-      <w:bookmarkEnd w:id="7"/>
-      <w:r>
-        <w:t xml:space="preserve"> IP65/67</w:t>
-      </w:r>
-      <w:bookmarkEnd w:id="8"/>
-    </w:p>
-    <w:p>
-      <w:r>
-        <w:t>Bei IO-Link handelt es sich um eine serielle und bidirektionale Punkt-zu-Punkt Verbindung. Sensoren haben bei IP65/67 eine 4-polige Verbindung und Aktoren eine 5-polige Verbindung. Der Master verfügt über eine 5-polige Buchse (M5, M8 oder M12), wobei die Anschlussbelegung wie folgt definiert ist:</w:t>
+      <w:bookmarkEnd w:id="9"/>
+      <w:r>
+        <w:t xml:space="preserve"> </w:t>
+      </w:r>
+      <w:bookmarkEnd w:id="10"/>
+    </w:p>
+    <w:p>
+      <w:r>
+        <w:t>Bei IO-Link handelt es sich um eine serielle und bidirektionale Punkt-zu-Punkt Verbindung. S</w:t>
+      </w:r>
+      <w:r>
+        <w:t>ensoren haben eine 3</w:t>
+      </w:r>
+      <w:r>
+        <w:t xml:space="preserve">-polige Verbindung und Aktoren eine 5-polige Verbindung. Der Master verfügt über eine 5-polige Buchse (M5, M8 oder M12), wobei die Anschlussbelegung </w:t>
+      </w:r>
+      <w:r>
+        <w:t xml:space="preserve">nach </w:t>
+      </w:r>
+      <w:r>
+        <w:t>IEC 60974-5-2</w:t>
+      </w:r>
+      <w:r>
+        <w:t xml:space="preserve"> Standard </w:t>
+      </w:r>
+      <w:r>
+        <w:t>wie folgt definiert ist:</w:t>
       </w:r>
     </w:p>
     <w:p>
@@ -1840,28 +1869,47 @@
     </w:p>
     <w:p>
       <w:r>
+        <w:t xml:space="preserve">Die Anschlussbelegung kann ebenfalls aus </w:t>
+      </w:r>
+      <w:r>
+        <w:fldChar w:fldCharType="begin"/>
+      </w:r>
+      <w:r>
+        <w:instrText xml:space="preserve"> REF _Ref448405808 \h </w:instrText>
+      </w:r>
+      <w:r>
+        <w:fldChar w:fldCharType="separate"/>
+      </w:r>
+      <w:r>
+        <w:t xml:space="preserve">Abbildung </w:t>
+      </w:r>
+      <w:r>
+        <w:rPr>
+          <w:noProof/>
+        </w:rPr>
+        <w:t>2</w:t>
+      </w:r>
+      <w:r>
+        <w:fldChar w:fldCharType="end"/>
+      </w:r>
+      <w:r>
+        <w:t xml:space="preserve"> entnommen werden.</w:t>
+      </w:r>
+    </w:p>
+    <w:p>
+      <w:r>
         <w:t>Die Energieversorgung ist mit Pin 1 und Pin 3 gewährleistet und liefert maximal 200mA. Die maximale Leiterlänge für die ungeschirmte 3- bzw. 5-polige Verbindung zwischen Device und Master ist 20 m.</w:t>
       </w:r>
     </w:p>
-    <w:p>
-      <w:r>
-        <w:lastRenderedPageBreak/>
-        <w:t>PHY1: Zweidrahtschnittstelle</w:t>
-      </w:r>
-      <w:r>
-        <w:br/>
-        <w:t>PHY2: Dreidrahtschnittstelle (</w:t>
-      </w:r>
-    </w:p>
-    <w:p/>
     <w:p>
       <w:r>
         <w:rPr>
           <w:noProof/>
           <w:lang w:eastAsia="de-CH"/>
         </w:rPr>
+        <w:lastRenderedPageBreak/>
         <w:drawing>
-          <wp:anchor distT="0" distB="0" distL="114300" distR="114300" simplePos="0" relativeHeight="251661312" behindDoc="1" locked="0" layoutInCell="1" allowOverlap="1" wp14:anchorId="57207FC9" wp14:editId="14D321DB">
+          <wp:anchor distT="0" distB="0" distL="114300" distR="114300" simplePos="0" relativeHeight="251655168" behindDoc="1" locked="0" layoutInCell="1" allowOverlap="1" wp14:anchorId="57207FC9" wp14:editId="14D321DB">
             <wp:simplePos x="0" y="0"/>
             <wp:positionH relativeFrom="margin">
               <wp:align>center</wp:align>
@@ -1951,7 +1999,7 @@
         <mc:AlternateContent>
           <mc:Choice Requires="wps">
             <w:drawing>
-              <wp:anchor distT="0" distB="0" distL="114300" distR="114300" simplePos="0" relativeHeight="251662336" behindDoc="1" locked="0" layoutInCell="1" allowOverlap="1" wp14:anchorId="02C68E40" wp14:editId="164BEFDD">
+              <wp:anchor distT="0" distB="0" distL="114300" distR="114300" simplePos="0" relativeHeight="251656192" behindDoc="1" locked="0" layoutInCell="1" allowOverlap="1" wp14:anchorId="02C68E40" wp14:editId="164BEFDD">
                 <wp:simplePos x="0" y="0"/>
                 <wp:positionH relativeFrom="margin">
                   <wp:align>center</wp:align>
@@ -1993,19 +2041,34 @@
                                 <w:noProof/>
                               </w:rPr>
                             </w:pPr>
-                            <w:bookmarkStart w:id="9" w:name="_Toc444526391"/>
-                            <w:bookmarkStart w:id="10" w:name="_Toc445992110"/>
+                            <w:bookmarkStart w:id="11" w:name="_Toc444526391"/>
+                            <w:bookmarkStart w:id="12" w:name="_Toc445992110"/>
+                            <w:bookmarkStart w:id="13" w:name="_Ref448405808"/>
                             <w:r>
                               <w:t xml:space="preserve">Abbildung </w:t>
                             </w:r>
-                            <w:fldSimple w:instr=" SEQ Abbildung \* ARABIC ">
-                              <w:r>
-                                <w:rPr>
-                                  <w:noProof/>
-                                </w:rPr>
-                                <w:t>2</w:t>
-                              </w:r>
-                            </w:fldSimple>
+                            <w:r>
+                              <w:fldChar w:fldCharType="begin"/>
+                            </w:r>
+                            <w:r>
+                              <w:instrText xml:space="preserve"> SEQ Abbildung \* ARABIC </w:instrText>
+                            </w:r>
+                            <w:r>
+                              <w:fldChar w:fldCharType="separate"/>
+                            </w:r>
+                            <w:r>
+                              <w:rPr>
+                                <w:noProof/>
+                              </w:rPr>
+                              <w:t>2</w:t>
+                            </w:r>
+                            <w:r>
+                              <w:rPr>
+                                <w:noProof/>
+                              </w:rPr>
+                              <w:fldChar w:fldCharType="end"/>
+                            </w:r>
+                            <w:bookmarkEnd w:id="13"/>
                             <w:r>
                               <w:t xml:space="preserve"> - Anschlussbelegung IO-Link Device </w:t>
                             </w:r>
@@ -2014,7 +2077,6 @@
                                 <w:id w:val="-89698826"/>
                                 <w:citation/>
                               </w:sdtPr>
-                              <w:sdtEndPr/>
                               <w:sdtContent>
                                 <w:r>
                                   <w:fldChar w:fldCharType="begin"/>
@@ -2036,8 +2098,8 @@
                                 </w:r>
                               </w:sdtContent>
                             </w:sdt>
-                            <w:bookmarkEnd w:id="9"/>
-                            <w:bookmarkEnd w:id="10"/>
+                            <w:bookmarkEnd w:id="11"/>
+                            <w:bookmarkEnd w:id="12"/>
                           </w:p>
                         </w:txbxContent>
                       </wps:txbx>
@@ -2055,7 +2117,7 @@
           </mc:Choice>
           <mc:Fallback>
             <w:pict>
-              <v:shape w14:anchorId="02C68E40" id="Textfeld 4" o:spid="_x0000_s1027" type="#_x0000_t202" style="position:absolute;margin-left:0;margin-top:6.9pt;width:353.75pt;height:.05pt;z-index:-251654144;visibility:visible;mso-wrap-style:square;mso-wrap-distance-left:9pt;mso-wrap-distance-top:0;mso-wrap-distance-right:9pt;mso-wrap-distance-bottom:0;mso-position-horizontal:center;mso-position-horizontal-relative:margin;mso-position-vertical:absolute;mso-position-vertical-relative:text;v-text-anchor:top" o:gfxdata="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" stroked="f">
+              <v:shape w14:anchorId="02C68E40" id="Textfeld 4" o:spid="_x0000_s1027" type="#_x0000_t202" style="position:absolute;margin-left:0;margin-top:6.9pt;width:353.75pt;height:.05pt;z-index:-251660288;visibility:visible;mso-wrap-style:square;mso-wrap-distance-left:9pt;mso-wrap-distance-top:0;mso-wrap-distance-right:9pt;mso-wrap-distance-bottom:0;mso-position-horizontal:center;mso-position-horizontal-relative:margin;mso-position-vertical:absolute;mso-position-vertical-relative:text;v-text-anchor:top" o:gfxdata="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" stroked="f">
                 <v:textbox style="mso-fit-shape-to-text:t" inset="0,0,0,0">
                   <w:txbxContent>
                     <w:p>
@@ -2065,8 +2127,9 @@
                           <w:noProof/>
                         </w:rPr>
                       </w:pPr>
-                      <w:bookmarkStart w:id="13" w:name="_Toc444526391"/>
-                      <w:bookmarkStart w:id="14" w:name="_Toc445992110"/>
+                      <w:bookmarkStart w:id="14" w:name="_Toc444526391"/>
+                      <w:bookmarkStart w:id="15" w:name="_Toc445992110"/>
+                      <w:bookmarkStart w:id="16" w:name="_Ref448405808"/>
                       <w:r>
                         <w:t xml:space="preserve">Abbildung </w:t>
                       </w:r>
@@ -2091,23 +2154,15 @@
                         </w:rPr>
                         <w:fldChar w:fldCharType="end"/>
                       </w:r>
+                      <w:bookmarkEnd w:id="16"/>
                       <w:r>
-                        <w:t xml:space="preserve"> - Anschlussbelegung </w:t>
-                      </w:r>
-                      <w:proofErr w:type="spellStart"/>
-                      <w:r>
-                        <w:t>IO</w:t>
-                      </w:r>
-                      <w:proofErr w:type="spellEnd"/>
-                      <w:r>
-                        <w:t xml:space="preserve">-Link Device </w:t>
+                        <w:t xml:space="preserve"> - Anschlussbelegung IO-Link Device </w:t>
                       </w:r>
                       <w:sdt>
                         <w:sdtPr>
                           <w:id w:val="-89698826"/>
                           <w:citation/>
                         </w:sdtPr>
-                        <w:sdtEndPr/>
                         <w:sdtContent>
                           <w:r>
                             <w:fldChar w:fldCharType="begin"/>
@@ -2129,8 +2184,8 @@
                           </w:r>
                         </w:sdtContent>
                       </w:sdt>
-                      <w:bookmarkEnd w:id="13"/>
                       <w:bookmarkEnd w:id="14"/>
+                      <w:bookmarkEnd w:id="15"/>
                     </w:p>
                   </w:txbxContent>
                 </v:textbox>
@@ -2161,46 +2216,67 @@
           <w:noProof/>
           <w:lang w:eastAsia="de-CH"/>
         </w:rPr>
-        <w:t>Beim IO-Link Master gibt es zwei verschiedene Porttypen:</w:t>
-      </w:r>
-    </w:p>
-    <w:p>
-      <w:pPr>
-        <w:pStyle w:val="berschrift3"/>
-        <w:rPr>
-          <w:noProof/>
-        </w:rPr>
-      </w:pPr>
-      <w:bookmarkStart w:id="11" w:name="_Toc444090770"/>
-      <w:r>
-        <w:rPr>
-          <w:noProof/>
-        </w:rPr>
-        <w:t>Port Class A</w:t>
-      </w:r>
-      <w:bookmarkEnd w:id="11"/>
-    </w:p>
-    <w:p>
-      <w:pPr>
+        <w:t>Wenn eine Steuerung mit dem Sicherheits</w:t>
+      </w:r>
+      <w:r>
         <w:rPr>
           <w:noProof/>
           <w:lang w:eastAsia="de-CH"/>
         </w:rPr>
-      </w:pPr>
+        <w:t xml:space="preserve">standard IP65/67, dann gibt es für die IO-Link Schnittstelle </w:t>
+      </w:r>
       <w:r>
         <w:rPr>
           <w:noProof/>
           <w:lang w:eastAsia="de-CH"/>
         </w:rPr>
-        <w:t>Die Funktion von Pin 2 und Pin 5 ist nicht vorgegeben und wird vom Hersteller definiert. Typischerweise wird Pin 2 zu einem zusätzlichen Digitalpin.</w:t>
-      </w:r>
-      <w:r>
+        <w:t>zwei verschiedene Porttypen:</w:t>
+      </w:r>
+    </w:p>
+    <w:p>
+      <w:pPr>
+        <w:pStyle w:val="berschrift3"/>
+        <w:rPr>
+          <w:noProof/>
+        </w:rPr>
+      </w:pPr>
+      <w:bookmarkStart w:id="17" w:name="_Toc444090770"/>
+      <w:r>
+        <w:rPr>
+          <w:noProof/>
+        </w:rPr>
+        <w:t>Port Class A</w:t>
+      </w:r>
+      <w:bookmarkEnd w:id="17"/>
+    </w:p>
+    <w:p>
+      <w:pPr>
         <w:rPr>
           <w:noProof/>
           <w:lang w:eastAsia="de-CH"/>
         </w:rPr>
+      </w:pPr>
+      <w:r>
+        <w:rPr>
+          <w:noProof/>
+          <w:lang w:eastAsia="de-CH"/>
+        </w:rPr>
+        <w:t>Die Funktion von Pin 2 und Pin 5 ist nicht vorgegeben und wird vom Hersteller definiert. Typischerweise wird Pin 2 zu einem zusätzlichen Digitalpin.</w:t>
+      </w:r>
+      <w:r>
+        <w:rPr>
+          <w:noProof/>
+          <w:lang w:eastAsia="de-CH"/>
+        </w:rPr>
         <w:t xml:space="preserve"> Die Buchsengrösse variiert zwischen M5, M8 und M12.</w:t>
       </w:r>
+      <w:r>
+        <w:rPr>
+          <w:noProof/>
+          <w:lang w:eastAsia="de-CH"/>
+        </w:rPr>
+        <w:t xml:space="preserve"> </w:t>
+      </w:r>
     </w:p>
     <w:p>
       <w:pPr>
@@ -2209,14 +2285,14 @@
           <w:noProof/>
         </w:rPr>
       </w:pPr>
-      <w:bookmarkStart w:id="12" w:name="_Toc444090771"/>
+      <w:bookmarkStart w:id="18" w:name="_Toc444090771"/>
       <w:r>
         <w:rPr>
           <w:noProof/>
         </w:rPr>
         <w:t>Port Class B</w:t>
       </w:r>
-      <w:bookmarkEnd w:id="12"/>
+      <w:bookmarkEnd w:id="18"/>
     </w:p>
     <w:p>
       <w:pPr>
@@ -2248,7 +2324,7 @@
         <mc:AlternateContent>
           <mc:Choice Requires="wps">
             <w:drawing>
-              <wp:anchor distT="0" distB="0" distL="114300" distR="114300" simplePos="0" relativeHeight="251664384" behindDoc="1" locked="0" layoutInCell="1" allowOverlap="1" wp14:anchorId="7A3DB71E" wp14:editId="2CA6F5D5">
+              <wp:anchor distT="0" distB="0" distL="114300" distR="114300" simplePos="0" relativeHeight="251658240" behindDoc="1" locked="0" layoutInCell="1" allowOverlap="1" wp14:anchorId="7A3DB71E" wp14:editId="2CA6F5D5">
                 <wp:simplePos x="0" y="0"/>
                 <wp:positionH relativeFrom="column">
                   <wp:posOffset>0</wp:posOffset>
@@ -2290,24 +2366,37 @@
                                 <w:noProof/>
                               </w:rPr>
                             </w:pPr>
-                            <w:bookmarkStart w:id="13" w:name="_Toc444526392"/>
-                            <w:bookmarkStart w:id="14" w:name="_Toc445992111"/>
+                            <w:bookmarkStart w:id="19" w:name="_Toc444526392"/>
+                            <w:bookmarkStart w:id="20" w:name="_Toc445992111"/>
                             <w:r>
                               <w:t xml:space="preserve">Abbildung </w:t>
                             </w:r>
-                            <w:fldSimple w:instr=" SEQ Abbildung \* ARABIC ">
-                              <w:r>
-                                <w:rPr>
-                                  <w:noProof/>
-                                </w:rPr>
-                                <w:t>3</w:t>
-                              </w:r>
-                            </w:fldSimple>
+                            <w:r>
+                              <w:fldChar w:fldCharType="begin"/>
+                            </w:r>
+                            <w:r>
+                              <w:instrText xml:space="preserve"> SEQ Abbildung \* ARABIC </w:instrText>
+                            </w:r>
+                            <w:r>
+                              <w:fldChar w:fldCharType="separate"/>
+                            </w:r>
+                            <w:r>
+                              <w:rPr>
+                                <w:noProof/>
+                              </w:rPr>
+                              <w:t>3</w:t>
+                            </w:r>
+                            <w:r>
+                              <w:rPr>
+                                <w:noProof/>
+                              </w:rPr>
+                              <w:fldChar w:fldCharType="end"/>
+                            </w:r>
                             <w:r>
                               <w:t xml:space="preserve"> - Anschlussbelegung Port Class B</w:t>
                             </w:r>
-                            <w:bookmarkEnd w:id="13"/>
-                            <w:bookmarkEnd w:id="14"/>
+                            <w:bookmarkEnd w:id="19"/>
+                            <w:bookmarkEnd w:id="20"/>
                           </w:p>
                         </w:txbxContent>
                       </wps:txbx>
@@ -2325,7 +2414,7 @@
           </mc:Choice>
           <mc:Fallback>
             <w:pict>
-              <v:shape w14:anchorId="7A3DB71E" id="Textfeld 6" o:spid="_x0000_s1028" type="#_x0000_t202" style="position:absolute;margin-left:0;margin-top:164.1pt;width:258.75pt;height:.05pt;z-index:-251652096;visibility:visible;mso-wrap-style:square;mso-wrap-distance-left:9pt;mso-wrap-distance-top:0;mso-wrap-distance-right:9pt;mso-wrap-distance-bottom:0;mso-position-horizontal:absolute;mso-position-horizontal-relative:text;mso-position-vertical:absolute;mso-position-vertical-relative:text;v-text-anchor:top" o:gfxdata="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" stroked="f">
+              <v:shape w14:anchorId="7A3DB71E" id="Textfeld 6" o:spid="_x0000_s1028" type="#_x0000_t202" style="position:absolute;margin-left:0;margin-top:164.1pt;width:258.75pt;height:.05pt;z-index:-251658240;visibility:visible;mso-wrap-style:square;mso-wrap-distance-left:9pt;mso-wrap-distance-top:0;mso-wrap-distance-right:9pt;mso-wrap-distance-bottom:0;mso-position-horizontal:absolute;mso-position-horizontal-relative:text;mso-position-vertical:absolute;mso-position-vertical-relative:text;v-text-anchor:top" o:gfxdata="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" stroked="f">
                 <v:textbox style="mso-fit-shape-to-text:t" inset="0,0,0,0">
                   <w:txbxContent>
                     <w:p>
@@ -2335,8 +2424,8 @@
                           <w:noProof/>
                         </w:rPr>
                       </w:pPr>
-                      <w:bookmarkStart w:id="19" w:name="_Toc444526392"/>
-                      <w:bookmarkStart w:id="20" w:name="_Toc445992111"/>
+                      <w:bookmarkStart w:id="21" w:name="_Toc444526392"/>
+                      <w:bookmarkStart w:id="22" w:name="_Toc445992111"/>
                       <w:r>
                         <w:t xml:space="preserve">Abbildung </w:t>
                       </w:r>
@@ -2364,8 +2453,8 @@
                       <w:r>
                         <w:t xml:space="preserve"> - Anschlussbelegung Port Class B</w:t>
                       </w:r>
-                      <w:bookmarkEnd w:id="19"/>
-                      <w:bookmarkEnd w:id="20"/>
+                      <w:bookmarkEnd w:id="21"/>
+                      <w:bookmarkEnd w:id="22"/>
                     </w:p>
                   </w:txbxContent>
                 </v:textbox>
@@ -2380,7 +2469,7 @@
           <w:lang w:eastAsia="de-CH"/>
         </w:rPr>
         <w:drawing>
-          <wp:anchor distT="0" distB="0" distL="114300" distR="114300" simplePos="0" relativeHeight="251663360" behindDoc="1" locked="0" layoutInCell="1" allowOverlap="1" wp14:anchorId="1C31B0A4" wp14:editId="39524943">
+          <wp:anchor distT="0" distB="0" distL="114300" distR="114300" simplePos="0" relativeHeight="251657216" behindDoc="1" locked="0" layoutInCell="1" allowOverlap="1" wp14:anchorId="1C31B0A4" wp14:editId="39524943">
             <wp:simplePos x="0" y="0"/>
             <wp:positionH relativeFrom="margin">
               <wp:align>left</wp:align>
@@ -2461,14 +2550,14 @@
       <w:pPr>
         <w:pStyle w:val="berschrift2"/>
       </w:pPr>
-      <w:bookmarkStart w:id="15" w:name="_Toc445992089"/>
+      <w:bookmarkStart w:id="23" w:name="_Toc445992089"/>
       <w:r>
         <w:t>Betriebsarten</w:t>
       </w:r>
-      <w:bookmarkEnd w:id="15"/>
-    </w:p>
-    <w:p>
-      <w:bookmarkStart w:id="16" w:name="_Toc444090772"/>
+      <w:bookmarkEnd w:id="23"/>
+    </w:p>
+    <w:p>
+      <w:bookmarkStart w:id="24" w:name="_Toc444090772"/>
       <w:r>
         <w:t>Die IO-Link Ports des Masters lassen sich in drei verschiedenen Betriebsarten betreiben:</w:t>
       </w:r>
@@ -2484,7 +2573,6 @@
         <w:ind w:left="851"/>
       </w:pPr>
       <w:r>
-        <w:lastRenderedPageBreak/>
         <w:t>IO-Link</w:t>
       </w:r>
       <w:r>
@@ -2525,6 +2613,9 @@
       </w:r>
       <w:r>
         <w:br/>
+      </w:r>
+      <w:r>
+        <w:lastRenderedPageBreak/>
         <w:t xml:space="preserve"> </w:t>
       </w:r>
       <w:r>
@@ -2566,7 +2657,13 @@
     </w:p>
     <w:p>
       <w:r>
-        <w:t>Im IO-Link Betriemodus sind drei Übertragungsgeschwindigkeiten (für die IO-Link V1.1) spezifiziert:</w:t>
+        <w:t>Im IO-Link Betrie</w:t>
+      </w:r>
+      <w:r>
+        <w:t>bs</w:t>
+      </w:r>
+      <w:r>
+        <w:t>modus sind drei Übertragungsgeschwindigkeiten (für die IO-Link V1.1) spezifiziert:</w:t>
       </w:r>
     </w:p>
     <w:p>
@@ -2637,20 +2734,129 @@
     </w:p>
     <w:p>
       <w:r>
+        <w:t>Mit IO-Link V1.0 sind nur die Übertragungsgeschwindigkeiten 4.8 kBaud und 38.4k Baud möglich. Beim neuen IO-Link V1.1 kann zusätzlich noch mit 230.4 kBaud übertragen werden.</w:t>
+      </w:r>
+    </w:p>
+    <w:p>
+      <w:r>
         <w:t>Ein IO-Link Device unterstützt nur eine Übertragungsgeschwindigkeit und der Master passt sich deren automatisch an.</w:t>
       </w:r>
+      <w:r>
+        <w:t xml:space="preserve"> </w:t>
+      </w:r>
+    </w:p>
+    <w:p>
+      <w:pPr>
+        <w:pStyle w:val="berschrift3"/>
+      </w:pPr>
+      <w:bookmarkStart w:id="25" w:name="_Toc444090775"/>
+      <w:r>
+        <w:t>Erstverbindung von Device und Master</w:t>
+      </w:r>
+      <w:bookmarkEnd w:id="25"/>
+    </w:p>
+    <w:p>
+      <w:r>
+        <w:t>Ist der Port des Masters auf IO-Link eingestellt, so wird er versuchen, mit dem angeschlossenen Device zu kommunizieren. Dazu sendet der Master zuerst in der höchsten definierten Übertragungsgeschwindigkeit einen Wake Up Impuls und wartet auf die Antwort des Devices. Bei Misserfolg versucht er es in der nächst niedrigen Übertragungsrate erneut.</w:t>
+      </w:r>
+    </w:p>
+    <w:p>
+      <w:r>
+        <w:t>Sobald der Master eine Antwort empfängt, beginnt die Kommunikation. Zuerst werden Geräteparameter ausgetauscht und allenfalls im System gespeicherte Parameter auf das Device übertragen. Anschliessend folgt die Übertragung der zyklischen Daten.</w:t>
+      </w:r>
+    </w:p>
+    <w:p>
+      <w:pPr>
+        <w:pStyle w:val="berschrift3"/>
+      </w:pPr>
+      <w:bookmarkStart w:id="26" w:name="_Toc444090776"/>
+      <w:r>
+        <w:t>I</w:t>
+      </w:r>
+      <w:bookmarkEnd w:id="26"/>
+      <w:r>
+        <w:t>O-Link Device Description Datei</w:t>
+      </w:r>
+    </w:p>
+    <w:p>
+      <w:r>
+        <w:t>Die IO-Link Device Description (IODD) Datei</w:t>
+      </w:r>
+      <w:r>
+        <w:t xml:space="preserve"> ist eine elektronische Gerätebeschreibung und hält für die Systemintegration vielfältige Informationen bereit. Der Aufbau dieser IODD Datei ist dabei immer derselbe und wird von den IO-Link Konfigurationstools immer gleich dargestellt.</w:t>
+      </w:r>
+    </w:p>
+    <w:p>
+      <w:pPr>
+        <w:pStyle w:val="berschrift3"/>
+      </w:pPr>
+      <w:bookmarkStart w:id="27" w:name="_Toc444090773"/>
+      <w:r>
+        <w:t>Reaktionszeit und Zykluszeit</w:t>
+      </w:r>
+      <w:bookmarkEnd w:id="27"/>
+    </w:p>
+    <w:p>
+      <w:r>
+        <w:t>In der Gerätebeschreibungsdatei IODD des Devices ist ein Wert für die minimale Zykluszeit angegeben, welcher bestimmt, in welchen Abständen der Ma</w:t>
+      </w:r>
+      <w:r>
+        <w:t>ster das Device ansprechen darf um zyklische Daten zu erfragen bzw. übertragen.</w:t>
+      </w:r>
+      <w:r>
+        <w:t xml:space="preserve"> Zusätzlich benötigt der Master noch eine Bearbeitungszeit. Diese beiden Zeiten ergeben die Reaktionszeit des Systems. Da jedes Device eine andere minimale Zykluszeit haben kann, ist die Reaktionszeit verschiedener Devices am selben Master unterschiedlich. Mit der maximalen Übertragungsgeschwindigkeit der minimalen Protokollgrösse beträgt die </w:t>
+      </w:r>
+      <w:r>
+        <w:t>minimale empfohlene</w:t>
+      </w:r>
+      <w:r>
+        <w:t xml:space="preserve"> Zykluszeit 400 µs.</w:t>
+      </w:r>
+    </w:p>
+    <w:p>
+      <w:pPr>
+        <w:pStyle w:val="berschrift3"/>
+      </w:pPr>
+      <w:bookmarkStart w:id="28" w:name="_Toc444090778"/>
+      <w:r>
+        <w:t>IO-Link V1.0 und IO-Link V1.1</w:t>
+      </w:r>
+      <w:bookmarkEnd w:id="28"/>
+    </w:p>
+    <w:p>
+      <w:r>
+        <w:t>An ein IO-Link Master der Version V1.0 können nur IO-Link Devices der Version V1.0 angeschlossen werden. Ein IO-Link Master der Version V1.1 kann jedoch gleichzeitig IO-Link Devices der Versionen V1.0 und V1.1 angeschlossen haben.</w:t>
+      </w:r>
+    </w:p>
+    <w:p>
+      <w:r>
+        <w:t>Die Datenübertragungsrate von 230.4 kBaud ist nur mit der Version V1.1 möglich. Deshalb wird ein IO-Link Master der Version V1.1 mit angehängtem V1.1 Device benötigt für diese schnelle Übertragung. Ein V1.0 Device an einem V1.1 Master kommuniziert mit maximal 38.4 kBaud.</w:t>
+      </w:r>
+    </w:p>
+    <w:p>
+      <w:pPr>
+        <w:spacing w:after="0" w:line="240" w:lineRule="auto"/>
+      </w:pPr>
+      <w:r>
+        <w:lastRenderedPageBreak/>
+        <w:br w:type="page"/>
+      </w:r>
     </w:p>
     <w:p>
       <w:pPr>
         <w:pStyle w:val="berschrift2"/>
       </w:pPr>
-      <w:bookmarkStart w:id="17" w:name="_Toc444090774"/>
-      <w:bookmarkStart w:id="18" w:name="_Toc445992090"/>
-      <w:r>
-        <w:t>Datenübertragung</w:t>
-      </w:r>
-      <w:bookmarkEnd w:id="17"/>
-      <w:bookmarkEnd w:id="18"/>
+      <w:bookmarkStart w:id="29" w:name="_Toc444090774"/>
+      <w:bookmarkStart w:id="30" w:name="_Toc445992090"/>
+      <w:r>
+        <w:lastRenderedPageBreak/>
+        <w:t>D</w:t>
+      </w:r>
+      <w:r>
+        <w:t>atenübertragung</w:t>
+      </w:r>
+      <w:bookmarkEnd w:id="29"/>
+      <w:bookmarkEnd w:id="30"/>
     </w:p>
     <w:p>
       <w:r>
@@ -2692,7 +2898,16 @@
         <w:br/>
       </w:r>
       <w:r>
-        <w:t xml:space="preserve">Die Prozessdaten sind zyklische Daten wie beispielsweise Sensorwerte. Die Datenmenge kann dabei vom Device einmalig beim Einschalten festgelegt werden und muss zwischen 0 und 32 Bytes liegen. </w:t>
+        <w:t>Die Prozessdaten sind zyklische Daten wie beispielsweise Sensorwerte. Die Datenmenge kann dabei vom Device einmalig beim Einschalten festgelegt werden und</w:t>
+      </w:r>
+      <w:r>
+        <w:t xml:space="preserve"> liegt</w:t>
+      </w:r>
+      <w:r>
+        <w:t xml:space="preserve"> zwischen 0 und 32 Bytes</w:t>
+      </w:r>
+      <w:r>
+        <w:t>.</w:t>
       </w:r>
     </w:p>
     <w:p>
@@ -2784,7 +2999,19 @@
         <w:br/>
       </w:r>
       <w:r>
-        <w:t>Wenn ein Ereignis auftritt, signalisiert das Device dies dem Master und der Master liest es daraufhin aus. Ereignisse sind Fehlermeldungen und Warnungen/Maintainance Daten sein. Diese Ereignisse werden zur Steuerung weitergeleitet. Auch der Master kann Ereignisse haben und diese weiterleiten.</w:t>
+        <w:t>Wenn ein Ereignis auftritt, signalisiert das Device dies dem Master und der Master liest e</w:t>
+      </w:r>
+      <w:r>
+        <w:t>s daraufhin aus. Ereignisse können</w:t>
+      </w:r>
+      <w:r>
+        <w:t xml:space="preserve"> Fehlermeldungen un</w:t>
+      </w:r>
+      <w:r>
+        <w:t>d Warnungen oder Wartungsdaten</w:t>
+      </w:r>
+      <w:r>
+        <w:t xml:space="preserve"> sein. Diese Ereignisse werden zur Steuerung weitergeleitet. Auch der Master kann Ereignisse haben und diese weiterleiten.</w:t>
       </w:r>
       <w:r>
         <w:br/>
@@ -2794,38 +3021,432 @@
       <w:pPr>
         <w:pStyle w:val="berschrift2"/>
       </w:pPr>
-      <w:bookmarkStart w:id="19" w:name="_Toc445992091"/>
+      <w:bookmarkStart w:id="31" w:name="_Toc445992091"/>
       <w:r>
         <w:t>IO-Link Protokoll</w:t>
       </w:r>
-      <w:bookmarkEnd w:id="16"/>
-      <w:bookmarkEnd w:id="19"/>
-    </w:p>
-    <w:p>
-      <w:r>
-        <w:br/>
+      <w:bookmarkEnd w:id="24"/>
+      <w:bookmarkEnd w:id="31"/>
+    </w:p>
+    <w:p>
+      <w:r>
         <w:t xml:space="preserve">In diesem Kapitel werden der Kommunikationsservice und das IO-Link Protokoll spezifiziert. </w:t>
       </w:r>
     </w:p>
     <w:p>
       <w:pPr>
-        <w:pStyle w:val="berschrift3"/>
-      </w:pPr>
-      <w:r>
-        <w:lastRenderedPageBreak/>
-        <w:t>ISO/OSI Modell</w:t>
-      </w:r>
-    </w:p>
-    <w:p>
-      <w:r>
         <w:rPr>
           <w:noProof/>
           <w:lang w:eastAsia="de-CH"/>
+        </w:rPr>
+      </w:pPr>
+      <w:r>
+        <w:t xml:space="preserve">Bei IO-Link wird der Austausch von zyklischen Prozessdaten immer vom Master initiiert, ersichtlich in </w:t>
+      </w:r>
+      <w:r>
+        <w:fldChar w:fldCharType="begin"/>
+      </w:r>
+      <w:r>
+        <w:instrText xml:space="preserve"> REF _Ref448413441 \h </w:instrText>
+      </w:r>
+      <w:r>
+        <w:fldChar w:fldCharType="separate"/>
+      </w:r>
+      <w:r>
+        <w:t xml:space="preserve">Abbildung </w:t>
+      </w:r>
+      <w:r>
+        <w:rPr>
+          <w:noProof/>
+        </w:rPr>
+        <w:t>4</w:t>
+      </w:r>
+      <w:r>
+        <w:fldChar w:fldCharType="end"/>
+      </w:r>
+      <w:r>
+        <w:t>.</w:t>
+      </w:r>
+    </w:p>
+    <w:p>
+      <w:r>
+        <w:rPr>
+          <w:noProof/>
+          <w:lang w:eastAsia="de-CH"/>
+        </w:rPr>
+        <w:drawing>
+          <wp:anchor distT="0" distB="0" distL="114300" distR="114300" simplePos="0" relativeHeight="251687936" behindDoc="1" locked="0" layoutInCell="1" allowOverlap="1" wp14:anchorId="6AC60CC6" wp14:editId="4AE50822">
+            <wp:simplePos x="0" y="0"/>
+            <wp:positionH relativeFrom="margin">
+              <wp:align>left</wp:align>
+            </wp:positionH>
+            <wp:positionV relativeFrom="paragraph">
+              <wp:posOffset>226621</wp:posOffset>
+            </wp:positionV>
+            <wp:extent cx="2540679" cy="1849815"/>
+            <wp:effectExtent l="0" t="0" r="0" b="0"/>
+            <wp:wrapNone/>
+            <wp:docPr id="7" name="Grafik 7"/>
+            <wp:cNvGraphicFramePr>
+              <a:graphicFrameLocks xmlns:a="http://schemas.openxmlformats.org/drawingml/2006/main" noChangeAspect="1"/>
+            </wp:cNvGraphicFramePr>
+            <a:graphic xmlns:a="http://schemas.openxmlformats.org/drawingml/2006/main">
+              <a:graphicData uri="http://schemas.openxmlformats.org/drawingml/2006/picture">
+                <pic:pic xmlns:pic="http://schemas.openxmlformats.org/drawingml/2006/picture">
+                  <pic:nvPicPr>
+                    <pic:cNvPr id="7" name="440B0C7.tmp"/>
+                    <pic:cNvPicPr/>
+                  </pic:nvPicPr>
+                  <pic:blipFill rotWithShape="1">
+                    <a:blip r:embed="rId15">
+                      <a:extLst>
+                        <a:ext uri="{28A0092B-C50C-407E-A947-70E740481C1C}">
+                          <a14:useLocalDpi xmlns:a14="http://schemas.microsoft.com/office/drawing/2010/main" val="0"/>
+                        </a:ext>
+                      </a:extLst>
+                    </a:blip>
+                    <a:srcRect l="49839" t="27087" r="6054" b="13262"/>
+                    <a:stretch/>
+                  </pic:blipFill>
+                  <pic:spPr bwMode="auto">
+                    <a:xfrm>
+                      <a:off x="0" y="0"/>
+                      <a:ext cx="2540679" cy="1849815"/>
+                    </a:xfrm>
+                    <a:prstGeom prst="rect">
+                      <a:avLst/>
+                    </a:prstGeom>
+                    <a:ln>
+                      <a:noFill/>
+                    </a:ln>
+                    <a:extLst>
+                      <a:ext uri="{53640926-AAD7-44D8-BBD7-CCE9431645EC}">
+                        <a14:shadowObscured xmlns:a14="http://schemas.microsoft.com/office/drawing/2010/main"/>
+                      </a:ext>
+                    </a:extLst>
+                  </pic:spPr>
+                </pic:pic>
+              </a:graphicData>
+            </a:graphic>
+            <wp14:sizeRelH relativeFrom="page">
+              <wp14:pctWidth>0</wp14:pctWidth>
+            </wp14:sizeRelH>
+            <wp14:sizeRelV relativeFrom="page">
+              <wp14:pctHeight>0</wp14:pctHeight>
+            </wp14:sizeRelV>
+          </wp:anchor>
+        </w:drawing>
+      </w:r>
+      <w:bookmarkStart w:id="32" w:name="_GoBack"/>
+      <w:bookmarkEnd w:id="32"/>
+    </w:p>
+    <w:p/>
+    <w:p/>
+    <w:p/>
+    <w:p/>
+    <w:p>
+      <w:r>
+        <w:rPr>
+          <w:noProof/>
         </w:rPr>
         <mc:AlternateContent>
           <mc:Choice Requires="wps">
             <w:drawing>
-              <wp:anchor distT="0" distB="0" distL="114300" distR="114300" simplePos="0" relativeHeight="251668480" behindDoc="0" locked="0" layoutInCell="1" allowOverlap="1" wp14:anchorId="5A10D644" wp14:editId="52F8C971">
+              <wp:anchor distT="0" distB="0" distL="114300" distR="114300" simplePos="0" relativeHeight="251689984" behindDoc="1" locked="0" layoutInCell="1" allowOverlap="1" wp14:anchorId="56B928D9" wp14:editId="1860F4D6">
+                <wp:simplePos x="0" y="0"/>
+                <wp:positionH relativeFrom="margin">
+                  <wp:align>left</wp:align>
+                </wp:positionH>
+                <wp:positionV relativeFrom="paragraph">
+                  <wp:posOffset>163195</wp:posOffset>
+                </wp:positionV>
+                <wp:extent cx="3209925" cy="635"/>
+                <wp:effectExtent l="0" t="0" r="9525" b="635"/>
+                <wp:wrapNone/>
+                <wp:docPr id="59" name="Textfeld 59"/>
+                <wp:cNvGraphicFramePr/>
+                <a:graphic xmlns:a="http://schemas.openxmlformats.org/drawingml/2006/main">
+                  <a:graphicData uri="http://schemas.microsoft.com/office/word/2010/wordprocessingShape">
+                    <wps:wsp>
+                      <wps:cNvSpPr txBox="1"/>
+                      <wps:spPr>
+                        <a:xfrm>
+                          <a:off x="0" y="0"/>
+                          <a:ext cx="3209925" cy="635"/>
+                        </a:xfrm>
+                        <a:prstGeom prst="rect">
+                          <a:avLst/>
+                        </a:prstGeom>
+                        <a:solidFill>
+                          <a:prstClr val="white"/>
+                        </a:solidFill>
+                        <a:ln>
+                          <a:noFill/>
+                        </a:ln>
+                        <a:effectLst/>
+                      </wps:spPr>
+                      <wps:txbx>
+                        <w:txbxContent>
+                          <w:p>
+                            <w:pPr>
+                              <w:pStyle w:val="Beschriftung"/>
+                              <w:rPr>
+                                <w:noProof/>
+                                <w:sz w:val="20"/>
+                              </w:rPr>
+                            </w:pPr>
+                            <w:bookmarkStart w:id="33" w:name="_Ref448413441"/>
+                            <w:r>
+                              <w:t xml:space="preserve">Abbildung </w:t>
+                            </w:r>
+                            <w:r>
+                              <w:fldChar w:fldCharType="begin"/>
+                            </w:r>
+                            <w:r>
+                              <w:instrText xml:space="preserve"> SEQ Abbildung \* ARABIC </w:instrText>
+                            </w:r>
+                            <w:r>
+                              <w:fldChar w:fldCharType="separate"/>
+                            </w:r>
+                            <w:r>
+                              <w:rPr>
+                                <w:noProof/>
+                              </w:rPr>
+                              <w:t>4</w:t>
+                            </w:r>
+                            <w:r>
+                              <w:fldChar w:fldCharType="end"/>
+                            </w:r>
+                            <w:bookmarkEnd w:id="33"/>
+                            <w:r>
+                              <w:t xml:space="preserve"> - Zyklischer Datenaustausch </w:t>
+                            </w:r>
+                            <w:sdt>
+                              <w:sdtPr>
+                                <w:id w:val="960459500"/>
+                                <w:citation/>
+                              </w:sdtPr>
+                              <w:sdtContent>
+                                <w:r>
+                                  <w:fldChar w:fldCharType="begin"/>
+                                </w:r>
+                                <w:r>
+                                  <w:instrText xml:space="preserve"> CITATION Sas07 \l 2055 </w:instrText>
+                                </w:r>
+                                <w:r>
+                                  <w:fldChar w:fldCharType="separate"/>
+                                </w:r>
+                                <w:r>
+                                  <w:rPr>
+                                    <w:noProof/>
+                                  </w:rPr>
+                                  <w:t>[3]</w:t>
+                                </w:r>
+                                <w:r>
+                                  <w:fldChar w:fldCharType="end"/>
+                                </w:r>
+                              </w:sdtContent>
+                            </w:sdt>
+                          </w:p>
+                        </w:txbxContent>
+                      </wps:txbx>
+                      <wps:bodyPr rot="0" spcFirstLastPara="0" vertOverflow="overflow" horzOverflow="overflow" vert="horz" wrap="square" lIns="0" tIns="0" rIns="0" bIns="0" numCol="1" spcCol="0" rtlCol="0" fromWordArt="0" anchor="t" anchorCtr="0" forceAA="0" compatLnSpc="1">
+                        <a:prstTxWarp prst="textNoShape">
+                          <a:avLst/>
+                        </a:prstTxWarp>
+                        <a:spAutoFit/>
+                      </wps:bodyPr>
+                    </wps:wsp>
+                  </a:graphicData>
+                </a:graphic>
+                <wp14:sizeRelH relativeFrom="margin">
+                  <wp14:pctWidth>0</wp14:pctWidth>
+                </wp14:sizeRelH>
+              </wp:anchor>
+            </w:drawing>
+          </mc:Choice>
+          <mc:Fallback>
+            <w:pict>
+              <v:shape w14:anchorId="56B928D9" id="Textfeld 59" o:spid="_x0000_s1029" type="#_x0000_t202" style="position:absolute;margin-left:0;margin-top:12.85pt;width:252.75pt;height:.05pt;z-index:-251626496;visibility:visible;mso-wrap-style:square;mso-width-percent:0;mso-wrap-distance-left:9pt;mso-wrap-distance-top:0;mso-wrap-distance-right:9pt;mso-wrap-distance-bottom:0;mso-position-horizontal:left;mso-position-horizontal-relative:margin;mso-position-vertical:absolute;mso-position-vertical-relative:text;mso-width-percent:0;mso-width-relative:margin;v-text-anchor:top" o:gfxdata="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" stroked="f">
+                <v:textbox style="mso-fit-shape-to-text:t" inset="0,0,0,0">
+                  <w:txbxContent>
+                    <w:p>
+                      <w:pPr>
+                        <w:pStyle w:val="Beschriftung"/>
+                        <w:rPr>
+                          <w:noProof/>
+                          <w:sz w:val="20"/>
+                        </w:rPr>
+                      </w:pPr>
+                      <w:bookmarkStart w:id="34" w:name="_Ref448413441"/>
+                      <w:r>
+                        <w:t xml:space="preserve">Abbildung </w:t>
+                      </w:r>
+                      <w:r>
+                        <w:fldChar w:fldCharType="begin"/>
+                      </w:r>
+                      <w:r>
+                        <w:instrText xml:space="preserve"> SEQ Abbildung \* ARABIC </w:instrText>
+                      </w:r>
+                      <w:r>
+                        <w:fldChar w:fldCharType="separate"/>
+                      </w:r>
+                      <w:r>
+                        <w:rPr>
+                          <w:noProof/>
+                        </w:rPr>
+                        <w:t>4</w:t>
+                      </w:r>
+                      <w:r>
+                        <w:fldChar w:fldCharType="end"/>
+                      </w:r>
+                      <w:bookmarkEnd w:id="34"/>
+                      <w:r>
+                        <w:t xml:space="preserve"> - Zyklischer Datenaustausch </w:t>
+                      </w:r>
+                      <w:sdt>
+                        <w:sdtPr>
+                          <w:id w:val="960459500"/>
+                          <w:citation/>
+                        </w:sdtPr>
+                        <w:sdtContent>
+                          <w:r>
+                            <w:fldChar w:fldCharType="begin"/>
+                          </w:r>
+                          <w:r>
+                            <w:instrText xml:space="preserve"> CITATION Sas07 \l 2055 </w:instrText>
+                          </w:r>
+                          <w:r>
+                            <w:fldChar w:fldCharType="separate"/>
+                          </w:r>
+                          <w:r>
+                            <w:rPr>
+                              <w:noProof/>
+                            </w:rPr>
+                            <w:t>[3]</w:t>
+                          </w:r>
+                          <w:r>
+                            <w:fldChar w:fldCharType="end"/>
+                          </w:r>
+                        </w:sdtContent>
+                      </w:sdt>
+                    </w:p>
+                  </w:txbxContent>
+                </v:textbox>
+                <w10:wrap anchorx="margin"/>
+              </v:shape>
+            </w:pict>
+          </mc:Fallback>
+        </mc:AlternateContent>
+      </w:r>
+    </w:p>
+    <w:p/>
+    <w:p>
+      <w:r>
+        <w:t>Command:</w:t>
+      </w:r>
+    </w:p>
+    <w:p>
+      <w:r>
+        <w:tab/>
+        <w:t>In diesem Byte werden die spezifischen Befehle abgesetzt.</w:t>
+      </w:r>
+    </w:p>
+    <w:p>
+      <w:r>
+        <w:t>Frametyp:</w:t>
+      </w:r>
+    </w:p>
+    <w:p>
+      <w:pPr>
+        <w:ind w:left="705"/>
+      </w:pPr>
+      <w:r>
+        <w:lastRenderedPageBreak/>
+        <w:t>Die Antwort des Slaves kann in verschiedenen Frametypen sein: Typ 0, 1, 2. Dieses Byte</w:t>
+      </w:r>
+      <w:r>
+        <w:br/>
+        <w:t>spezifiziert den Frametyp und enthält auch die berechnete Prüfsumme.</w:t>
+      </w:r>
+    </w:p>
+    <w:p>
+      <w:pPr>
+        <w:ind w:left="705"/>
+      </w:pPr>
+      <w:r>
+        <w:t>Frame Typ 0</w:t>
+      </w:r>
+      <w:r>
+        <w:tab/>
+      </w:r>
+      <w:r>
+        <w:tab/>
+        <w:t>0 Bytes Daten</w:t>
+      </w:r>
+      <w:r>
+        <w:br/>
+        <w:t>Frame Typ 1</w:t>
+      </w:r>
+      <w:r>
+        <w:tab/>
+      </w:r>
+      <w:r>
+        <w:tab/>
+        <w:t>3-32 Bytes Daten in aufeinanderfolgenden Übertragungszyklen</w:t>
+      </w:r>
+      <w:r>
+        <w:br/>
+        <w:t>Frame Typ 2</w:t>
+      </w:r>
+      <w:r>
+        <w:tab/>
+      </w:r>
+      <w:r>
+        <w:tab/>
+        <w:t>3-32 Bytes Daten</w:t>
+      </w:r>
+      <w:r>
+        <w:t>, variable Anzahl Nutzdaten pro Zyklus</w:t>
+      </w:r>
+    </w:p>
+    <w:p>
+      <w:r>
+        <w:sym w:font="Wingdings" w:char="F0DF"/>
+      </w:r>
+      <w:r>
+        <w:t xml:space="preserve"> Elektrotechnik und Elektronik für Maschinenbauer von Ekbert Hering,Rolf Martin,Jürgen</w:t>
+      </w:r>
+    </w:p>
+    <w:p>
+      <w:hyperlink r:id="rId16" w:history="1">
+        <w:r>
+          <w:rPr>
+            <w:rStyle w:val="Hyperlink"/>
+          </w:rPr>
+          <w:t>http://www2.renesas.eu/_pdf/EPMC-PU-0103-1.0.PDF</w:t>
+        </w:r>
+      </w:hyperlink>
+    </w:p>
+    <w:p/>
+    <w:p>
+      <w:pPr>
+        <w:pStyle w:val="berschrift3"/>
+      </w:pPr>
+      <w:r>
+        <w:t>ISO/OSI Modell</w:t>
+      </w:r>
+    </w:p>
+    <w:p>
+      <w:r>
+        <w:rPr>
+          <w:noProof/>
+          <w:lang w:eastAsia="de-CH"/>
+        </w:rPr>
+        <mc:AlternateContent>
+          <mc:Choice Requires="wps">
+            <w:drawing>
+              <wp:anchor distT="0" distB="0" distL="114300" distR="114300" simplePos="0" relativeHeight="251662336" behindDoc="0" locked="0" layoutInCell="1" allowOverlap="1" wp14:anchorId="5A10D644" wp14:editId="52F8C971">
                 <wp:simplePos x="0" y="0"/>
                 <wp:positionH relativeFrom="column">
                   <wp:posOffset>1270000</wp:posOffset>
@@ -2868,22 +3489,35 @@
                                 <w:sz w:val="20"/>
                               </w:rPr>
                             </w:pPr>
-                            <w:bookmarkStart w:id="20" w:name="_Toc445992112"/>
+                            <w:bookmarkStart w:id="35" w:name="_Toc445992112"/>
                             <w:r>
                               <w:t xml:space="preserve">Abbildung </w:t>
                             </w:r>
-                            <w:fldSimple w:instr=" SEQ Abbildung \* ARABIC ">
-                              <w:r>
-                                <w:rPr>
-                                  <w:noProof/>
-                                </w:rPr>
-                                <w:t>4</w:t>
-                              </w:r>
-                            </w:fldSimple>
+                            <w:r>
+                              <w:fldChar w:fldCharType="begin"/>
+                            </w:r>
+                            <w:r>
+                              <w:instrText xml:space="preserve"> SEQ Abbildung \* ARABIC </w:instrText>
+                            </w:r>
+                            <w:r>
+                              <w:fldChar w:fldCharType="separate"/>
+                            </w:r>
+                            <w:r>
+                              <w:rPr>
+                                <w:noProof/>
+                              </w:rPr>
+                              <w:t>5</w:t>
+                            </w:r>
+                            <w:r>
+                              <w:rPr>
+                                <w:noProof/>
+                              </w:rPr>
+                              <w:fldChar w:fldCharType="end"/>
+                            </w:r>
                             <w:r>
                               <w:t xml:space="preserve"> - ISO/OSI Modell</w:t>
                             </w:r>
-                            <w:bookmarkEnd w:id="20"/>
+                            <w:bookmarkEnd w:id="35"/>
                           </w:p>
                         </w:txbxContent>
                       </wps:txbx>
@@ -2901,7 +3535,7 @@
           </mc:Choice>
           <mc:Fallback>
             <w:pict>
-              <v:shape w14:anchorId="5A10D644" id="Textfeld 9" o:spid="_x0000_s1029" type="#_x0000_t202" style="position:absolute;margin-left:100pt;margin-top:351.7pt;width:266.2pt;height:.05pt;z-index:251668480;visibility:visible;mso-wrap-style:square;mso-wrap-distance-left:9pt;mso-wrap-distance-top:0;mso-wrap-distance-right:9pt;mso-wrap-distance-bottom:0;mso-position-horizontal:absolute;mso-position-horizontal-relative:text;mso-position-vertical:absolute;mso-position-vertical-relative:text;v-text-anchor:top" o:gfxdata="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" stroked="f">
+              <v:shape w14:anchorId="5A10D644" id="Textfeld 9" o:spid="_x0000_s1030" type="#_x0000_t202" style="position:absolute;margin-left:100pt;margin-top:351.7pt;width:266.2pt;height:.05pt;z-index:251662336;visibility:visible;mso-wrap-style:square;mso-wrap-distance-left:9pt;mso-wrap-distance-top:0;mso-wrap-distance-right:9pt;mso-wrap-distance-bottom:0;mso-position-horizontal:absolute;mso-position-horizontal-relative:text;mso-position-vertical:absolute;mso-position-vertical-relative:text;v-text-anchor:top" o:gfxdata="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" stroked="f">
                 <v:textbox style="mso-fit-shape-to-text:t" inset="0,0,0,0">
                   <w:txbxContent>
                     <w:p>
@@ -2912,7 +3546,7 @@
                           <w:sz w:val="20"/>
                         </w:rPr>
                       </w:pPr>
-                      <w:bookmarkStart w:id="27" w:name="_Toc445992112"/>
+                      <w:bookmarkStart w:id="36" w:name="_Toc445992112"/>
                       <w:r>
                         <w:t xml:space="preserve">Abbildung </w:t>
                       </w:r>
@@ -2920,10 +3554,7 @@
                         <w:fldChar w:fldCharType="begin"/>
                       </w:r>
                       <w:r>
-                        <w:instrText xml:space="preserve"> SEQ A</w:instrText>
-                      </w:r>
-                      <w:r>
-                        <w:instrText xml:space="preserve">bbildung \* ARABIC </w:instrText>
+                        <w:instrText xml:space="preserve"> SEQ Abbildung \* ARABIC </w:instrText>
                       </w:r>
                       <w:r>
                         <w:fldChar w:fldCharType="separate"/>
@@ -2932,7 +3563,7 @@
                         <w:rPr>
                           <w:noProof/>
                         </w:rPr>
-                        <w:t>4</w:t>
+                        <w:t>5</w:t>
                       </w:r>
                       <w:r>
                         <w:rPr>
@@ -2941,17 +3572,9 @@
                         <w:fldChar w:fldCharType="end"/>
                       </w:r>
                       <w:r>
-                        <w:t xml:space="preserve"> - ISO/</w:t>
+                        <w:t xml:space="preserve"> - ISO/OSI Modell</w:t>
                       </w:r>
-                      <w:proofErr w:type="spellStart"/>
-                      <w:r>
-                        <w:t>OSI</w:t>
-                      </w:r>
-                      <w:proofErr w:type="spellEnd"/>
-                      <w:r>
-                        <w:t xml:space="preserve"> Modell</w:t>
-                      </w:r>
-                      <w:bookmarkEnd w:id="27"/>
+                      <w:bookmarkEnd w:id="36"/>
                     </w:p>
                   </w:txbxContent>
                 </v:textbox>
@@ -2967,7 +3590,7 @@
           <w:lang w:eastAsia="de-CH"/>
         </w:rPr>
         <w:drawing>
-          <wp:anchor distT="0" distB="0" distL="114300" distR="114300" simplePos="0" relativeHeight="251666432" behindDoc="0" locked="0" layoutInCell="1" allowOverlap="1" wp14:anchorId="190A076C" wp14:editId="30CB8085">
+          <wp:anchor distT="0" distB="0" distL="114300" distR="114300" simplePos="0" relativeHeight="251660288" behindDoc="0" locked="0" layoutInCell="1" allowOverlap="1" wp14:anchorId="190A076C" wp14:editId="30CB8085">
             <wp:simplePos x="0" y="0"/>
             <wp:positionH relativeFrom="margin">
               <wp:posOffset>1270162</wp:posOffset>
@@ -2992,7 +3615,7 @@
                     </pic:cNvPicPr>
                   </pic:nvPicPr>
                   <pic:blipFill>
-                    <a:blip r:embed="rId15">
+                    <a:blip r:embed="rId17">
                       <a:extLst>
                         <a:ext uri="{28A0092B-C50C-407E-A947-70E740481C1C}">
                           <a14:useLocalDpi xmlns:a14="http://schemas.microsoft.com/office/drawing/2010/main" val="0"/>
@@ -3069,7 +3692,11 @@
         <w:br/>
       </w:r>
       <w:r>
-        <w:t xml:space="preserve">Der 1. Layer im ISO/OSI Modell ist nur für die Bitübertragung verantwortlich. Die physikalische Layer kümmert sich um den Spannungspegel, den Übertragungskanal (Kabel, </w:t>
+        <w:t xml:space="preserve">Der 1. Layer im ISO/OSI Modell ist nur für die Bitübertragung verantwortlich. Die physikalische </w:t>
+      </w:r>
+      <w:r>
+        <w:lastRenderedPageBreak/>
+        <w:t xml:space="preserve">Layer kümmert sich um den Spannungspegel, den Übertragungskanal (Kabel, </w:t>
       </w:r>
       <w:r>
         <w:t>wireless etc) und</w:t>
@@ -3150,11 +3777,7 @@
         <w:br/>
       </w:r>
       <w:r>
-        <w:t xml:space="preserve">Der 7. Und letzte Layer im ISO/OSI Modell verbindet das Protokoll mit der Usersoftware. Der </w:t>
-      </w:r>
-      <w:r>
-        <w:lastRenderedPageBreak/>
-        <w:t>Application Layer ist die Schnittstelle zwischen den Daten und dem Nutzer (bzw</w:t>
+        <w:t>Der 7. Und letzte Layer im ISO/OSI Modell verbindet das Protokoll mit der Usersoftware. Der Application Layer ist die Schnittstelle zwischen den Daten und dem Nutzer (bzw</w:t>
       </w:r>
       <w:r>
         <w:t>.</w:t>
@@ -3163,29 +3786,7 @@
         <w:t xml:space="preserve"> der Applikation).</w:t>
       </w:r>
     </w:p>
-    <w:p>
-      <w:r>
-        <w:t>Bei IO-Link ist der physikalische Layer sehr robust, er arbeitet mit einem 24V Pegel. Die Bits werden mit einer halbduplexen UART Verbindung zwischen Master und Slave übertragen. Mit IO-Link V1.0 sind nur die Übertragungsgeschwindigkeiten 4.8</w:t>
-      </w:r>
-      <w:r>
-        <w:t xml:space="preserve"> </w:t>
-      </w:r>
-      <w:r>
-        <w:t>kBaud und 38.4k</w:t>
-      </w:r>
-      <w:r>
-        <w:t xml:space="preserve"> </w:t>
-      </w:r>
-      <w:r>
-        <w:t>Baud möglich. Beim neuen IO-Link V1.1 kann zusätzlich noch mit 230.4</w:t>
-      </w:r>
-      <w:r>
-        <w:t xml:space="preserve"> </w:t>
-      </w:r>
-      <w:r>
-        <w:t>kBaud übertragen werden.</w:t>
-      </w:r>
-    </w:p>
+    <w:p/>
     <w:p>
       <w:pPr>
         <w:rPr>
@@ -3194,9 +3795,6 @@
         </w:rPr>
       </w:pPr>
       <w:r>
-        <w:t xml:space="preserve">Die Struktur des Data Link Layers und des Applikationslayers bei einem IO-Link Device kann aus </w:t>
-      </w:r>
-      <w:r>
         <w:fldChar w:fldCharType="begin"/>
       </w:r>
       <w:r>
@@ -3212,16 +3810,13 @@
         <w:rPr>
           <w:noProof/>
         </w:rPr>
-        <w:t>5</w:t>
+        <w:t>7</w:t>
       </w:r>
       <w:r>
         <w:fldChar w:fldCharType="end"/>
       </w:r>
       <w:r>
-        <w:t xml:space="preserve"> entnommen werden.</w:t>
-      </w:r>
-      <w:r>
-        <w:t xml:space="preserve"> Der Master ist ähnlich aufgebaut, aber die Implementierung eines solchen ist nicht Teil dieser Arbeit und deshalb wird nicht weiter darauf eingegangen.</w:t>
+        <w:t xml:space="preserve"> zeigt die Implementierung der Layer im IO-Link Protokoll.</w:t>
       </w:r>
     </w:p>
     <w:p>
@@ -3236,10 +3831,11 @@
           <w:noProof/>
           <w:lang w:eastAsia="de-CH"/>
         </w:rPr>
+        <w:lastRenderedPageBreak/>
         <mc:AlternateContent>
           <mc:Choice Requires="wps">
             <w:drawing>
-              <wp:anchor distT="0" distB="0" distL="114300" distR="114300" simplePos="0" relativeHeight="251671552" behindDoc="0" locked="0" layoutInCell="1" allowOverlap="1" wp14:anchorId="53799DB2" wp14:editId="7BA386CF">
+              <wp:anchor distT="0" distB="0" distL="114300" distR="114300" simplePos="0" relativeHeight="251665408" behindDoc="0" locked="0" layoutInCell="1" allowOverlap="1" wp14:anchorId="53799DB2" wp14:editId="7BA386CF">
                 <wp:simplePos x="0" y="0"/>
                 <wp:positionH relativeFrom="margin">
                   <wp:align>left</wp:align>
@@ -3282,24 +3878,37 @@
                                 <w:sz w:val="20"/>
                               </w:rPr>
                             </w:pPr>
-                            <w:bookmarkStart w:id="21" w:name="_Ref445990846"/>
-                            <w:bookmarkStart w:id="22" w:name="_Toc445992113"/>
+                            <w:bookmarkStart w:id="37" w:name="_Ref445990846"/>
+                            <w:bookmarkStart w:id="38" w:name="_Toc445992113"/>
                             <w:r>
                               <w:t xml:space="preserve">Abbildung </w:t>
                             </w:r>
-                            <w:fldSimple w:instr=" SEQ Abbildung \* ARABIC ">
-                              <w:r>
-                                <w:rPr>
-                                  <w:noProof/>
-                                </w:rPr>
-                                <w:t>5</w:t>
-                              </w:r>
-                            </w:fldSimple>
-                            <w:bookmarkEnd w:id="21"/>
+                            <w:r>
+                              <w:fldChar w:fldCharType="begin"/>
+                            </w:r>
+                            <w:r>
+                              <w:instrText xml:space="preserve"> SEQ Abbildung \* ARABIC </w:instrText>
+                            </w:r>
+                            <w:r>
+                              <w:fldChar w:fldCharType="separate"/>
+                            </w:r>
+                            <w:r>
+                              <w:rPr>
+                                <w:noProof/>
+                              </w:rPr>
+                              <w:t>7</w:t>
+                            </w:r>
+                            <w:r>
+                              <w:rPr>
+                                <w:noProof/>
+                              </w:rPr>
+                              <w:fldChar w:fldCharType="end"/>
+                            </w:r>
+                            <w:bookmarkEnd w:id="37"/>
                             <w:r>
                               <w:t xml:space="preserve"> - Struktur und Service eines IO-Link Devices</w:t>
                             </w:r>
-                            <w:bookmarkEnd w:id="22"/>
+                            <w:bookmarkEnd w:id="38"/>
                           </w:p>
                         </w:txbxContent>
                       </wps:txbx>
@@ -3317,7 +3926,7 @@
           </mc:Choice>
           <mc:Fallback>
             <w:pict>
-              <v:shape w14:anchorId="53799DB2" id="Textfeld 14" o:spid="_x0000_s1030" type="#_x0000_t202" style="position:absolute;margin-left:0;margin-top:434.45pt;width:483.9pt;height:.05pt;z-index:251671552;visibility:visible;mso-wrap-style:square;mso-wrap-distance-left:9pt;mso-wrap-distance-top:0;mso-wrap-distance-right:9pt;mso-wrap-distance-bottom:0;mso-position-horizontal:left;mso-position-horizontal-relative:margin;mso-position-vertical:absolute;mso-position-vertical-relative:text;v-text-anchor:top" o:gfxdata="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" stroked="f">
+              <v:shape w14:anchorId="53799DB2" id="Textfeld 14" o:spid="_x0000_s1031" type="#_x0000_t202" style="position:absolute;margin-left:0;margin-top:434.45pt;width:483.9pt;height:.05pt;z-index:251665408;visibility:visible;mso-wrap-style:square;mso-wrap-distance-left:9pt;mso-wrap-distance-top:0;mso-wrap-distance-right:9pt;mso-wrap-distance-bottom:0;mso-position-horizontal:left;mso-position-horizontal-relative:margin;mso-position-vertical:absolute;mso-position-vertical-relative:text;v-text-anchor:top" o:gfxdata="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" stroked="f">
                 <v:textbox style="mso-fit-shape-to-text:t" inset="0,0,0,0">
                   <w:txbxContent>
                     <w:p>
@@ -3328,8 +3937,8 @@
                           <w:sz w:val="20"/>
                         </w:rPr>
                       </w:pPr>
-                      <w:bookmarkStart w:id="30" w:name="_Ref445990846"/>
-                      <w:bookmarkStart w:id="31" w:name="_Toc445992113"/>
+                      <w:bookmarkStart w:id="39" w:name="_Ref445990846"/>
+                      <w:bookmarkStart w:id="40" w:name="_Toc445992113"/>
                       <w:r>
                         <w:t xml:space="preserve">Abbildung </w:t>
                       </w:r>
@@ -3346,7 +3955,7 @@
                         <w:rPr>
                           <w:noProof/>
                         </w:rPr>
-                        <w:t>5</w:t>
+                        <w:t>7</w:t>
                       </w:r>
                       <w:r>
                         <w:rPr>
@@ -3354,19 +3963,11 @@
                         </w:rPr>
                         <w:fldChar w:fldCharType="end"/>
                       </w:r>
-                      <w:bookmarkEnd w:id="30"/>
+                      <w:bookmarkEnd w:id="39"/>
                       <w:r>
-                        <w:t xml:space="preserve"> - Struktur und Service eines </w:t>
+                        <w:t xml:space="preserve"> - Struktur und Service eines IO-Link Devices</w:t>
                       </w:r>
-                      <w:proofErr w:type="spellStart"/>
-                      <w:r>
-                        <w:t>IO</w:t>
-                      </w:r>
-                      <w:proofErr w:type="spellEnd"/>
-                      <w:r>
-                        <w:t>-Link Devices</w:t>
-                      </w:r>
-                      <w:bookmarkEnd w:id="31"/>
+                      <w:bookmarkEnd w:id="40"/>
                     </w:p>
                   </w:txbxContent>
                 </v:textbox>
@@ -3382,7 +3983,7 @@
           <w:lang w:eastAsia="de-CH"/>
         </w:rPr>
         <w:drawing>
-          <wp:anchor distT="0" distB="0" distL="114300" distR="114300" simplePos="0" relativeHeight="251669504" behindDoc="0" locked="0" layoutInCell="1" allowOverlap="1" wp14:anchorId="1D3E9AA8" wp14:editId="05BFF221">
+          <wp:anchor distT="0" distB="0" distL="114300" distR="114300" simplePos="0" relativeHeight="251663360" behindDoc="0" locked="0" layoutInCell="1" allowOverlap="1" wp14:anchorId="1D3E9AA8" wp14:editId="05BFF221">
             <wp:simplePos x="0" y="0"/>
             <wp:positionH relativeFrom="margin">
               <wp:align>left</wp:align>
@@ -3405,7 +4006,7 @@
                     <pic:cNvPicPr/>
                   </pic:nvPicPr>
                   <pic:blipFill rotWithShape="1">
-                    <a:blip r:embed="rId16">
+                    <a:blip r:embed="rId18">
                       <a:extLst>
                         <a:ext uri="{28A0092B-C50C-407E-A947-70E740481C1C}">
                           <a14:useLocalDpi xmlns:a14="http://schemas.microsoft.com/office/drawing/2010/main" val="0"/>
@@ -3465,125 +4066,90 @@
           <w:noProof/>
           <w:lang w:eastAsia="de-CH"/>
         </w:rPr>
-        <w:t xml:space="preserve">Wie in </w:t>
+        <w:t>Der Physical</w:t>
       </w:r>
       <w:r>
         <w:rPr>
           <w:noProof/>
           <w:lang w:eastAsia="de-CH"/>
         </w:rPr>
-        <w:fldChar w:fldCharType="begin"/>
-      </w:r>
-      <w:r>
+        <w:t xml:space="preserve"> Layer übernimmt die Kommunikation mit dem IO-Link Master und informiert den darüberliegenden Layer mit Funktionsaufrufen. Der Data Link Layer (DL-A und DL-B) verarbeitet die Daten und kommuniziert mit dem Applikationslayer (AL) wiederum mit Funktionsaufrufen.</w:t>
+      </w:r>
+    </w:p>
+    <w:p>
+      <w:pPr>
         <w:rPr>
           <w:noProof/>
           <w:lang w:eastAsia="de-CH"/>
         </w:rPr>
-        <w:instrText xml:space="preserve"> REF _Ref445990846 \h </w:instrText>
-      </w:r>
+      </w:pPr>
       <w:r>
         <w:rPr>
           <w:noProof/>
           <w:lang w:eastAsia="de-CH"/>
         </w:rPr>
-      </w:r>
-      <w:r>
+        <w:t>Die Aufgabe eines Funktionsaufrufes kann der jeweiligen Endung des Funktionsnamens entnommen werden. Dabei gibt es vier Möglichkeiten:</w:t>
+      </w:r>
+    </w:p>
+    <w:p>
+      <w:pPr>
         <w:rPr>
           <w:noProof/>
           <w:lang w:eastAsia="de-CH"/>
         </w:rPr>
-        <w:fldChar w:fldCharType="separate"/>
-      </w:r>
-      <w:r>
-        <w:t xml:space="preserve">Abbildung </w:t>
-      </w:r>
-      <w:r>
-        <w:rPr>
-          <w:noProof/>
-        </w:rPr>
-        <w:t>5</w:t>
-      </w:r>
+      </w:pPr>
       <w:r>
         <w:rPr>
           <w:noProof/>
           <w:lang w:eastAsia="de-CH"/>
         </w:rPr>
-        <w:fldChar w:fldCharType="end"/>
+        <w:t>.req</w:t>
       </w:r>
       <w:r>
         <w:rPr>
           <w:noProof/>
           <w:lang w:eastAsia="de-CH"/>
         </w:rPr>
-        <w:t xml:space="preserve"> ersichtlich, kommunizieren beim IO-Link Device die einzelnen Layer untereinander mit Funktionsaufrufen. </w:t>
-      </w:r>
-      <w:r>
+        <w:br/>
+        <w:t>Beim Funktionsaufruf handelt es sich um einen Request. Der Initiator des Funktionsaufrufes bittet also um Daten.</w:t>
+      </w:r>
+    </w:p>
+    <w:p>
+      <w:pPr>
         <w:rPr>
           <w:noProof/>
           <w:lang w:eastAsia="de-CH"/>
         </w:rPr>
-        <w:t>Die Aufgabe eines Funktionsaufrufes kann der jeweiligen Endung des Funktionsnamens entnommen werden. Dabei gibt es vier Möglichkeiten:</w:t>
-      </w:r>
-    </w:p>
-    <w:p>
-      <w:pPr>
+      </w:pPr>
+      <w:r>
         <w:rPr>
           <w:noProof/>
           <w:lang w:eastAsia="de-CH"/>
         </w:rPr>
-      </w:pPr>
+        <w:t>.ind</w:t>
+      </w:r>
       <w:r>
         <w:rPr>
           <w:noProof/>
           <w:lang w:eastAsia="de-CH"/>
         </w:rPr>
-        <w:lastRenderedPageBreak/>
-        <w:t>.req</w:t>
-      </w:r>
-      <w:r>
+        <w:br/>
+        <w:t>Die .ind Endung einer Funktion bedeutet, dass der Initiator des Funktionsaufrufes auf etwas Hinweisen möchte, beispielsweise einen Statuswechsel.</w:t>
+      </w:r>
+    </w:p>
+    <w:p>
+      <w:pPr>
         <w:rPr>
           <w:noProof/>
           <w:lang w:eastAsia="de-CH"/>
         </w:rPr>
-        <w:br/>
-        <w:t>Beim Funktionsaufruf handelt es sich um einen Request. Der Initiator des Funktionsaufrufes bittet also um Daten.</w:t>
-      </w:r>
-    </w:p>
-    <w:p>
-      <w:pPr>
+      </w:pPr>
+      <w:r>
         <w:rPr>
           <w:noProof/>
           <w:lang w:eastAsia="de-CH"/>
         </w:rPr>
-      </w:pPr>
-      <w:r>
-        <w:rPr>
-          <w:noProof/>
-          <w:lang w:eastAsia="de-CH"/>
-        </w:rPr>
-        <w:t>.ind</w:t>
-      </w:r>
-      <w:r>
-        <w:rPr>
-          <w:noProof/>
-          <w:lang w:eastAsia="de-CH"/>
-        </w:rPr>
-        <w:br/>
-        <w:t>Die .ind Endung einer Funktion bedeutet, dass der Initiator des Funktionsaufrufes auf etwas Hinweisen möchte, beispielsweise einen Statuswechsel.</w:t>
-      </w:r>
-    </w:p>
-    <w:p>
-      <w:pPr>
-        <w:rPr>
-          <w:noProof/>
-          <w:lang w:eastAsia="de-CH"/>
-        </w:rPr>
-      </w:pPr>
-      <w:r>
-        <w:rPr>
-          <w:noProof/>
-          <w:lang w:eastAsia="de-CH"/>
-        </w:rPr>
+        <w:lastRenderedPageBreak/>
         <w:t>.resp</w:t>
       </w:r>
       <w:r>
@@ -3656,7 +4222,6 @@
           <w:id w:val="676013373"/>
           <w:citation/>
         </w:sdtPr>
-        <w:sdtEndPr/>
         <w:sdtContent>
           <w:r>
             <w:rPr>
@@ -3706,214 +4271,1064 @@
     <w:p>
       <w:pPr>
         <w:rPr>
+          <w:rFonts w:eastAsiaTheme="majorEastAsia" w:cstheme="majorBidi"/>
+          <w:iCs/>
+          <w:color w:val="4F81BD" w:themeColor="accent1"/>
+          <w:spacing w:val="15"/>
+          <w:szCs w:val="24"/>
+          <w:lang w:eastAsia="de-CH"/>
+        </w:rPr>
+      </w:pPr>
+      <w:r>
+        <w:rPr>
+          <w:rFonts w:eastAsiaTheme="majorEastAsia" w:cstheme="majorBidi"/>
+          <w:iCs/>
+          <w:color w:val="4F81BD" w:themeColor="accent1"/>
+          <w:spacing w:val="15"/>
+          <w:szCs w:val="24"/>
+          <w:lang w:eastAsia="de-CH"/>
+        </w:rPr>
+        <w:t>Physical Layer</w:t>
+      </w:r>
+      <w:r>
+        <w:rPr>
+          <w:rFonts w:eastAsiaTheme="majorEastAsia" w:cstheme="majorBidi"/>
+          <w:iCs/>
+          <w:color w:val="4F81BD" w:themeColor="accent1"/>
+          <w:spacing w:val="15"/>
+          <w:szCs w:val="24"/>
+          <w:lang w:eastAsia="de-CH"/>
+        </w:rPr>
+        <w:br/>
+      </w:r>
+      <w:r>
+        <w:t xml:space="preserve">Bei IO-Link ist der physikalische Layer sehr robust, er arbeitet mit einem 24V Pegel. Die Bits werden mit einer halbduplexen UART Verbindung zwischen Master und Slave übertragen. Das Konzept einer halbduplexen Kommunikation kann aus </w:t>
+      </w:r>
+      <w:r>
+        <w:fldChar w:fldCharType="begin"/>
+      </w:r>
+      <w:r>
+        <w:instrText xml:space="preserve"> REF _Ref448407858 \h </w:instrText>
+      </w:r>
+      <w:r>
+        <w:fldChar w:fldCharType="separate"/>
+      </w:r>
+      <w:r>
+        <w:t xml:space="preserve">Abbildung </w:t>
+      </w:r>
+      <w:r>
+        <w:rPr>
+          <w:noProof/>
+        </w:rPr>
+        <w:t>5</w:t>
+      </w:r>
+      <w:r>
+        <w:fldChar w:fldCharType="end"/>
+      </w:r>
+      <w:r>
+        <w:t xml:space="preserve"> entnommen werden.</w:t>
+      </w:r>
+    </w:p>
+    <w:p>
+      <w:r>
+        <w:rPr>
           <w:noProof/>
           <w:lang w:eastAsia="de-CH"/>
         </w:rPr>
-      </w:pPr>
+        <mc:AlternateContent>
+          <mc:Choice Requires="wpg">
+            <w:drawing>
+              <wp:anchor distT="0" distB="0" distL="114300" distR="114300" simplePos="0" relativeHeight="251692032" behindDoc="0" locked="0" layoutInCell="1" allowOverlap="1" wp14:anchorId="07F489D5" wp14:editId="4B586CD8">
+                <wp:simplePos x="0" y="0"/>
+                <wp:positionH relativeFrom="margin">
+                  <wp:align>center</wp:align>
+                </wp:positionH>
+                <wp:positionV relativeFrom="paragraph">
+                  <wp:posOffset>57150</wp:posOffset>
+                </wp:positionV>
+                <wp:extent cx="3619500" cy="1076325"/>
+                <wp:effectExtent l="0" t="0" r="19050" b="28575"/>
+                <wp:wrapSquare wrapText="bothSides"/>
+                <wp:docPr id="54" name="Gruppieren 54"/>
+                <wp:cNvGraphicFramePr/>
+                <a:graphic xmlns:a="http://schemas.openxmlformats.org/drawingml/2006/main">
+                  <a:graphicData uri="http://schemas.microsoft.com/office/word/2010/wordprocessingGroup">
+                    <wpg:wgp>
+                      <wpg:cNvGrpSpPr/>
+                      <wpg:grpSpPr>
+                        <a:xfrm>
+                          <a:off x="0" y="0"/>
+                          <a:ext cx="3619500" cy="1076325"/>
+                          <a:chOff x="0" y="0"/>
+                          <a:chExt cx="3619500" cy="1076325"/>
+                        </a:xfrm>
+                      </wpg:grpSpPr>
+                      <wpg:grpSp>
+                        <wpg:cNvPr id="43" name="Gruppieren 43"/>
+                        <wpg:cNvGrpSpPr/>
+                        <wpg:grpSpPr>
+                          <a:xfrm>
+                            <a:off x="0" y="0"/>
+                            <a:ext cx="2438400" cy="1076325"/>
+                            <a:chOff x="0" y="0"/>
+                            <a:chExt cx="2438400" cy="1076325"/>
+                          </a:xfrm>
+                        </wpg:grpSpPr>
+                        <wpg:grpSp>
+                          <wpg:cNvPr id="41" name="Gruppieren 41"/>
+                          <wpg:cNvGrpSpPr/>
+                          <wpg:grpSpPr>
+                            <a:xfrm>
+                              <a:off x="0" y="0"/>
+                              <a:ext cx="1476375" cy="1076325"/>
+                              <a:chOff x="0" y="0"/>
+                              <a:chExt cx="1476375" cy="1076325"/>
+                            </a:xfrm>
+                          </wpg:grpSpPr>
+                          <wpg:grpSp>
+                            <wpg:cNvPr id="38" name="Gruppieren 38"/>
+                            <wpg:cNvGrpSpPr/>
+                            <wpg:grpSpPr>
+                              <a:xfrm>
+                                <a:off x="0" y="0"/>
+                                <a:ext cx="1400175" cy="1076325"/>
+                                <a:chOff x="0" y="0"/>
+                                <a:chExt cx="1400175" cy="1076325"/>
+                              </a:xfrm>
+                            </wpg:grpSpPr>
+                            <wps:wsp>
+                              <wps:cNvPr id="34" name="Rechteck 34"/>
+                              <wps:cNvSpPr/>
+                              <wps:spPr>
+                                <a:xfrm>
+                                  <a:off x="0" y="0"/>
+                                  <a:ext cx="1400175" cy="1076325"/>
+                                </a:xfrm>
+                                <a:prstGeom prst="rect">
+                                  <a:avLst/>
+                                </a:prstGeom>
+                                <a:noFill/>
+                              </wps:spPr>
+                              <wps:style>
+                                <a:lnRef idx="2">
+                                  <a:schemeClr val="accent1">
+                                    <a:shade val="50000"/>
+                                  </a:schemeClr>
+                                </a:lnRef>
+                                <a:fillRef idx="1">
+                                  <a:schemeClr val="accent1"/>
+                                </a:fillRef>
+                                <a:effectRef idx="0">
+                                  <a:schemeClr val="accent1"/>
+                                </a:effectRef>
+                                <a:fontRef idx="minor">
+                                  <a:schemeClr val="lt1"/>
+                                </a:fontRef>
+                              </wps:style>
+                              <wps:bodyPr rot="0" spcFirstLastPara="0" vertOverflow="overflow" horzOverflow="overflow" vert="horz" wrap="square" lIns="91440" tIns="45720" rIns="91440" bIns="45720" numCol="1" spcCol="0" rtlCol="0" fromWordArt="0" anchor="ctr" anchorCtr="0" forceAA="0" compatLnSpc="1">
+                                <a:prstTxWarp prst="textNoShape">
+                                  <a:avLst/>
+                                </a:prstTxWarp>
+                                <a:noAutofit/>
+                              </wps:bodyPr>
+                            </wps:wsp>
+                            <wps:wsp>
+                              <wps:cNvPr id="35" name="Rechteck 35"/>
+                              <wps:cNvSpPr/>
+                              <wps:spPr>
+                                <a:xfrm>
+                                  <a:off x="104775" y="428625"/>
+                                  <a:ext cx="1019175" cy="247650"/>
+                                </a:xfrm>
+                                <a:prstGeom prst="rect">
+                                  <a:avLst/>
+                                </a:prstGeom>
+                              </wps:spPr>
+                              <wps:style>
+                                <a:lnRef idx="2">
+                                  <a:schemeClr val="accent1">
+                                    <a:shade val="50000"/>
+                                  </a:schemeClr>
+                                </a:lnRef>
+                                <a:fillRef idx="1">
+                                  <a:schemeClr val="accent1"/>
+                                </a:fillRef>
+                                <a:effectRef idx="0">
+                                  <a:schemeClr val="accent1"/>
+                                </a:effectRef>
+                                <a:fontRef idx="minor">
+                                  <a:schemeClr val="lt1"/>
+                                </a:fontRef>
+                              </wps:style>
+                              <wps:txbx>
+                                <w:txbxContent>
+                                  <w:p>
+                                    <w:pPr>
+                                      <w:jc w:val="center"/>
+                                    </w:pPr>
+                                    <w:r>
+                                      <w:t>Transmitter</w:t>
+                                    </w:r>
+                                  </w:p>
+                                </w:txbxContent>
+                              </wps:txbx>
+                              <wps:bodyPr rot="0" spcFirstLastPara="0" vertOverflow="overflow" horzOverflow="overflow" vert="horz" wrap="square" lIns="91440" tIns="45720" rIns="91440" bIns="45720" numCol="1" spcCol="0" rtlCol="0" fromWordArt="0" anchor="ctr" anchorCtr="0" forceAA="0" compatLnSpc="1">
+                                <a:prstTxWarp prst="textNoShape">
+                                  <a:avLst/>
+                                </a:prstTxWarp>
+                                <a:noAutofit/>
+                              </wps:bodyPr>
+                            </wps:wsp>
+                            <wps:wsp>
+                              <wps:cNvPr id="37" name="Rechteck 37"/>
+                              <wps:cNvSpPr/>
+                              <wps:spPr>
+                                <a:xfrm>
+                                  <a:off x="104775" y="752475"/>
+                                  <a:ext cx="1019175" cy="247650"/>
+                                </a:xfrm>
+                                <a:prstGeom prst="rect">
+                                  <a:avLst/>
+                                </a:prstGeom>
+                              </wps:spPr>
+                              <wps:style>
+                                <a:lnRef idx="2">
+                                  <a:schemeClr val="accent1">
+                                    <a:shade val="50000"/>
+                                  </a:schemeClr>
+                                </a:lnRef>
+                                <a:fillRef idx="1">
+                                  <a:schemeClr val="accent1"/>
+                                </a:fillRef>
+                                <a:effectRef idx="0">
+                                  <a:schemeClr val="accent1"/>
+                                </a:effectRef>
+                                <a:fontRef idx="minor">
+                                  <a:schemeClr val="lt1"/>
+                                </a:fontRef>
+                              </wps:style>
+                              <wps:txbx>
+                                <w:txbxContent>
+                                  <w:p>
+                                    <w:pPr>
+                                      <w:jc w:val="center"/>
+                                    </w:pPr>
+                                    <w:r>
+                                      <w:t>Receiver</w:t>
+                                    </w:r>
+                                  </w:p>
+                                </w:txbxContent>
+                              </wps:txbx>
+                              <wps:bodyPr rot="0" spcFirstLastPara="0" vertOverflow="overflow" horzOverflow="overflow" vert="horz" wrap="square" lIns="91440" tIns="45720" rIns="91440" bIns="45720" numCol="1" spcCol="0" rtlCol="0" fromWordArt="0" anchor="ctr" anchorCtr="0" forceAA="0" compatLnSpc="1">
+                                <a:prstTxWarp prst="textNoShape">
+                                  <a:avLst/>
+                                </a:prstTxWarp>
+                                <a:noAutofit/>
+                              </wps:bodyPr>
+                            </wps:wsp>
+                          </wpg:grpSp>
+                          <wps:wsp>
+                            <wps:cNvPr id="39" name="Textfeld 39"/>
+                            <wps:cNvSpPr txBox="1"/>
+                            <wps:spPr>
+                              <a:xfrm>
+                                <a:off x="9525" y="0"/>
+                                <a:ext cx="1381125" cy="333375"/>
+                              </a:xfrm>
+                              <a:prstGeom prst="rect">
+                                <a:avLst/>
+                              </a:prstGeom>
+                              <a:noFill/>
+                              <a:ln w="6350">
+                                <a:noFill/>
+                              </a:ln>
+                              <a:effectLst/>
+                            </wps:spPr>
+                            <wps:style>
+                              <a:lnRef idx="0">
+                                <a:schemeClr val="accent1"/>
+                              </a:lnRef>
+                              <a:fillRef idx="0">
+                                <a:schemeClr val="accent1"/>
+                              </a:fillRef>
+                              <a:effectRef idx="0">
+                                <a:schemeClr val="accent1"/>
+                              </a:effectRef>
+                              <a:fontRef idx="minor">
+                                <a:schemeClr val="dk1"/>
+                              </a:fontRef>
+                            </wps:style>
+                            <wps:txbx>
+                              <w:txbxContent>
+                                <w:p>
+                                  <w:pPr>
+                                    <w:jc w:val="center"/>
+                                    <w:rPr>
+                                      <w:b/>
+                                      <w:color w:val="1F497D" w:themeColor="text2"/>
+                                    </w:rPr>
+                                  </w:pPr>
+                                  <w:r>
+                                    <w:rPr>
+                                      <w:b/>
+                                      <w:color w:val="1F497D" w:themeColor="text2"/>
+                                    </w:rPr>
+                                    <w:t>IO-Link Master</w:t>
+                                  </w:r>
+                                </w:p>
+                              </w:txbxContent>
+                            </wps:txbx>
+                            <wps:bodyPr rot="0" spcFirstLastPara="0" vertOverflow="overflow" horzOverflow="overflow" vert="horz" wrap="square" lIns="91440" tIns="45720" rIns="91440" bIns="45720" numCol="1" spcCol="0" rtlCol="0" fromWordArt="0" anchor="t" anchorCtr="0" forceAA="0" compatLnSpc="1">
+                              <a:prstTxWarp prst="textNoShape">
+                                <a:avLst/>
+                              </a:prstTxWarp>
+                              <a:noAutofit/>
+                            </wps:bodyPr>
+                          </wps:wsp>
+                          <wps:wsp>
+                            <wps:cNvPr id="40" name="Rechteck 40"/>
+                            <wps:cNvSpPr/>
+                            <wps:spPr>
+                              <a:xfrm>
+                                <a:off x="1409700" y="666750"/>
+                                <a:ext cx="66675" cy="85725"/>
+                              </a:xfrm>
+                              <a:prstGeom prst="rect">
+                                <a:avLst/>
+                              </a:prstGeom>
+                              <a:solidFill>
+                                <a:schemeClr val="tx2"/>
+                              </a:solidFill>
+                              <a:ln>
+                                <a:noFill/>
+                              </a:ln>
+                            </wps:spPr>
+                            <wps:style>
+                              <a:lnRef idx="2">
+                                <a:schemeClr val="accent1">
+                                  <a:shade val="50000"/>
+                                </a:schemeClr>
+                              </a:lnRef>
+                              <a:fillRef idx="1">
+                                <a:schemeClr val="accent1"/>
+                              </a:fillRef>
+                              <a:effectRef idx="0">
+                                <a:schemeClr val="accent1"/>
+                              </a:effectRef>
+                              <a:fontRef idx="minor">
+                                <a:schemeClr val="lt1"/>
+                              </a:fontRef>
+                            </wps:style>
+                            <wps:bodyPr rot="0" spcFirstLastPara="0" vertOverflow="overflow" horzOverflow="overflow" vert="horz" wrap="square" lIns="91440" tIns="45720" rIns="91440" bIns="45720" numCol="1" spcCol="0" rtlCol="0" fromWordArt="0" anchor="ctr" anchorCtr="0" forceAA="0" compatLnSpc="1">
+                              <a:prstTxWarp prst="textNoShape">
+                                <a:avLst/>
+                              </a:prstTxWarp>
+                              <a:noAutofit/>
+                            </wps:bodyPr>
+                          </wps:wsp>
+                        </wpg:grpSp>
+                        <wps:wsp>
+                          <wps:cNvPr id="42" name="Gerader Verbinder 42"/>
+                          <wps:cNvCnPr/>
+                          <wps:spPr>
+                            <a:xfrm flipH="1" flipV="1">
+                              <a:off x="1200150" y="561975"/>
+                              <a:ext cx="228600" cy="152400"/>
+                            </a:xfrm>
+                            <a:prstGeom prst="line">
+                              <a:avLst/>
+                            </a:prstGeom>
+                            <a:ln w="38100">
+                              <a:solidFill>
+                                <a:schemeClr val="tx2"/>
+                              </a:solidFill>
+                            </a:ln>
+                          </wps:spPr>
+                          <wps:style>
+                            <a:lnRef idx="1">
+                              <a:schemeClr val="accent1"/>
+                            </a:lnRef>
+                            <a:fillRef idx="0">
+                              <a:schemeClr val="accent1"/>
+                            </a:fillRef>
+                            <a:effectRef idx="0">
+                              <a:schemeClr val="accent1"/>
+                            </a:effectRef>
+                            <a:fontRef idx="minor">
+                              <a:schemeClr val="tx1"/>
+                            </a:fontRef>
+                          </wps:style>
+                          <wps:bodyPr/>
+                        </wps:wsp>
+                        <wps:wsp>
+                          <wps:cNvPr id="55" name="Gerader Verbinder 55"/>
+                          <wps:cNvCnPr/>
+                          <wps:spPr>
+                            <a:xfrm flipH="1" flipV="1">
+                              <a:off x="2209800" y="704850"/>
+                              <a:ext cx="228600" cy="152400"/>
+                            </a:xfrm>
+                            <a:prstGeom prst="line">
+                              <a:avLst/>
+                            </a:prstGeom>
+                            <a:ln w="38100">
+                              <a:solidFill>
+                                <a:schemeClr val="tx2"/>
+                              </a:solidFill>
+                            </a:ln>
+                          </wps:spPr>
+                          <wps:style>
+                            <a:lnRef idx="1">
+                              <a:schemeClr val="accent1"/>
+                            </a:lnRef>
+                            <a:fillRef idx="0">
+                              <a:schemeClr val="accent1"/>
+                            </a:fillRef>
+                            <a:effectRef idx="0">
+                              <a:schemeClr val="accent1"/>
+                            </a:effectRef>
+                            <a:fontRef idx="minor">
+                              <a:schemeClr val="tx1"/>
+                            </a:fontRef>
+                          </wps:style>
+                          <wps:bodyPr/>
+                        </wps:wsp>
+                      </wpg:grpSp>
+                      <wpg:grpSp>
+                        <wpg:cNvPr id="45" name="Gruppieren 45"/>
+                        <wpg:cNvGrpSpPr/>
+                        <wpg:grpSpPr>
+                          <a:xfrm>
+                            <a:off x="2152650" y="0"/>
+                            <a:ext cx="1466850" cy="1076325"/>
+                            <a:chOff x="-66675" y="0"/>
+                            <a:chExt cx="1466850" cy="1076325"/>
+                          </a:xfrm>
+                        </wpg:grpSpPr>
+                        <wpg:grpSp>
+                          <wpg:cNvPr id="46" name="Gruppieren 46"/>
+                          <wpg:cNvGrpSpPr/>
+                          <wpg:grpSpPr>
+                            <a:xfrm>
+                              <a:off x="0" y="0"/>
+                              <a:ext cx="1400175" cy="1076325"/>
+                              <a:chOff x="0" y="0"/>
+                              <a:chExt cx="1400175" cy="1076325"/>
+                            </a:xfrm>
+                          </wpg:grpSpPr>
+                          <wps:wsp>
+                            <wps:cNvPr id="47" name="Rechteck 47"/>
+                            <wps:cNvSpPr/>
+                            <wps:spPr>
+                              <a:xfrm>
+                                <a:off x="0" y="0"/>
+                                <a:ext cx="1400175" cy="1076325"/>
+                              </a:xfrm>
+                              <a:prstGeom prst="rect">
+                                <a:avLst/>
+                              </a:prstGeom>
+                              <a:noFill/>
+                            </wps:spPr>
+                            <wps:style>
+                              <a:lnRef idx="2">
+                                <a:schemeClr val="accent1">
+                                  <a:shade val="50000"/>
+                                </a:schemeClr>
+                              </a:lnRef>
+                              <a:fillRef idx="1">
+                                <a:schemeClr val="accent1"/>
+                              </a:fillRef>
+                              <a:effectRef idx="0">
+                                <a:schemeClr val="accent1"/>
+                              </a:effectRef>
+                              <a:fontRef idx="minor">
+                                <a:schemeClr val="lt1"/>
+                              </a:fontRef>
+                            </wps:style>
+                            <wps:bodyPr rot="0" spcFirstLastPara="0" vertOverflow="overflow" horzOverflow="overflow" vert="horz" wrap="square" lIns="91440" tIns="45720" rIns="91440" bIns="45720" numCol="1" spcCol="0" rtlCol="0" fromWordArt="0" anchor="ctr" anchorCtr="0" forceAA="0" compatLnSpc="1">
+                              <a:prstTxWarp prst="textNoShape">
+                                <a:avLst/>
+                              </a:prstTxWarp>
+                              <a:noAutofit/>
+                            </wps:bodyPr>
+                          </wps:wsp>
+                          <wps:wsp>
+                            <wps:cNvPr id="48" name="Rechteck 48"/>
+                            <wps:cNvSpPr/>
+                            <wps:spPr>
+                              <a:xfrm>
+                                <a:off x="314325" y="428625"/>
+                                <a:ext cx="1019175" cy="247650"/>
+                              </a:xfrm>
+                              <a:prstGeom prst="rect">
+                                <a:avLst/>
+                              </a:prstGeom>
+                            </wps:spPr>
+                            <wps:style>
+                              <a:lnRef idx="2">
+                                <a:schemeClr val="accent1">
+                                  <a:shade val="50000"/>
+                                </a:schemeClr>
+                              </a:lnRef>
+                              <a:fillRef idx="1">
+                                <a:schemeClr val="accent1"/>
+                              </a:fillRef>
+                              <a:effectRef idx="0">
+                                <a:schemeClr val="accent1"/>
+                              </a:effectRef>
+                              <a:fontRef idx="minor">
+                                <a:schemeClr val="lt1"/>
+                              </a:fontRef>
+                            </wps:style>
+                            <wps:txbx>
+                              <w:txbxContent>
+                                <w:p>
+                                  <w:pPr>
+                                    <w:jc w:val="center"/>
+                                  </w:pPr>
+                                  <w:r>
+                                    <w:t>Transmitter</w:t>
+                                  </w:r>
+                                </w:p>
+                              </w:txbxContent>
+                            </wps:txbx>
+                            <wps:bodyPr rot="0" spcFirstLastPara="0" vertOverflow="overflow" horzOverflow="overflow" vert="horz" wrap="square" lIns="91440" tIns="45720" rIns="91440" bIns="45720" numCol="1" spcCol="0" rtlCol="0" fromWordArt="0" anchor="ctr" anchorCtr="0" forceAA="0" compatLnSpc="1">
+                              <a:prstTxWarp prst="textNoShape">
+                                <a:avLst/>
+                              </a:prstTxWarp>
+                              <a:noAutofit/>
+                            </wps:bodyPr>
+                          </wps:wsp>
+                          <wps:wsp>
+                            <wps:cNvPr id="49" name="Rechteck 49"/>
+                            <wps:cNvSpPr/>
+                            <wps:spPr>
+                              <a:xfrm>
+                                <a:off x="304800" y="752475"/>
+                                <a:ext cx="1019175" cy="247650"/>
+                              </a:xfrm>
+                              <a:prstGeom prst="rect">
+                                <a:avLst/>
+                              </a:prstGeom>
+                            </wps:spPr>
+                            <wps:style>
+                              <a:lnRef idx="2">
+                                <a:schemeClr val="accent1">
+                                  <a:shade val="50000"/>
+                                </a:schemeClr>
+                              </a:lnRef>
+                              <a:fillRef idx="1">
+                                <a:schemeClr val="accent1"/>
+                              </a:fillRef>
+                              <a:effectRef idx="0">
+                                <a:schemeClr val="accent1"/>
+                              </a:effectRef>
+                              <a:fontRef idx="minor">
+                                <a:schemeClr val="lt1"/>
+                              </a:fontRef>
+                            </wps:style>
+                            <wps:txbx>
+                              <w:txbxContent>
+                                <w:p>
+                                  <w:pPr>
+                                    <w:jc w:val="center"/>
+                                  </w:pPr>
+                                  <w:r>
+                                    <w:t>Receiver</w:t>
+                                  </w:r>
+                                </w:p>
+                              </w:txbxContent>
+                            </wps:txbx>
+                            <wps:bodyPr rot="0" spcFirstLastPara="0" vertOverflow="overflow" horzOverflow="overflow" vert="horz" wrap="square" lIns="91440" tIns="45720" rIns="91440" bIns="45720" numCol="1" spcCol="0" rtlCol="0" fromWordArt="0" anchor="ctr" anchorCtr="0" forceAA="0" compatLnSpc="1">
+                              <a:prstTxWarp prst="textNoShape">
+                                <a:avLst/>
+                              </a:prstTxWarp>
+                              <a:noAutofit/>
+                            </wps:bodyPr>
+                          </wps:wsp>
+                        </wpg:grpSp>
+                        <wps:wsp>
+                          <wps:cNvPr id="50" name="Textfeld 50"/>
+                          <wps:cNvSpPr txBox="1"/>
+                          <wps:spPr>
+                            <a:xfrm>
+                              <a:off x="9525" y="0"/>
+                              <a:ext cx="1381125" cy="333375"/>
+                            </a:xfrm>
+                            <a:prstGeom prst="rect">
+                              <a:avLst/>
+                            </a:prstGeom>
+                            <a:noFill/>
+                            <a:ln w="6350">
+                              <a:noFill/>
+                            </a:ln>
+                            <a:effectLst/>
+                          </wps:spPr>
+                          <wps:style>
+                            <a:lnRef idx="0">
+                              <a:schemeClr val="accent1"/>
+                            </a:lnRef>
+                            <a:fillRef idx="0">
+                              <a:schemeClr val="accent1"/>
+                            </a:fillRef>
+                            <a:effectRef idx="0">
+                              <a:schemeClr val="accent1"/>
+                            </a:effectRef>
+                            <a:fontRef idx="minor">
+                              <a:schemeClr val="dk1"/>
+                            </a:fontRef>
+                          </wps:style>
+                          <wps:txbx>
+                            <w:txbxContent>
+                              <w:p>
+                                <w:pPr>
+                                  <w:jc w:val="center"/>
+                                  <w:rPr>
+                                    <w:b/>
+                                    <w:color w:val="1F497D" w:themeColor="text2"/>
+                                  </w:rPr>
+                                </w:pPr>
+                                <w:r>
+                                  <w:rPr>
+                                    <w:b/>
+                                    <w:color w:val="1F497D" w:themeColor="text2"/>
+                                  </w:rPr>
+                                  <w:t>IO-Link Slave</w:t>
+                                </w:r>
+                              </w:p>
+                            </w:txbxContent>
+                          </wps:txbx>
+                          <wps:bodyPr rot="0" spcFirstLastPara="0" vertOverflow="overflow" horzOverflow="overflow" vert="horz" wrap="square" lIns="91440" tIns="45720" rIns="91440" bIns="45720" numCol="1" spcCol="0" rtlCol="0" fromWordArt="0" anchor="t" anchorCtr="0" forceAA="0" compatLnSpc="1">
+                            <a:prstTxWarp prst="textNoShape">
+                              <a:avLst/>
+                            </a:prstTxWarp>
+                            <a:noAutofit/>
+                          </wps:bodyPr>
+                        </wps:wsp>
+                        <wps:wsp>
+                          <wps:cNvPr id="51" name="Rechteck 51"/>
+                          <wps:cNvSpPr/>
+                          <wps:spPr>
+                            <a:xfrm>
+                              <a:off x="-66675" y="657225"/>
+                              <a:ext cx="66675" cy="85725"/>
+                            </a:xfrm>
+                            <a:prstGeom prst="rect">
+                              <a:avLst/>
+                            </a:prstGeom>
+                            <a:solidFill>
+                              <a:schemeClr val="tx2"/>
+                            </a:solidFill>
+                            <a:ln>
+                              <a:noFill/>
+                            </a:ln>
+                          </wps:spPr>
+                          <wps:style>
+                            <a:lnRef idx="2">
+                              <a:schemeClr val="accent1">
+                                <a:shade val="50000"/>
+                              </a:schemeClr>
+                            </a:lnRef>
+                            <a:fillRef idx="1">
+                              <a:schemeClr val="accent1"/>
+                            </a:fillRef>
+                            <a:effectRef idx="0">
+                              <a:schemeClr val="accent1"/>
+                            </a:effectRef>
+                            <a:fontRef idx="minor">
+                              <a:schemeClr val="lt1"/>
+                            </a:fontRef>
+                          </wps:style>
+                          <wps:bodyPr rot="0" spcFirstLastPara="0" vertOverflow="overflow" horzOverflow="overflow" vert="horz" wrap="square" lIns="91440" tIns="45720" rIns="91440" bIns="45720" numCol="1" spcCol="0" rtlCol="0" fromWordArt="0" anchor="ctr" anchorCtr="0" forceAA="0" compatLnSpc="1">
+                            <a:prstTxWarp prst="textNoShape">
+                              <a:avLst/>
+                            </a:prstTxWarp>
+                            <a:noAutofit/>
+                          </wps:bodyPr>
+                        </wps:wsp>
+                      </wpg:grpSp>
+                      <wps:wsp>
+                        <wps:cNvPr id="53" name="Gerader Verbinder 53"/>
+                        <wps:cNvCnPr/>
+                        <wps:spPr>
+                          <a:xfrm>
+                            <a:off x="1438275" y="704850"/>
+                            <a:ext cx="771525" cy="0"/>
+                          </a:xfrm>
+                          <a:prstGeom prst="line">
+                            <a:avLst/>
+                          </a:prstGeom>
+                          <a:ln w="31750">
+                            <a:solidFill>
+                              <a:schemeClr val="tx2"/>
+                            </a:solidFill>
+                          </a:ln>
+                        </wps:spPr>
+                        <wps:style>
+                          <a:lnRef idx="1">
+                            <a:schemeClr val="accent1"/>
+                          </a:lnRef>
+                          <a:fillRef idx="0">
+                            <a:schemeClr val="accent1"/>
+                          </a:fillRef>
+                          <a:effectRef idx="0">
+                            <a:schemeClr val="accent1"/>
+                          </a:effectRef>
+                          <a:fontRef idx="minor">
+                            <a:schemeClr val="tx1"/>
+                          </a:fontRef>
+                        </wps:style>
+                        <wps:bodyPr/>
+                      </wps:wsp>
+                    </wpg:wgp>
+                  </a:graphicData>
+                </a:graphic>
+              </wp:anchor>
+            </w:drawing>
+          </mc:Choice>
+          <mc:Fallback>
+            <w:pict>
+              <v:group w14:anchorId="07F489D5" id="Gruppieren 54" o:spid="_x0000_s1032" style="position:absolute;margin-left:0;margin-top:4.5pt;width:285pt;height:84.75pt;z-index:251692032;mso-position-horizontal:center;mso-position-horizontal-relative:margin" coordsize="36195,10763" o:gfxdata="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">
+                <v:group id="Gruppieren 43" o:spid="_x0000_s1033" style="position:absolute;width:24384;height:10763" coordsize="24384,10763" o:gfxdata="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">
+                  <v:group id="Gruppieren 41" o:spid="_x0000_s1034" style="position:absolute;width:14763;height:10763" coordsize="14763,10763" o:gfxdata="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">
+                    <v:group id="Gruppieren 38" o:spid="_x0000_s1035" style="position:absolute;width:14001;height:10763" coordsize="14001,10763" o:gfxdata="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">
+                      <v:rect id="Rechteck 34" o:spid="_x0000_s1036" style="position:absolute;width:14001;height:10763;visibility:visible;mso-wrap-style:square;v-text-anchor:middle" o:gfxdata="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" filled="f" strokecolor="#243f60 [1604]" strokeweight="2pt"/>
+                      <v:rect id="Rechteck 35" o:spid="_x0000_s1037" style="position:absolute;left:1047;top:4286;width:10192;height:2476;visibility:visible;mso-wrap-style:square;v-text-anchor:middle" o:gfxdata="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" fillcolor="#4f81bd [3204]" strokecolor="#243f60 [1604]" strokeweight="2pt">
+                        <v:textbox>
+                          <w:txbxContent>
+                            <w:p>
+                              <w:pPr>
+                                <w:jc w:val="center"/>
+                              </w:pPr>
+                              <w:r>
+                                <w:t>Transmitter</w:t>
+                              </w:r>
+                            </w:p>
+                          </w:txbxContent>
+                        </v:textbox>
+                      </v:rect>
+                      <v:rect id="Rechteck 37" o:spid="_x0000_s1038" style="position:absolute;left:1047;top:7524;width:10192;height:2477;visibility:visible;mso-wrap-style:square;v-text-anchor:middle" o:gfxdata="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" fillcolor="#4f81bd [3204]" strokecolor="#243f60 [1604]" strokeweight="2pt">
+                        <v:textbox>
+                          <w:txbxContent>
+                            <w:p>
+                              <w:pPr>
+                                <w:jc w:val="center"/>
+                              </w:pPr>
+                              <w:r>
+                                <w:t>Receiver</w:t>
+                              </w:r>
+                            </w:p>
+                          </w:txbxContent>
+                        </v:textbox>
+                      </v:rect>
+                    </v:group>
+                    <v:shape id="Textfeld 39" o:spid="_x0000_s1039" type="#_x0000_t202" style="position:absolute;left:95;width:13811;height:3333;visibility:visible;mso-wrap-style:square;v-text-anchor:top" o:gfxdata="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" filled="f" stroked="f" strokeweight=".5pt">
+                      <v:textbox>
+                        <w:txbxContent>
+                          <w:p>
+                            <w:pPr>
+                              <w:jc w:val="center"/>
+                              <w:rPr>
+                                <w:b/>
+                                <w:color w:val="1F497D" w:themeColor="text2"/>
+                              </w:rPr>
+                            </w:pPr>
+                            <w:r>
+                              <w:rPr>
+                                <w:b/>
+                                <w:color w:val="1F497D" w:themeColor="text2"/>
+                              </w:rPr>
+                              <w:t>IO-Link Master</w:t>
+                            </w:r>
+                          </w:p>
+                        </w:txbxContent>
+                      </v:textbox>
+                    </v:shape>
+                    <v:rect id="Rechteck 40" o:spid="_x0000_s1040" style="position:absolute;left:14097;top:6667;width:666;height:857;visibility:visible;mso-wrap-style:square;v-text-anchor:middle" o:gfxdata="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" fillcolor="#1f497d [3215]" stroked="f" strokeweight="2pt"/>
+                  </v:group>
+                  <v:line id="Gerader Verbinder 42" o:spid="_x0000_s1041" style="position:absolute;flip:x y;visibility:visible;mso-wrap-style:square" from="12001,5619" to="14287,7143" o:connectortype="straight" o:gfxdata="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" strokecolor="#1f497d [3215]" strokeweight="3pt"/>
+                  <v:line id="Gerader Verbinder 55" o:spid="_x0000_s1042" style="position:absolute;flip:x y;visibility:visible;mso-wrap-style:square" from="22098,7048" to="24384,8572" o:connectortype="straight" o:gfxdata="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" strokecolor="#1f497d [3215]" strokeweight="3pt"/>
+                </v:group>
+                <v:group id="Gruppieren 45" o:spid="_x0000_s1043" style="position:absolute;left:21526;width:14669;height:10763" coordorigin="-666" coordsize="14668,10763" o:gfxdata="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">
+                  <v:group id="Gruppieren 46" o:spid="_x0000_s1044" style="position:absolute;width:14001;height:10763" coordsize="14001,10763" o:gfxdata="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">
+                    <v:rect id="Rechteck 47" o:spid="_x0000_s1045" style="position:absolute;width:14001;height:10763;visibility:visible;mso-wrap-style:square;v-text-anchor:middle" o:gfxdata="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" filled="f" strokecolor="#243f60 [1604]" strokeweight="2pt"/>
+                    <v:rect id="Rechteck 48" o:spid="_x0000_s1046" style="position:absolute;left:3143;top:4286;width:10192;height:2476;visibility:visible;mso-wrap-style:square;v-text-anchor:middle" o:gfxdata="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" fillcolor="#4f81bd [3204]" strokecolor="#243f60 [1604]" strokeweight="2pt">
+                      <v:textbox>
+                        <w:txbxContent>
+                          <w:p>
+                            <w:pPr>
+                              <w:jc w:val="center"/>
+                            </w:pPr>
+                            <w:r>
+                              <w:t>Transmitter</w:t>
+                            </w:r>
+                          </w:p>
+                        </w:txbxContent>
+                      </v:textbox>
+                    </v:rect>
+                    <v:rect id="Rechteck 49" o:spid="_x0000_s1047" style="position:absolute;left:3048;top:7524;width:10191;height:2477;visibility:visible;mso-wrap-style:square;v-text-anchor:middle" o:gfxdata="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" fillcolor="#4f81bd [3204]" strokecolor="#243f60 [1604]" strokeweight="2pt">
+                      <v:textbox>
+                        <w:txbxContent>
+                          <w:p>
+                            <w:pPr>
+                              <w:jc w:val="center"/>
+                            </w:pPr>
+                            <w:r>
+                              <w:t>Receiver</w:t>
+                            </w:r>
+                          </w:p>
+                        </w:txbxContent>
+                      </v:textbox>
+                    </v:rect>
+                  </v:group>
+                  <v:shape id="Textfeld 50" o:spid="_x0000_s1048" type="#_x0000_t202" style="position:absolute;left:95;width:13811;height:3333;visibility:visible;mso-wrap-style:square;v-text-anchor:top" o:gfxdata="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" filled="f" stroked="f" strokeweight=".5pt">
+                    <v:textbox>
+                      <w:txbxContent>
+                        <w:p>
+                          <w:pPr>
+                            <w:jc w:val="center"/>
+                            <w:rPr>
+                              <w:b/>
+                              <w:color w:val="1F497D" w:themeColor="text2"/>
+                            </w:rPr>
+                          </w:pPr>
+                          <w:r>
+                            <w:rPr>
+                              <w:b/>
+                              <w:color w:val="1F497D" w:themeColor="text2"/>
+                            </w:rPr>
+                            <w:t>IO-Link Slave</w:t>
+                          </w:r>
+                        </w:p>
+                      </w:txbxContent>
+                    </v:textbox>
+                  </v:shape>
+                  <v:rect id="Rechteck 51" o:spid="_x0000_s1049" style="position:absolute;left:-666;top:6572;width:666;height:857;visibility:visible;mso-wrap-style:square;v-text-anchor:middle" o:gfxdata="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" fillcolor="#1f497d [3215]" stroked="f" strokeweight="2pt"/>
+                </v:group>
+                <v:line id="Gerader Verbinder 53" o:spid="_x0000_s1050" style="position:absolute;visibility:visible;mso-wrap-style:square" from="14382,7048" to="22098,7048" o:connectortype="straight" o:gfxdata="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" strokecolor="#1f497d [3215]" strokeweight="2.5pt"/>
+                <w10:wrap type="square" anchorx="margin"/>
+              </v:group>
+            </w:pict>
+          </mc:Fallback>
+        </mc:AlternateContent>
+      </w:r>
     </w:p>
     <w:p/>
     <w:p/>
+    <w:p>
+      <w:r>
+        <w:rPr>
+          <w:noProof/>
+        </w:rPr>
+        <mc:AlternateContent>
+          <mc:Choice Requires="wps">
+            <w:drawing>
+              <wp:anchor distT="0" distB="0" distL="114300" distR="114300" simplePos="0" relativeHeight="251693056" behindDoc="0" locked="0" layoutInCell="1" allowOverlap="1" wp14:anchorId="7CD5258A" wp14:editId="180E2D20">
+                <wp:simplePos x="0" y="0"/>
+                <wp:positionH relativeFrom="margin">
+                  <wp:align>center</wp:align>
+                </wp:positionH>
+                <wp:positionV relativeFrom="paragraph">
+                  <wp:posOffset>303530</wp:posOffset>
+                </wp:positionV>
+                <wp:extent cx="3619500" cy="635"/>
+                <wp:effectExtent l="0" t="0" r="0" b="635"/>
+                <wp:wrapSquare wrapText="bothSides"/>
+                <wp:docPr id="56" name="Textfeld 56"/>
+                <wp:cNvGraphicFramePr/>
+                <a:graphic xmlns:a="http://schemas.openxmlformats.org/drawingml/2006/main">
+                  <a:graphicData uri="http://schemas.microsoft.com/office/word/2010/wordprocessingShape">
+                    <wps:wsp>
+                      <wps:cNvSpPr txBox="1"/>
+                      <wps:spPr>
+                        <a:xfrm>
+                          <a:off x="0" y="0"/>
+                          <a:ext cx="3619500" cy="635"/>
+                        </a:xfrm>
+                        <a:prstGeom prst="rect">
+                          <a:avLst/>
+                        </a:prstGeom>
+                        <a:solidFill>
+                          <a:prstClr val="white"/>
+                        </a:solidFill>
+                        <a:ln>
+                          <a:noFill/>
+                        </a:ln>
+                        <a:effectLst/>
+                      </wps:spPr>
+                      <wps:txbx>
+                        <w:txbxContent>
+                          <w:p>
+                            <w:pPr>
+                              <w:pStyle w:val="Beschriftung"/>
+                              <w:rPr>
+                                <w:noProof/>
+                                <w:sz w:val="20"/>
+                              </w:rPr>
+                            </w:pPr>
+                            <w:bookmarkStart w:id="41" w:name="_Ref448407858"/>
+                            <w:r>
+                              <w:t xml:space="preserve">Abbildung </w:t>
+                            </w:r>
+                            <w:r>
+                              <w:fldChar w:fldCharType="begin"/>
+                            </w:r>
+                            <w:r>
+                              <w:instrText xml:space="preserve"> SEQ Abbildung \* ARABIC </w:instrText>
+                            </w:r>
+                            <w:r>
+                              <w:fldChar w:fldCharType="separate"/>
+                            </w:r>
+                            <w:r>
+                              <w:rPr>
+                                <w:noProof/>
+                              </w:rPr>
+                              <w:t>6</w:t>
+                            </w:r>
+                            <w:r>
+                              <w:fldChar w:fldCharType="end"/>
+                            </w:r>
+                            <w:bookmarkEnd w:id="41"/>
+                            <w:r>
+                              <w:t xml:space="preserve"> - Halbduplexe Kommunikation</w:t>
+                            </w:r>
+                          </w:p>
+                        </w:txbxContent>
+                      </wps:txbx>
+                      <wps:bodyPr rot="0" spcFirstLastPara="0" vertOverflow="overflow" horzOverflow="overflow" vert="horz" wrap="square" lIns="0" tIns="0" rIns="0" bIns="0" numCol="1" spcCol="0" rtlCol="0" fromWordArt="0" anchor="t" anchorCtr="0" forceAA="0" compatLnSpc="1">
+                        <a:prstTxWarp prst="textNoShape">
+                          <a:avLst/>
+                        </a:prstTxWarp>
+                        <a:spAutoFit/>
+                      </wps:bodyPr>
+                    </wps:wsp>
+                  </a:graphicData>
+                </a:graphic>
+              </wp:anchor>
+            </w:drawing>
+          </mc:Choice>
+          <mc:Fallback>
+            <w:pict>
+              <v:shape w14:anchorId="7CD5258A" id="Textfeld 56" o:spid="_x0000_s1051" type="#_x0000_t202" style="position:absolute;margin-left:0;margin-top:23.9pt;width:285pt;height:.05pt;z-index:251693056;visibility:visible;mso-wrap-style:square;mso-wrap-distance-left:9pt;mso-wrap-distance-top:0;mso-wrap-distance-right:9pt;mso-wrap-distance-bottom:0;mso-position-horizontal:center;mso-position-horizontal-relative:margin;mso-position-vertical:absolute;mso-position-vertical-relative:text;v-text-anchor:top" o:gfxdata="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" stroked="f">
+                <v:textbox style="mso-fit-shape-to-text:t" inset="0,0,0,0">
+                  <w:txbxContent>
+                    <w:p>
+                      <w:pPr>
+                        <w:pStyle w:val="Beschriftung"/>
+                        <w:rPr>
+                          <w:noProof/>
+                          <w:sz w:val="20"/>
+                        </w:rPr>
+                      </w:pPr>
+                      <w:bookmarkStart w:id="42" w:name="_Ref448407858"/>
+                      <w:r>
+                        <w:t xml:space="preserve">Abbildung </w:t>
+                      </w:r>
+                      <w:r>
+                        <w:fldChar w:fldCharType="begin"/>
+                      </w:r>
+                      <w:r>
+                        <w:instrText xml:space="preserve"> SEQ Abbildung \* ARABIC </w:instrText>
+                      </w:r>
+                      <w:r>
+                        <w:fldChar w:fldCharType="separate"/>
+                      </w:r>
+                      <w:r>
+                        <w:rPr>
+                          <w:noProof/>
+                        </w:rPr>
+                        <w:t>6</w:t>
+                      </w:r>
+                      <w:r>
+                        <w:fldChar w:fldCharType="end"/>
+                      </w:r>
+                      <w:bookmarkEnd w:id="42"/>
+                      <w:r>
+                        <w:t xml:space="preserve"> - Halbduplexe Kommunikation</w:t>
+                      </w:r>
+                    </w:p>
+                  </w:txbxContent>
+                </v:textbox>
+                <w10:wrap type="square" anchorx="margin"/>
+              </v:shape>
+            </w:pict>
+          </mc:Fallback>
+        </mc:AlternateContent>
+      </w:r>
+    </w:p>
     <w:p/>
-    <w:p/>
-    <w:p/>
-    <w:p>
-      <w:r>
-        <w:t>Physical Layer</w:t>
-      </w:r>
-    </w:p>
-    <w:p>
-      <w:r>
-        <w:t>IO-Link arbeitet mit einem 24V Pegel und ist somit ein sehr robustes System bezüglich EMV. Die Daten werden im Halb-Duplex-Mode mit dem Standard UART Frame übertragen (1 Startbit, 1 Stopbit, 1 Paritybit).</w:t>
-      </w:r>
-      <w:r>
-        <w:tab/>
-      </w:r>
-    </w:p>
-    <w:p/>
-    <w:p>
-      <w:pPr>
-        <w:pStyle w:val="berschrift3"/>
-      </w:pPr>
-      <w:bookmarkStart w:id="23" w:name="_Toc444090773"/>
-      <w:r>
-        <w:t>Reaktionszeit und Zykluszeit</w:t>
-      </w:r>
-      <w:bookmarkEnd w:id="23"/>
-    </w:p>
-    <w:p>
-      <w:r>
-        <w:t>In der Gerätebeschreibungsdatei IODD des Devices ist ein Wert für die minimale Zykluszeit angegeben, welcher bestimmt, in welchen Abständen der Master das Device ansprechen darf. Zusätzlich benötigt der Master noch eine Bearbeitungszeit. Diese beiden Zeiten ergeben die Reaktionszeit des Systems. Da jedes Device eine andere minimale Zykluszeit haben kann, ist die Reaktionszeit verschiedener Devices am selben Master unterschiedlich. Mit der maximalen Übertragungsgeschwindigkeit der minimalen Protokollgrösse beträgt die minimale Zykluszeit 400 µs.</w:t>
-      </w:r>
-    </w:p>
-    <w:p>
-      <w:bookmarkStart w:id="24" w:name="_Toc444090775"/>
-    </w:p>
-    <w:p>
-      <w:pPr>
-        <w:pStyle w:val="berschrift3"/>
-      </w:pPr>
-      <w:r>
-        <w:lastRenderedPageBreak/>
-        <w:t>Erstverbindung von Device und Master</w:t>
-      </w:r>
-      <w:bookmarkEnd w:id="24"/>
-    </w:p>
-    <w:p>
-      <w:r>
-        <w:t>Ist der Port des Masters auf IO-Link eingestellt, so wird er versuchen, mit dem angeschlossenen Device zu kommunizieren. Dazu sendet der Master zuerst in der höchsten definierten Übertragungsgeschwindigkeit einen Wake Up Impuls und wartet auf die Antwort des Devices. Bei Misserfolg versucht er es in der nächst niedrigen Übertragungsrate erneut.</w:t>
-      </w:r>
-    </w:p>
-    <w:p>
-      <w:r>
-        <w:t xml:space="preserve">Sobald der Master eine Antwort empfängt, beginnt die Kommunikation. Zuerst werden Geräteparameter ausgetauscht und allenfalls im System gespeicherte Parameter auf das Device übertragen. Anschliessend folgen die zyklischen Daten: die Prozessdaten und der Wertestatus. </w:t>
-      </w:r>
-    </w:p>
-    <w:p>
-      <w:pPr>
-        <w:pStyle w:val="berschrift3"/>
-      </w:pPr>
-      <w:bookmarkStart w:id="25" w:name="_Toc444090776"/>
-      <w:r>
-        <w:t>IODD</w:t>
-      </w:r>
-      <w:bookmarkEnd w:id="25"/>
-    </w:p>
-    <w:p>
-      <w:r>
-        <w:t>Die IODD ist eine elektronische Gerätebeschreibung und hält für die Systemintegration vielfältige Informationen bereit. Der Aufbau dieser IODD Datei ist dabei immer derselbe und wird von den IO-Link Konfigurationstools immer gleich dargestellt.</w:t>
-      </w:r>
-    </w:p>
-    <w:p>
-      <w:pPr>
-        <w:pStyle w:val="berschrift3"/>
-      </w:pPr>
-      <w:bookmarkStart w:id="26" w:name="_Toc444090777"/>
-      <w:r>
-        <w:t>Konfigurationstools</w:t>
-      </w:r>
-      <w:bookmarkEnd w:id="26"/>
-    </w:p>
-    <w:p>
-      <w:r>
-        <w:t>Für den Aufbau eines IO-Link Systemes werden Konfigurationstools benötigt. Die IO-Link Konfigurationstools der Master Hersteller bewältigen Aufgaben wie:</w:t>
-      </w:r>
-    </w:p>
-    <w:p>
-      <w:pPr>
-        <w:pStyle w:val="Listenabsatz"/>
-        <w:numPr>
-          <w:ilvl w:val="0"/>
-          <w:numId w:val="42"/>
-        </w:numPr>
-        <w:spacing w:after="160" w:line="259" w:lineRule="auto"/>
-        <w:ind w:left="851"/>
-      </w:pPr>
-      <w:r>
-        <w:t>Zuordnung der Devices zu den Ports</w:t>
-      </w:r>
-    </w:p>
-    <w:p>
-      <w:pPr>
-        <w:pStyle w:val="Listenabsatz"/>
-        <w:numPr>
-          <w:ilvl w:val="0"/>
-          <w:numId w:val="42"/>
-        </w:numPr>
-        <w:spacing w:after="160" w:line="259" w:lineRule="auto"/>
-        <w:ind w:left="851"/>
-      </w:pPr>
-      <w:r>
-        <w:t>Adresszuordnung der Ports innerhalb des Adressbereiches des Masters</w:t>
-      </w:r>
-    </w:p>
-    <w:p>
-      <w:pPr>
-        <w:pStyle w:val="Listenabsatz"/>
-        <w:numPr>
-          <w:ilvl w:val="0"/>
-          <w:numId w:val="42"/>
-        </w:numPr>
-        <w:spacing w:after="160" w:line="259" w:lineRule="auto"/>
-        <w:ind w:left="851"/>
-      </w:pPr>
-      <w:r>
-        <w:t>Parametrierung der IO-Link Devices</w:t>
-      </w:r>
-    </w:p>
-    <w:p>
-      <w:pPr>
-        <w:pStyle w:val="berschrift3"/>
-      </w:pPr>
-      <w:bookmarkStart w:id="27" w:name="_Toc444090778"/>
-      <w:r>
-        <w:t>IO-Link V1.0 und IO-Link V1.1</w:t>
-      </w:r>
-      <w:bookmarkEnd w:id="27"/>
-    </w:p>
-    <w:p>
-      <w:r>
-        <w:t>An ein IO-Link Master der Version V1.0 können nur IO-Link Devices der Version V1.0 angeschlossen werden. Ein IO-Link Master der Version V1.1 kann jedoch gleichzeitig IO-Link Devices der Versionen V1.0 und V1.1 angeschlossen haben.</w:t>
-      </w:r>
-    </w:p>
-    <w:p>
-      <w:r>
-        <w:t>Die Datenübertragungsrate von 230.4 kBaud ist nur mit der Version V1.1 möglich. Deshalb wird ein IO-Link Master der Version V1.1 mit angehängtem V1.1 Device benötigt für diese schnelle Übertragung. Ein V1.0 Device an einem V1.1 Master kommuniziert mit maximal 38.4 kBaud.</w:t>
-      </w:r>
-    </w:p>
-    <w:p>
-      <w:pPr>
-        <w:pStyle w:val="berschrift2"/>
-      </w:pPr>
-      <w:bookmarkStart w:id="28" w:name="_Toc444090779"/>
-      <w:bookmarkStart w:id="29" w:name="_Toc445992092"/>
-      <w:r>
-        <w:t>Einbindung des IO-Link System in das übergeordnete Automatisierungssystem</w:t>
-      </w:r>
-      <w:bookmarkEnd w:id="28"/>
-      <w:bookmarkEnd w:id="29"/>
-    </w:p>
-    <w:p>
-      <w:r>
-        <w:t>Zuerst muss der IO-Link Master in das Automatisierungssystem eingebunden werden. In einem zweiten Schritt werden dann die IO-Link Devices parametrisiert.</w:t>
-      </w:r>
-    </w:p>
-    <w:p>
-      <w:pPr>
-        <w:pStyle w:val="berschrift3"/>
-      </w:pPr>
-      <w:bookmarkStart w:id="30" w:name="_Toc444090780"/>
-      <w:r>
-        <w:t>Einbindung des Masters in das Automatisierungssystem</w:t>
-      </w:r>
-      <w:bookmarkEnd w:id="30"/>
-    </w:p>
-    <w:p>
-      <w:r>
-        <w:t>Das IO-Link System wird durch den Master repräsentiert. Abhängig vom Bussystem, an das der Master angebunden wird, muss der Master anders konfiguriert werden.</w:t>
-      </w:r>
-    </w:p>
-    <w:p>
-      <w:pPr>
-        <w:pStyle w:val="berschrift3"/>
-      </w:pPr>
-      <w:bookmarkStart w:id="31" w:name="_Toc444090781"/>
-      <w:r>
-        <w:t>Einbindung der Devices in das Automatisierungssystem</w:t>
-      </w:r>
-      <w:bookmarkEnd w:id="31"/>
-    </w:p>
-    <w:p>
-      <w:r>
-        <w:t>Das IO-Link System kann mit dem Konfigurationstool des IO-Link Masters konfiguriert werden. In diesem Tool werden alle konfigurierten Master dargestellt und für jeden Master können die IO-Link Devices jeweils einem Port zugeordnet werden. Dazu werden aus der Liste die IODDs der entsprechenden Devices an den Master Port gezogen.</w:t>
-      </w:r>
-    </w:p>
-    <w:p>
-      <w:pPr>
-        <w:spacing w:after="0" w:line="240" w:lineRule="auto"/>
-      </w:pPr>
-      <w:r>
-        <w:lastRenderedPageBreak/>
-        <w:br w:type="page"/>
+    <w:p>
+      <w:pPr>
+        <w:rPr>
+          <w:rFonts w:eastAsiaTheme="majorEastAsia" w:cstheme="majorBidi"/>
+          <w:iCs/>
+          <w:color w:val="4F81BD" w:themeColor="accent1"/>
+          <w:spacing w:val="15"/>
+          <w:szCs w:val="24"/>
+          <w:lang w:eastAsia="de-CH"/>
+        </w:rPr>
+      </w:pPr>
+      <w:r>
+        <w:rPr>
+          <w:rFonts w:eastAsiaTheme="majorEastAsia" w:cstheme="majorBidi"/>
+          <w:iCs/>
+          <w:color w:val="4F81BD" w:themeColor="accent1"/>
+          <w:spacing w:val="15"/>
+          <w:szCs w:val="24"/>
+          <w:lang w:eastAsia="de-CH"/>
+        </w:rPr>
+        <w:t>Data Link Layer</w:t>
+      </w:r>
+      <w:r>
+        <w:rPr>
+          <w:rFonts w:eastAsiaTheme="majorEastAsia" w:cstheme="majorBidi"/>
+          <w:iCs/>
+          <w:color w:val="4F81BD" w:themeColor="accent1"/>
+          <w:spacing w:val="15"/>
+          <w:szCs w:val="24"/>
+          <w:lang w:eastAsia="de-CH"/>
+        </w:rPr>
+        <w:br/>
+      </w:r>
+      <w:r>
+        <w:t>Beim zyklischen Datenaustausch ist vor allem der Cycle Frame Handler von Bedeutung. Er verpackt die Prozess- und Servicedaten in ein Frame. Bei einem Wake-Up Impuls übernimmt der Device DL-Mode Händler die Übermittlung der Initialisierungsdaten.</w:t>
+      </w:r>
+    </w:p>
+    <w:p>
+      <w:pPr>
+        <w:rPr>
+          <w:noProof/>
+          <w:lang w:eastAsia="de-CH"/>
+        </w:rPr>
+      </w:pPr>
+      <w:r>
+        <w:rPr>
+          <w:rFonts w:eastAsiaTheme="majorEastAsia" w:cstheme="majorBidi"/>
+          <w:iCs/>
+          <w:color w:val="4F81BD" w:themeColor="accent1"/>
+          <w:spacing w:val="15"/>
+          <w:szCs w:val="24"/>
+          <w:lang w:eastAsia="de-CH"/>
+        </w:rPr>
+        <w:t>Application Layer</w:t>
+      </w:r>
+      <w:r>
+        <w:rPr>
+          <w:rFonts w:eastAsiaTheme="majorEastAsia" w:cstheme="majorBidi"/>
+          <w:iCs/>
+          <w:color w:val="4F81BD" w:themeColor="accent1"/>
+          <w:spacing w:val="15"/>
+          <w:szCs w:val="24"/>
+          <w:lang w:eastAsia="de-CH"/>
+        </w:rPr>
+        <w:br/>
+      </w:r>
+      <w:r>
+        <w:rPr>
+          <w:noProof/>
+          <w:lang w:eastAsia="de-CH"/>
+        </w:rPr>
+        <w:t>Der Anwender, welcher das IO-Link Modul steuert, steht der Application Layer und die darauf implementierten Funktionen zur Verfügung um Daten abzufragen oder zu übermitteln.</w:t>
       </w:r>
     </w:p>
     <w:p>
@@ -3921,13 +5336,12 @@
         <w:pStyle w:val="berschrift1"/>
       </w:pPr>
       <w:r>
-        <w:lastRenderedPageBreak/>
         <w:t>Sensoren</w:t>
       </w:r>
     </w:p>
     <w:p>
       <w:r>
-        <w:t>Das Ziel der Arbeit ist es, die Prozessdaten zweiere Sensoren via IO-Link an die übergeordnete SPS Steuerung weiterzuleiten. Bei den beiden Sensoren handelt es sich um einen Pyrometer und einen Leistungsmesser. Die Sensorwerte werden jeweils seriell übertragen mit SPI respektive I2C.</w:t>
+        <w:t>Das Ziel der Arbeit ist es, die Prozessdaten zweier Sensoren via IO-Link an die übergeordnete SPS Steuerung weiterzuleiten. Bei den beiden Sensoren handelt es sich um einen Pyrometer und einen Leistungsmesser. Die Sensorwerte werden jeweils seriell übertragen mit SPI respektive I2C.</w:t>
       </w:r>
     </w:p>
     <w:p>
@@ -4033,6 +5447,7 @@
                 <w:sz w:val="24"/>
                 <w:szCs w:val="24"/>
               </w:rPr>
+              <w:lastRenderedPageBreak/>
               <w:t>Parameter</w:t>
             </w:r>
           </w:p>
@@ -4292,7 +5707,7 @@
       <w:pPr>
         <w:pStyle w:val="Beschriftung"/>
       </w:pPr>
-      <w:bookmarkStart w:id="32" w:name="_Ref446506369"/>
+      <w:bookmarkStart w:id="43" w:name="_Ref446506369"/>
       <w:r>
         <w:t xml:space="preserve">Tabelle </w:t>
       </w:r>
@@ -4317,7 +5732,7 @@
         </w:rPr>
         <w:fldChar w:fldCharType="end"/>
       </w:r>
-      <w:bookmarkEnd w:id="32"/>
+      <w:bookmarkEnd w:id="43"/>
       <w:r>
         <w:t xml:space="preserve"> - I</w:t>
       </w:r>
@@ -4395,70 +5810,190 @@
       </w:r>
     </w:p>
     <w:p>
-      <w:r>
-        <w:br w:type="page"/>
-      </w:r>
-    </w:p>
-    <w:p>
-      <w:pPr>
-        <w:pStyle w:val="berschrift1"/>
-      </w:pPr>
-      <w:bookmarkStart w:id="33" w:name="_Toc445992093"/>
+      <w:pPr>
+        <w:pStyle w:val="berschrift2"/>
+      </w:pPr>
+      <w:r>
+        <w:t>SPI Schnittstelle</w:t>
+      </w:r>
+    </w:p>
+    <w:p>
+      <w:r>
+        <w:t>Die Daten des Pyrometers werden über eine SPI Schnittstelle versendet. Dabei w</w:t>
+      </w:r>
+      <w:r>
+        <w:t>ird</w:t>
+      </w:r>
+      <w:r>
+        <w:t xml:space="preserve"> die Spannung über einer Photodiode gemessen und in einem Mikrocontroller verarbeitet. Dieser Mikrocontroller verfügt über eine SPI Schnittstelle, über welche die Daten abgefragt, kalibriert oder auch gesetzt werden können.</w:t>
+      </w:r>
+      <w:r>
+        <w:t xml:space="preserve"> SPI ist eine Vollduplexe serielle Schnittstelle. Da SPI nicht, anders als das I2C Interface, definierte Logikpegel hat, kann sie verschieden parametriert werden. Die Konfiguration der sensorseitigen SPI Konfiguration kann dem folgenden Abschnitt entnommen werden.</w:t>
+      </w:r>
+    </w:p>
+    <w:p>
+      <w:pPr>
+        <w:pStyle w:val="berschrift3"/>
+      </w:pPr>
       <w:r>
         <w:lastRenderedPageBreak/>
-        <w:t>Softwareimplementierung</w:t>
-      </w:r>
-      <w:bookmarkEnd w:id="33"/>
-    </w:p>
-    <w:p>
-      <w:pPr>
+        <w:t>SPI Konfiguration</w:t>
+      </w:r>
+    </w:p>
+    <w:p>
+      <w:r>
+        <w:rPr>
+          <w:noProof/>
+        </w:rPr>
+        <mc:AlternateContent>
+          <mc:Choice Requires="wps">
+            <w:drawing>
+              <wp:anchor distT="0" distB="0" distL="114300" distR="114300" simplePos="0" relativeHeight="251685888" behindDoc="0" locked="0" layoutInCell="1" allowOverlap="1" wp14:anchorId="0D04075A" wp14:editId="6E9ABF24">
+                <wp:simplePos x="0" y="0"/>
+                <wp:positionH relativeFrom="column">
+                  <wp:posOffset>0</wp:posOffset>
+                </wp:positionH>
+                <wp:positionV relativeFrom="paragraph">
+                  <wp:posOffset>3030855</wp:posOffset>
+                </wp:positionV>
+                <wp:extent cx="5981700" cy="635"/>
+                <wp:effectExtent l="0" t="0" r="0" b="0"/>
+                <wp:wrapTopAndBottom/>
+                <wp:docPr id="58" name="Textfeld 58"/>
+                <wp:cNvGraphicFramePr/>
+                <a:graphic xmlns:a="http://schemas.openxmlformats.org/drawingml/2006/main">
+                  <a:graphicData uri="http://schemas.microsoft.com/office/word/2010/wordprocessingShape">
+                    <wps:wsp>
+                      <wps:cNvSpPr txBox="1"/>
+                      <wps:spPr>
+                        <a:xfrm>
+                          <a:off x="0" y="0"/>
+                          <a:ext cx="5981700" cy="635"/>
+                        </a:xfrm>
+                        <a:prstGeom prst="rect">
+                          <a:avLst/>
+                        </a:prstGeom>
+                        <a:solidFill>
+                          <a:prstClr val="white"/>
+                        </a:solidFill>
+                        <a:ln>
+                          <a:noFill/>
+                        </a:ln>
+                        <a:effectLst/>
+                      </wps:spPr>
+                      <wps:txbx>
+                        <w:txbxContent>
+                          <w:p>
+                            <w:pPr>
+                              <w:pStyle w:val="Beschriftung"/>
+                              <w:rPr>
+                                <w:noProof/>
+                                <w:sz w:val="20"/>
+                              </w:rPr>
+                            </w:pPr>
+                            <w:r>
+                              <w:t xml:space="preserve">Abbildung </w:t>
+                            </w:r>
+                            <w:r>
+                              <w:fldChar w:fldCharType="begin"/>
+                            </w:r>
+                            <w:r>
+                              <w:instrText xml:space="preserve"> SEQ Abbildung \* ARABIC </w:instrText>
+                            </w:r>
+                            <w:r>
+                              <w:fldChar w:fldCharType="separate"/>
+                            </w:r>
+                            <w:r>
+                              <w:rPr>
+                                <w:noProof/>
+                              </w:rPr>
+                              <w:t>8</w:t>
+                            </w:r>
+                            <w:r>
+                              <w:fldChar w:fldCharType="end"/>
+                            </w:r>
+                            <w:r>
+                              <w:t xml:space="preserve"> - SPI Konfiguration</w:t>
+                            </w:r>
+                          </w:p>
+                        </w:txbxContent>
+                      </wps:txbx>
+                      <wps:bodyPr rot="0" spcFirstLastPara="0" vertOverflow="overflow" horzOverflow="overflow" vert="horz" wrap="square" lIns="0" tIns="0" rIns="0" bIns="0" numCol="1" spcCol="0" rtlCol="0" fromWordArt="0" anchor="t" anchorCtr="0" forceAA="0" compatLnSpc="1">
+                        <a:prstTxWarp prst="textNoShape">
+                          <a:avLst/>
+                        </a:prstTxWarp>
+                        <a:spAutoFit/>
+                      </wps:bodyPr>
+                    </wps:wsp>
+                  </a:graphicData>
+                </a:graphic>
+              </wp:anchor>
+            </w:drawing>
+          </mc:Choice>
+          <mc:Fallback>
+            <w:pict>
+              <v:shape w14:anchorId="0D04075A" id="Textfeld 58" o:spid="_x0000_s1052" type="#_x0000_t202" style="position:absolute;margin-left:0;margin-top:238.65pt;width:471pt;height:.05pt;z-index:251685888;visibility:visible;mso-wrap-style:square;mso-wrap-distance-left:9pt;mso-wrap-distance-top:0;mso-wrap-distance-right:9pt;mso-wrap-distance-bottom:0;mso-position-horizontal:absolute;mso-position-horizontal-relative:text;mso-position-vertical:absolute;mso-position-vertical-relative:text;v-text-anchor:top" o:gfxdata="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" stroked="f">
+                <v:textbox style="mso-fit-shape-to-text:t" inset="0,0,0,0">
+                  <w:txbxContent>
+                    <w:p>
+                      <w:pPr>
+                        <w:pStyle w:val="Beschriftung"/>
+                        <w:rPr>
+                          <w:noProof/>
+                          <w:sz w:val="20"/>
+                        </w:rPr>
+                      </w:pPr>
+                      <w:r>
+                        <w:t xml:space="preserve">Abbildung </w:t>
+                      </w:r>
+                      <w:r>
+                        <w:fldChar w:fldCharType="begin"/>
+                      </w:r>
+                      <w:r>
+                        <w:instrText xml:space="preserve"> SEQ Abbildung \* ARABIC </w:instrText>
+                      </w:r>
+                      <w:r>
+                        <w:fldChar w:fldCharType="separate"/>
+                      </w:r>
+                      <w:r>
+                        <w:rPr>
+                          <w:noProof/>
+                        </w:rPr>
+                        <w:t>8</w:t>
+                      </w:r>
+                      <w:r>
+                        <w:fldChar w:fldCharType="end"/>
+                      </w:r>
+                      <w:r>
+                        <w:t xml:space="preserve"> - SPI Konfiguration</w:t>
+                      </w:r>
+                    </w:p>
+                  </w:txbxContent>
+                </v:textbox>
+                <w10:wrap type="topAndBottom"/>
+              </v:shape>
+            </w:pict>
+          </mc:Fallback>
+        </mc:AlternateContent>
+      </w:r>
+      <w:r>
         <w:rPr>
           <w:noProof/>
           <w:lang w:eastAsia="de-CH"/>
         </w:rPr>
-      </w:pPr>
-      <w:r>
-        <w:rPr>
-          <w:noProof/>
-          <w:lang w:eastAsia="de-CH"/>
-        </w:rPr>
-        <w:t xml:space="preserve">Die Kommunikation zwischen Master und Slave funktioniert wie in </w:t>
-      </w:r>
-      <w:r>
-        <w:rPr>
-          <w:noProof/>
-          <w:highlight w:val="yellow"/>
-          <w:lang w:eastAsia="de-CH"/>
-        </w:rPr>
-        <w:t>Abbildung X</w:t>
-      </w:r>
-      <w:r>
-        <w:rPr>
-          <w:noProof/>
-          <w:lang w:eastAsia="de-CH"/>
-        </w:rPr>
-        <w:t xml:space="preserve"> ersichtlich. Der Master startet eine Anfrage an den Slave und dieser antwortet.</w:t>
-      </w:r>
-    </w:p>
-    <w:p>
-      <w:r>
-        <w:rPr>
-          <w:noProof/>
-          <w:lang w:eastAsia="de-CH"/>
-        </w:rPr>
         <w:drawing>
-          <wp:anchor distT="0" distB="0" distL="114300" distR="114300" simplePos="0" relativeHeight="251665408" behindDoc="1" locked="0" layoutInCell="1" allowOverlap="1" wp14:anchorId="74D761B4" wp14:editId="05CC2C7B">
+          <wp:anchor distT="0" distB="0" distL="114300" distR="114300" simplePos="0" relativeHeight="251683840" behindDoc="0" locked="0" layoutInCell="1" allowOverlap="1" wp14:anchorId="68A66082" wp14:editId="51D14254">
             <wp:simplePos x="0" y="0"/>
             <wp:positionH relativeFrom="margin">
               <wp:align>left</wp:align>
             </wp:positionH>
             <wp:positionV relativeFrom="paragraph">
-              <wp:posOffset>226621</wp:posOffset>
+              <wp:posOffset>316230</wp:posOffset>
             </wp:positionV>
-            <wp:extent cx="2540679" cy="1849815"/>
-            <wp:effectExtent l="0" t="0" r="0" b="0"/>
-            <wp:wrapNone/>
-            <wp:docPr id="7" name="Grafik 7"/>
+            <wp:extent cx="5981700" cy="2657475"/>
+            <wp:effectExtent l="0" t="0" r="0" b="9525"/>
+            <wp:wrapTopAndBottom/>
+            <wp:docPr id="57" name="Grafik 57"/>
             <wp:cNvGraphicFramePr>
               <a:graphicFrameLocks xmlns:a="http://schemas.openxmlformats.org/drawingml/2006/main" noChangeAspect="1"/>
             </wp:cNvGraphicFramePr>
@@ -4466,24 +6001,24 @@
               <a:graphicData uri="http://schemas.openxmlformats.org/drawingml/2006/picture">
                 <pic:pic xmlns:pic="http://schemas.openxmlformats.org/drawingml/2006/picture">
                   <pic:nvPicPr>
-                    <pic:cNvPr id="7" name="440B0C7.tmp"/>
+                    <pic:cNvPr id="57" name="spiInterface.png"/>
                     <pic:cNvPicPr/>
                   </pic:nvPicPr>
                   <pic:blipFill rotWithShape="1">
-                    <a:blip r:embed="rId17">
+                    <a:blip r:embed="rId19">
                       <a:extLst>
                         <a:ext uri="{28A0092B-C50C-407E-A947-70E740481C1C}">
                           <a14:useLocalDpi xmlns:a14="http://schemas.microsoft.com/office/drawing/2010/main" val="0"/>
                         </a:ext>
                       </a:extLst>
                     </a:blip>
-                    <a:srcRect l="49839" t="27087" r="6054" b="13262"/>
+                    <a:srcRect b="7000"/>
                     <a:stretch/>
                   </pic:blipFill>
                   <pic:spPr bwMode="auto">
                     <a:xfrm>
                       <a:off x="0" y="0"/>
-                      <a:ext cx="2540679" cy="1849815"/>
+                      <a:ext cx="5981700" cy="2657475"/>
                     </a:xfrm>
                     <a:prstGeom prst="rect">
                       <a:avLst/>
@@ -4510,105 +6045,292 @@
         </w:drawing>
       </w:r>
       <w:r>
+        <w:t xml:space="preserve">Die Aufsetzung der SPI Schnittstelle kann aus </w:t>
+      </w:r>
+      <w:r>
+        <w:fldChar w:fldCharType="begin"/>
+      </w:r>
+      <w:r>
+        <w:instrText xml:space="preserve"> REF _Ref448412351 \h </w:instrText>
+      </w:r>
+      <w:r>
+        <w:fldChar w:fldCharType="separate"/>
+      </w:r>
+      <w:r>
+        <w:t xml:space="preserve">Abbildung </w:t>
+      </w:r>
+      <w:r>
         <w:rPr>
           <w:noProof/>
-          <w:lang w:eastAsia="de-CH"/>
-        </w:rPr>
-        <w:t>https://prof.hti.bfh.ch/uploads/media/Bericht_IO-Link.pdf</w:t>
-      </w:r>
-    </w:p>
+        </w:rPr>
+        <w:t>7</w:t>
+      </w:r>
+      <w:r>
+        <w:fldChar w:fldCharType="end"/>
+      </w:r>
+      <w:r>
+        <w:t xml:space="preserve"> entnommen werden.</w:t>
+      </w:r>
+    </w:p>
+    <w:p>
+      <w:r>
+        <w:t xml:space="preserve">Ein Datenpaket entspricht jeweils 16 Bit. Das MSB wird zuerst übermittelt. Die Leitung SlaveSelect ist low-aktiv und muss 3 Systemclockzyklen vor der Datenübertragung auf 0V gezogen werden. Zwischen zwei SlaveSelects müssen mindestens 600 Clockzyklen liegen um eine </w:t>
+      </w:r>
+      <w:r>
+        <w:t xml:space="preserve">korrekte </w:t>
+      </w:r>
+      <w:r>
+        <w:t xml:space="preserve">Datenverarbeitung </w:t>
+      </w:r>
+      <w:r>
+        <w:t xml:space="preserve">im Mikrocontroller </w:t>
+      </w:r>
+      <w:r>
+        <w:t>zu gewährleisten.</w:t>
+      </w:r>
+    </w:p>
+    <w:p>
+      <w:r>
+        <w:rPr>
+          <w:position w:val="-64"/>
+        </w:rPr>
+        <w:object w:dxaOrig="1180" w:dyaOrig="1400">
+          <v:shapetype id="_x0000_t75" coordsize="21600,21600" o:spt="75" o:preferrelative="t" path="m@4@5l@4@11@9@11@9@5xe" filled="f" stroked="f">
+            <v:stroke joinstyle="miter"/>
+            <v:formulas>
+              <v:f eqn="if lineDrawn pixelLineWidth 0"/>
+              <v:f eqn="sum @0 1 0"/>
+              <v:f eqn="sum 0 0 @1"/>
+              <v:f eqn="prod @2 1 2"/>
+              <v:f eqn="prod @3 21600 pixelWidth"/>
+              <v:f eqn="prod @3 21600 pixelHeight"/>
+              <v:f eqn="sum @0 0 1"/>
+              <v:f eqn="prod @6 1 2"/>
+              <v:f eqn="prod @7 21600 pixelWidth"/>
+              <v:f eqn="sum @8 21600 0"/>
+              <v:f eqn="prod @7 21600 pixelHeight"/>
+              <v:f eqn="sum @10 21600 0"/>
+            </v:formulas>
+            <v:path o:extrusionok="f" gradientshapeok="t" o:connecttype="rect"/>
+            <o:lock v:ext="edit" aspectratio="t"/>
+          </v:shapetype>
+          <v:shape id="_x0000_i1025" type="#_x0000_t75" style="width:59.25pt;height:69.75pt" o:ole="">
+            <v:imagedata r:id="rId20" o:title=""/>
+          </v:shape>
+          <o:OLEObject Type="Embed" ProgID="Equation.3" ShapeID="_x0000_i1025" DrawAspect="Content" ObjectID="_1522157149" r:id="rId21"/>
+        </w:object>
+      </w:r>
+    </w:p>
+    <w:p>
+      <w:r>
+        <w:t>Es ist eine Baudrate von 1 MHz möglich.</w:t>
+      </w:r>
+    </w:p>
+    <w:p>
+      <w:r>
+        <w:t>Datenleitungen und Clockleitung sind idle-low. Der Pegel der Datenleitung wird bei der steigenden Clock-Flanke gesetzt und bei fallender Clock-Flanke ausgelesen.</w:t>
+      </w:r>
+    </w:p>
+    <w:p>
+      <w:pPr>
+        <w:pStyle w:val="berschrift3"/>
+      </w:pPr>
+      <w:r>
+        <w:t>SPI Kommandos</w:t>
+      </w:r>
+    </w:p>
+    <w:p>
+      <w:r>
+        <w:t>Das Protokoll, das auf Seiten des Sensors im Mikrocontroller implementiert ist, sieht folgendermassen aus:</w:t>
+      </w:r>
+    </w:p>
+    <w:tbl>
+      <w:tblPr>
+        <w:tblStyle w:val="Tabellenraster"/>
+        <w:tblW w:w="0" w:type="auto"/>
+        <w:tblLook w:val="04A0" w:firstRow="1" w:lastRow="0" w:firstColumn="1" w:lastColumn="0" w:noHBand="0" w:noVBand="1"/>
+      </w:tblPr>
+      <w:tblGrid>
+        <w:gridCol w:w="3245"/>
+        <w:gridCol w:w="3245"/>
+        <w:gridCol w:w="3246"/>
+      </w:tblGrid>
+      <w:tr>
+        <w:tc>
+          <w:tcPr>
+            <w:tcW w:w="3245" w:type="dxa"/>
+          </w:tcPr>
+          <w:p>
+            <w:r>
+              <w:t>Protokoll</w:t>
+            </w:r>
+          </w:p>
+        </w:tc>
+        <w:tc>
+          <w:tcPr>
+            <w:tcW w:w="3245" w:type="dxa"/>
+          </w:tcPr>
+          <w:p/>
+        </w:tc>
+        <w:tc>
+          <w:tcPr>
+            <w:tcW w:w="3246" w:type="dxa"/>
+          </w:tcPr>
+          <w:p/>
+        </w:tc>
+      </w:tr>
+      <w:tr>
+        <w:tc>
+          <w:tcPr>
+            <w:tcW w:w="3245" w:type="dxa"/>
+          </w:tcPr>
+          <w:p/>
+        </w:tc>
+        <w:tc>
+          <w:tcPr>
+            <w:tcW w:w="3245" w:type="dxa"/>
+          </w:tcPr>
+          <w:p/>
+        </w:tc>
+        <w:tc>
+          <w:tcPr>
+            <w:tcW w:w="3246" w:type="dxa"/>
+          </w:tcPr>
+          <w:p/>
+        </w:tc>
+      </w:tr>
+      <w:tr>
+        <w:tc>
+          <w:tcPr>
+            <w:tcW w:w="3245" w:type="dxa"/>
+          </w:tcPr>
+          <w:p/>
+        </w:tc>
+        <w:tc>
+          <w:tcPr>
+            <w:tcW w:w="3245" w:type="dxa"/>
+          </w:tcPr>
+          <w:p/>
+        </w:tc>
+        <w:tc>
+          <w:tcPr>
+            <w:tcW w:w="3246" w:type="dxa"/>
+          </w:tcPr>
+          <w:p/>
+        </w:tc>
+      </w:tr>
+      <w:tr>
+        <w:tc>
+          <w:tcPr>
+            <w:tcW w:w="3245" w:type="dxa"/>
+          </w:tcPr>
+          <w:p/>
+        </w:tc>
+        <w:tc>
+          <w:tcPr>
+            <w:tcW w:w="3245" w:type="dxa"/>
+          </w:tcPr>
+          <w:p/>
+        </w:tc>
+        <w:tc>
+          <w:tcPr>
+            <w:tcW w:w="3246" w:type="dxa"/>
+          </w:tcPr>
+          <w:p/>
+        </w:tc>
+      </w:tr>
+      <w:tr>
+        <w:tc>
+          <w:tcPr>
+            <w:tcW w:w="3245" w:type="dxa"/>
+          </w:tcPr>
+          <w:p/>
+        </w:tc>
+        <w:tc>
+          <w:tcPr>
+            <w:tcW w:w="3245" w:type="dxa"/>
+          </w:tcPr>
+          <w:p/>
+        </w:tc>
+        <w:tc>
+          <w:tcPr>
+            <w:tcW w:w="3246" w:type="dxa"/>
+          </w:tcPr>
+          <w:p/>
+        </w:tc>
+      </w:tr>
+      <w:tr>
+        <w:tc>
+          <w:tcPr>
+            <w:tcW w:w="3245" w:type="dxa"/>
+          </w:tcPr>
+          <w:p/>
+        </w:tc>
+        <w:tc>
+          <w:tcPr>
+            <w:tcW w:w="3245" w:type="dxa"/>
+          </w:tcPr>
+          <w:p/>
+        </w:tc>
+        <w:tc>
+          <w:tcPr>
+            <w:tcW w:w="3246" w:type="dxa"/>
+          </w:tcPr>
+          <w:p/>
+        </w:tc>
+      </w:tr>
+      <w:tr>
+        <w:tc>
+          <w:tcPr>
+            <w:tcW w:w="3245" w:type="dxa"/>
+          </w:tcPr>
+          <w:p/>
+        </w:tc>
+        <w:tc>
+          <w:tcPr>
+            <w:tcW w:w="3245" w:type="dxa"/>
+          </w:tcPr>
+          <w:p/>
+        </w:tc>
+        <w:tc>
+          <w:tcPr>
+            <w:tcW w:w="3246" w:type="dxa"/>
+          </w:tcPr>
+          <w:p/>
+        </w:tc>
+      </w:tr>
+      <w:tr>
+        <w:tc>
+          <w:tcPr>
+            <w:tcW w:w="3245" w:type="dxa"/>
+          </w:tcPr>
+          <w:p/>
+        </w:tc>
+        <w:tc>
+          <w:tcPr>
+            <w:tcW w:w="3245" w:type="dxa"/>
+          </w:tcPr>
+          <w:p/>
+        </w:tc>
+        <w:tc>
+          <w:tcPr>
+            <w:tcW w:w="3246" w:type="dxa"/>
+          </w:tcPr>
+          <w:p/>
+        </w:tc>
+      </w:tr>
+    </w:tbl>
     <w:p/>
     <w:p/>
-    <w:p/>
-    <w:p/>
-    <w:p/>
-    <w:p/>
-    <w:p/>
-    <w:p>
-      <w:r>
-        <w:t>Command:</w:t>
-      </w:r>
-    </w:p>
-    <w:p>
-      <w:r>
-        <w:tab/>
-        <w:t>In diesem Byte werden die spezifischen Befehle abgesetzt.</w:t>
-      </w:r>
-    </w:p>
-    <w:p>
-      <w:r>
-        <w:t>Frametyp:</w:t>
-      </w:r>
-    </w:p>
-    <w:p>
-      <w:pPr>
-        <w:ind w:left="705"/>
-      </w:pPr>
-      <w:r>
-        <w:t>Die Antwort des Slaves kann in verschiedenen Frametypen sein: Typ 0, 1, 2. Dieses Byte</w:t>
-      </w:r>
-      <w:r>
-        <w:br/>
-        <w:t>spezifiziert den Frametyp und enthält auch die berechnete Prüfsumme.</w:t>
-      </w:r>
-    </w:p>
-    <w:p>
-      <w:pPr>
-        <w:ind w:left="705"/>
-      </w:pPr>
-      <w:r>
-        <w:t>Frame Typ 0</w:t>
-      </w:r>
-      <w:r>
-        <w:tab/>
-      </w:r>
-      <w:r>
-        <w:tab/>
-        <w:t>0 Bytes Daten</w:t>
-      </w:r>
-      <w:r>
-        <w:br/>
-        <w:t>Frame Typ 1</w:t>
-      </w:r>
-      <w:r>
-        <w:tab/>
-      </w:r>
-      <w:r>
-        <w:tab/>
-        <w:t>3-32 Bytes Daten in aufeinanderfolgenden Übertragungszyklen</w:t>
-      </w:r>
-      <w:r>
-        <w:br/>
-        <w:t>Frame Typ 2</w:t>
-      </w:r>
-      <w:r>
-        <w:tab/>
-      </w:r>
-      <w:r>
-        <w:tab/>
-        <w:t>3-32 Bytes Daten</w:t>
-      </w:r>
-      <w:r>
-        <w:t>, variable Anzahl Nutzdaten pro Zyklus</w:t>
-      </w:r>
-    </w:p>
-    <w:p>
-      <w:r>
-        <w:sym w:font="Wingdings" w:char="F0DF"/>
-      </w:r>
-      <w:r>
-        <w:t xml:space="preserve"> Elektrotechnik und Elektronik für Maschinenbauer von Ekbert Hering,Rolf Martin,Jürgen</w:t>
-      </w:r>
-    </w:p>
-    <w:p>
-      <w:hyperlink r:id="rId18" w:history="1">
-        <w:r>
-          <w:rPr>
-            <w:rStyle w:val="Hyperlink"/>
-          </w:rPr>
-          <w:t>http://www2.renesas.eu/_pdf/EPMC-PU-0103-1.0.PDF</w:t>
-        </w:r>
-      </w:hyperlink>
+    <w:p>
+      <w:pPr>
+        <w:pStyle w:val="berschrift1"/>
+      </w:pPr>
+      <w:bookmarkStart w:id="44" w:name="_Toc445992093"/>
+      <w:r>
+        <w:t>Softwareimplementierung</w:t>
+      </w:r>
+      <w:bookmarkEnd w:id="44"/>
     </w:p>
     <w:p>
       <w:pPr>
@@ -4623,8 +6345,6 @@
           <w:lang w:eastAsia="de-CH"/>
         </w:rPr>
       </w:pPr>
-      <w:bookmarkStart w:id="34" w:name="_GoBack"/>
-      <w:bookmarkEnd w:id="34"/>
     </w:p>
     <w:p>
       <w:pPr>
@@ -4676,34 +6396,34 @@
           <w:lang w:val="de-DE"/>
         </w:rPr>
       </w:pPr>
-      <w:bookmarkStart w:id="35" w:name="_Toc280037824"/>
-      <w:bookmarkStart w:id="36" w:name="_Toc280192506"/>
-      <w:bookmarkStart w:id="37" w:name="_Toc280194816"/>
-      <w:bookmarkStart w:id="38" w:name="_Toc404329097"/>
-      <w:bookmarkStart w:id="39" w:name="_Toc405454316"/>
-      <w:bookmarkStart w:id="40" w:name="_Toc405454547"/>
-      <w:bookmarkStart w:id="41" w:name="_Toc405454732"/>
-      <w:bookmarkStart w:id="42" w:name="_Toc445992094"/>
+      <w:bookmarkStart w:id="45" w:name="_Toc280037824"/>
+      <w:bookmarkStart w:id="46" w:name="_Toc280192506"/>
+      <w:bookmarkStart w:id="47" w:name="_Toc280194816"/>
+      <w:bookmarkStart w:id="48" w:name="_Toc404329097"/>
+      <w:bookmarkStart w:id="49" w:name="_Toc405454316"/>
+      <w:bookmarkStart w:id="50" w:name="_Toc405454547"/>
+      <w:bookmarkStart w:id="51" w:name="_Toc405454732"/>
+      <w:bookmarkStart w:id="52" w:name="_Toc445992094"/>
       <w:r>
         <w:rPr>
           <w:lang w:val="de-DE"/>
         </w:rPr>
         <w:t>Abbildung</w:t>
       </w:r>
-      <w:bookmarkEnd w:id="35"/>
-      <w:bookmarkEnd w:id="36"/>
-      <w:bookmarkEnd w:id="37"/>
-      <w:bookmarkEnd w:id="38"/>
-      <w:bookmarkEnd w:id="39"/>
-      <w:bookmarkEnd w:id="40"/>
+      <w:bookmarkEnd w:id="45"/>
+      <w:bookmarkEnd w:id="46"/>
+      <w:bookmarkEnd w:id="47"/>
+      <w:bookmarkEnd w:id="48"/>
+      <w:bookmarkEnd w:id="49"/>
+      <w:bookmarkEnd w:id="50"/>
       <w:r>
         <w:rPr>
           <w:lang w:val="de-DE"/>
         </w:rPr>
         <w:t>sverzeichnis</w:t>
       </w:r>
-      <w:bookmarkEnd w:id="41"/>
-      <w:bookmarkEnd w:id="42"/>
+      <w:bookmarkEnd w:id="51"/>
+      <w:bookmarkEnd w:id="52"/>
     </w:p>
     <w:p>
       <w:pPr>
@@ -4727,7 +6447,7 @@
       <w:r>
         <w:fldChar w:fldCharType="separate"/>
       </w:r>
-      <w:hyperlink r:id="rId19" w:anchor="_Toc445992109" w:history="1">
+      <w:hyperlink r:id="rId22" w:anchor="_Toc445992109" w:history="1">
         <w:r>
           <w:rPr>
             <w:rStyle w:val="Hyperlink"/>
@@ -4798,7 +6518,7 @@
           <w:szCs w:val="22"/>
         </w:rPr>
       </w:pPr>
-      <w:hyperlink r:id="rId20" w:anchor="_Toc445992110" w:history="1">
+      <w:hyperlink r:id="rId23" w:anchor="_Toc445992110" w:history="1">
         <w:r>
           <w:rPr>
             <w:rStyle w:val="Hyperlink"/>
@@ -4869,7 +6589,7 @@
           <w:szCs w:val="22"/>
         </w:rPr>
       </w:pPr>
-      <w:hyperlink r:id="rId21" w:anchor="_Toc445992111" w:history="1">
+      <w:hyperlink r:id="rId24" w:anchor="_Toc445992111" w:history="1">
         <w:r>
           <w:rPr>
             <w:rStyle w:val="Hyperlink"/>
@@ -4940,7 +6660,7 @@
           <w:szCs w:val="22"/>
         </w:rPr>
       </w:pPr>
-      <w:hyperlink r:id="rId22" w:anchor="_Toc445992112" w:history="1">
+      <w:hyperlink r:id="rId25" w:anchor="_Toc445992112" w:history="1">
         <w:r>
           <w:rPr>
             <w:rStyle w:val="Hyperlink"/>
@@ -5011,7 +6731,7 @@
           <w:szCs w:val="22"/>
         </w:rPr>
       </w:pPr>
-      <w:hyperlink r:id="rId23" w:anchor="_Toc445992113" w:history="1">
+      <w:hyperlink r:id="rId26" w:anchor="_Toc445992113" w:history="1">
         <w:r>
           <w:rPr>
             <w:rStyle w:val="Hyperlink"/>
@@ -5083,26 +6803,26 @@
         </w:rPr>
         <w:fldChar w:fldCharType="end"/>
       </w:r>
-      <w:bookmarkStart w:id="43" w:name="_Toc405454317"/>
-      <w:bookmarkStart w:id="44" w:name="_Toc405454548"/>
-      <w:bookmarkStart w:id="45" w:name="_Toc405454733"/>
-      <w:bookmarkStart w:id="46" w:name="_Toc445992095"/>
+      <w:bookmarkStart w:id="53" w:name="_Toc405454317"/>
+      <w:bookmarkStart w:id="54" w:name="_Toc405454548"/>
+      <w:bookmarkStart w:id="55" w:name="_Toc405454733"/>
+      <w:bookmarkStart w:id="56" w:name="_Toc445992095"/>
       <w:r>
         <w:rPr>
           <w:lang w:val="de-DE"/>
         </w:rPr>
         <w:t>Tabellen</w:t>
       </w:r>
-      <w:bookmarkEnd w:id="43"/>
-      <w:bookmarkEnd w:id="44"/>
+      <w:bookmarkEnd w:id="53"/>
+      <w:bookmarkEnd w:id="54"/>
       <w:r>
         <w:rPr>
           <w:lang w:val="de-DE"/>
         </w:rPr>
         <w:t>verzeichnis</w:t>
       </w:r>
-      <w:bookmarkEnd w:id="45"/>
-      <w:bookmarkEnd w:id="46"/>
+      <w:bookmarkEnd w:id="55"/>
+      <w:bookmarkEnd w:id="56"/>
     </w:p>
     <w:p>
       <w:pPr>
@@ -5485,7 +7205,7 @@
         <w:fldChar w:fldCharType="end"/>
       </w:r>
     </w:p>
-    <w:bookmarkStart w:id="47" w:name="_Toc445992096" w:displacedByCustomXml="next"/>
+    <w:bookmarkStart w:id="57" w:name="_Toc445992096" w:displacedByCustomXml="next"/>
     <w:sdt>
       <w:sdtPr>
         <w:rPr>
@@ -5518,14 +7238,13 @@
             </w:rPr>
             <w:t>Literaturverzeichnis</w:t>
           </w:r>
-          <w:bookmarkEnd w:id="47"/>
+          <w:bookmarkEnd w:id="57"/>
         </w:p>
         <w:sdt>
           <w:sdtPr>
             <w:id w:val="111145805"/>
             <w:bibliography/>
           </w:sdtPr>
-          <w:sdtEndPr/>
           <w:sdtContent>
             <w:p>
               <w:pPr>
@@ -5697,7 +7416,7 @@
           <w:lang w:eastAsia="de-CH"/>
         </w:rPr>
         <w:sectPr>
-          <w:headerReference w:type="default" r:id="rId24"/>
+          <w:headerReference w:type="default" r:id="rId27"/>
           <w:pgSz w:w="11906" w:h="16838"/>
           <w:pgMar w:top="1440" w:right="1080" w:bottom="1440" w:left="1080" w:header="426" w:footer="708" w:gutter="0"/>
           <w:cols w:space="708"/>
@@ -5709,24 +7428,24 @@
       <w:pPr>
         <w:pStyle w:val="berschrift1OhneNummerierung"/>
       </w:pPr>
-      <w:bookmarkStart w:id="48" w:name="_Toc280037425"/>
-      <w:bookmarkStart w:id="49" w:name="_Toc280194856"/>
-      <w:bookmarkStart w:id="50" w:name="_Toc404329139"/>
-      <w:bookmarkStart w:id="51" w:name="_Toc405454319"/>
-      <w:bookmarkStart w:id="52" w:name="_Toc405454550"/>
-      <w:bookmarkStart w:id="53" w:name="_Toc405454735"/>
-      <w:bookmarkStart w:id="54" w:name="_Toc445992097"/>
+      <w:bookmarkStart w:id="58" w:name="_Toc280037425"/>
+      <w:bookmarkStart w:id="59" w:name="_Toc280194856"/>
+      <w:bookmarkStart w:id="60" w:name="_Toc404329139"/>
+      <w:bookmarkStart w:id="61" w:name="_Toc405454319"/>
+      <w:bookmarkStart w:id="62" w:name="_Toc405454550"/>
+      <w:bookmarkStart w:id="63" w:name="_Toc405454735"/>
+      <w:bookmarkStart w:id="64" w:name="_Toc445992097"/>
       <w:r>
         <w:lastRenderedPageBreak/>
         <w:t>Anhang</w:t>
       </w:r>
-      <w:bookmarkEnd w:id="48"/>
-      <w:bookmarkEnd w:id="49"/>
-      <w:bookmarkEnd w:id="50"/>
-      <w:bookmarkEnd w:id="51"/>
-      <w:bookmarkEnd w:id="52"/>
-      <w:bookmarkEnd w:id="53"/>
-      <w:bookmarkEnd w:id="54"/>
+      <w:bookmarkEnd w:id="58"/>
+      <w:bookmarkEnd w:id="59"/>
+      <w:bookmarkEnd w:id="60"/>
+      <w:bookmarkEnd w:id="61"/>
+      <w:bookmarkEnd w:id="62"/>
+      <w:bookmarkEnd w:id="63"/>
+      <w:bookmarkEnd w:id="64"/>
     </w:p>
     <w:p>
       <w:pPr>
@@ -6164,23 +7883,23 @@
       <w:r>
         <w:br w:type="page"/>
       </w:r>
-      <w:bookmarkStart w:id="55" w:name="_Toc280192547"/>
-      <w:bookmarkStart w:id="56" w:name="_Toc280194857"/>
-      <w:bookmarkStart w:id="57" w:name="_Toc404329140"/>
+      <w:bookmarkStart w:id="65" w:name="_Toc280192547"/>
+      <w:bookmarkStart w:id="66" w:name="_Toc280194857"/>
+      <w:bookmarkStart w:id="67" w:name="_Toc404329140"/>
     </w:p>
     <w:p>
       <w:pPr>
         <w:pStyle w:val="AnhangberschriftA"/>
       </w:pPr>
-      <w:bookmarkStart w:id="58" w:name="_Toc421909746"/>
-      <w:bookmarkEnd w:id="55"/>
-      <w:bookmarkEnd w:id="56"/>
-      <w:bookmarkEnd w:id="57"/>
+      <w:bookmarkStart w:id="68" w:name="_Toc421909746"/>
+      <w:bookmarkEnd w:id="65"/>
+      <w:bookmarkEnd w:id="66"/>
+      <w:bookmarkEnd w:id="67"/>
       <w:r>
         <w:lastRenderedPageBreak/>
         <w:t>Produktanforderungsliste</w:t>
       </w:r>
-      <w:bookmarkEnd w:id="58"/>
+      <w:bookmarkEnd w:id="68"/>
     </w:p>
     <w:p>
       <w:pPr>
@@ -6202,7 +7921,7 @@
       </w:r>
     </w:p>
     <w:sectPr>
-      <w:headerReference w:type="default" r:id="rId25"/>
+      <w:headerReference w:type="default" r:id="rId28"/>
       <w:pgSz w:w="11906" w:h="16838"/>
       <w:pgMar w:top="1247" w:right="707" w:bottom="1134" w:left="1134" w:header="426" w:footer="708" w:gutter="0"/>
       <w:cols w:space="708"/>
@@ -6239,6 +7958,42 @@
 
 <file path=word/footer1.xml><?xml version="1.0" encoding="utf-8"?>
 <w:ftr xmlns:wpc="http://schemas.microsoft.com/office/word/2010/wordprocessingCanvas" xmlns:mc="http://schemas.openxmlformats.org/markup-compatibility/2006" xmlns:o="urn:schemas-microsoft-com:office:office" xmlns:r="http://schemas.openxmlformats.org/officeDocument/2006/relationships" xmlns:m="http://schemas.openxmlformats.org/officeDocument/2006/math" xmlns:v="urn:schemas-microsoft-com:vml" xmlns:wp14="http://schemas.microsoft.com/office/word/2010/wordprocessingDrawing" xmlns:wp="http://schemas.openxmlformats.org/drawingml/2006/wordprocessingDrawing" xmlns:w10="urn:schemas-microsoft-com:office:word" xmlns:w="http://schemas.openxmlformats.org/wordprocessingml/2006/main" xmlns:w14="http://schemas.microsoft.com/office/word/2010/wordml" xmlns:w15="http://schemas.microsoft.com/office/word/2012/wordml" xmlns:wpg="http://schemas.microsoft.com/office/word/2010/wordprocessingGroup" xmlns:wpi="http://schemas.microsoft.com/office/word/2010/wordprocessingInk" xmlns:wne="http://schemas.microsoft.com/office/word/2006/wordml" xmlns:wps="http://schemas.microsoft.com/office/word/2010/wordprocessingShape" mc:Ignorable="w14 w15 wp14">
+  <w:sdt>
+    <w:sdtPr>
+      <w:id w:val="2014641041"/>
+      <w:docPartObj>
+        <w:docPartGallery w:val="Page Numbers (Bottom of Page)"/>
+        <w:docPartUnique/>
+      </w:docPartObj>
+    </w:sdtPr>
+    <w:sdtContent>
+      <w:p>
+        <w:pPr>
+          <w:pStyle w:val="Fuzeile"/>
+          <w:jc w:val="center"/>
+        </w:pPr>
+        <w:r>
+          <w:fldChar w:fldCharType="begin"/>
+        </w:r>
+        <w:r>
+          <w:instrText>PAGE   \* MERGEFORMAT</w:instrText>
+        </w:r>
+        <w:r>
+          <w:fldChar w:fldCharType="separate"/>
+        </w:r>
+        <w:r>
+          <w:rPr>
+            <w:noProof/>
+            <w:lang w:val="de-DE"/>
+          </w:rPr>
+          <w:t>18</w:t>
+        </w:r>
+        <w:r>
+          <w:fldChar w:fldCharType="end"/>
+        </w:r>
+      </w:p>
+    </w:sdtContent>
+  </w:sdt>
   <w:p>
     <w:pPr>
       <w:pStyle w:val="Fuzeile"/>
@@ -6499,7 +8254,7 @@
       <w:pStyle w:val="Kopfzeile"/>
     </w:pPr>
     <w:r>
-      <w:t>Autonomer Ballwerfer</w:t>
+      <w:t>Sensoranbindung mit IO-Link</w:t>
     </w:r>
     <w:r>
       <w:ptab w:relativeTo="margin" w:alignment="center" w:leader="none"/>
@@ -11165,7 +12920,7 @@
     <w:lsdException w:name="footnote text" w:locked="1" w:semiHidden="1" w:unhideWhenUsed="1"/>
     <w:lsdException w:name="annotation text" w:locked="1" w:semiHidden="1" w:unhideWhenUsed="1"/>
     <w:lsdException w:name="header" w:locked="1" w:semiHidden="1" w:uiPriority="0" w:unhideWhenUsed="1"/>
-    <w:lsdException w:name="footer" w:locked="1" w:semiHidden="1" w:uiPriority="0" w:unhideWhenUsed="1"/>
+    <w:lsdException w:name="footer" w:locked="1" w:semiHidden="1" w:unhideWhenUsed="1"/>
     <w:lsdException w:name="index heading" w:locked="1" w:semiHidden="1" w:unhideWhenUsed="1"/>
     <w:lsdException w:name="caption" w:semiHidden="1" w:uiPriority="35" w:unhideWhenUsed="1" w:qFormat="1"/>
     <w:lsdException w:name="table of figures" w:locked="1" w:semiHidden="1" w:unhideWhenUsed="1"/>
@@ -12031,6 +13786,7 @@
     <w:name w:val="footer"/>
     <w:basedOn w:val="Standard"/>
     <w:link w:val="FuzeileZchn"/>
+    <w:uiPriority w:val="99"/>
     <w:rsid w:val="00470D88"/>
     <w:pPr>
       <w:tabs>
@@ -13175,7 +14931,576 @@
       </w:tcPr>
     </w:tblStylePr>
   </w:style>
+  <w:style w:type="character" w:styleId="Platzhaltertext">
+    <w:name w:val="Placeholder Text"/>
+    <w:basedOn w:val="Absatz-Standardschriftart"/>
+    <w:uiPriority w:val="99"/>
+    <w:semiHidden/>
+    <w:rsid w:val="00951E84"/>
+    <w:rPr>
+      <w:color w:val="808080"/>
+    </w:rPr>
+  </w:style>
 </w:styles>
+</file>
+
+<file path=word/glossary/document.xml><?xml version="1.0" encoding="utf-8"?>
+<w:glossaryDocument xmlns:wpc="http://schemas.microsoft.com/office/word/2010/wordprocessingCanvas" xmlns:mc="http://schemas.openxmlformats.org/markup-compatibility/2006" xmlns:o="urn:schemas-microsoft-com:office:office" xmlns:r="http://schemas.openxmlformats.org/officeDocument/2006/relationships" xmlns:m="http://schemas.openxmlformats.org/officeDocument/2006/math" xmlns:v="urn:schemas-microsoft-com:vml" xmlns:wp14="http://schemas.microsoft.com/office/word/2010/wordprocessingDrawing" xmlns:wp="http://schemas.openxmlformats.org/drawingml/2006/wordprocessingDrawing" xmlns:w10="urn:schemas-microsoft-com:office:word" xmlns:w="http://schemas.openxmlformats.org/wordprocessingml/2006/main" xmlns:w14="http://schemas.microsoft.com/office/word/2010/wordml" xmlns:w15="http://schemas.microsoft.com/office/word/2012/wordml" xmlns:wpg="http://schemas.microsoft.com/office/word/2010/wordprocessingGroup" xmlns:wpi="http://schemas.microsoft.com/office/word/2010/wordprocessingInk" xmlns:wne="http://schemas.microsoft.com/office/word/2006/wordml" xmlns:wps="http://schemas.microsoft.com/office/word/2010/wordprocessingShape" mc:Ignorable="w14 w15 wp14"/>
+</file>
+
+<file path=word/glossary/fontTable.xml><?xml version="1.0" encoding="utf-8"?>
+<w:fonts xmlns:mc="http://schemas.openxmlformats.org/markup-compatibility/2006" xmlns:r="http://schemas.openxmlformats.org/officeDocument/2006/relationships" xmlns:w="http://schemas.openxmlformats.org/wordprocessingml/2006/main" xmlns:w14="http://schemas.microsoft.com/office/word/2010/wordml" xmlns:w15="http://schemas.microsoft.com/office/word/2012/wordml" mc:Ignorable="w14 w15">
+  <w:font w:name="Times New Roman">
+    <w:panose1 w:val="02020603050405020304"/>
+    <w:charset w:val="00"/>
+    <w:family w:val="roman"/>
+    <w:pitch w:val="variable"/>
+    <w:sig w:usb0="E0002AFF" w:usb1="C0007841" w:usb2="00000009" w:usb3="00000000" w:csb0="000001FF" w:csb1="00000000"/>
+  </w:font>
+  <w:font w:name="Symbol">
+    <w:panose1 w:val="05050102010706020507"/>
+    <w:charset w:val="02"/>
+    <w:family w:val="roman"/>
+    <w:pitch w:val="variable"/>
+    <w:sig w:usb0="00000000" w:usb1="10000000" w:usb2="00000000" w:usb3="00000000" w:csb0="80000000" w:csb1="00000000"/>
+  </w:font>
+  <w:font w:name="Courier New">
+    <w:panose1 w:val="02070309020205020404"/>
+    <w:charset w:val="00"/>
+    <w:family w:val="modern"/>
+    <w:pitch w:val="fixed"/>
+    <w:sig w:usb0="E0002AFF" w:usb1="C0007843" w:usb2="00000009" w:usb3="00000000" w:csb0="000001FF" w:csb1="00000000"/>
+  </w:font>
+  <w:font w:name="Wingdings">
+    <w:panose1 w:val="05000000000000000000"/>
+    <w:charset w:val="02"/>
+    <w:family w:val="auto"/>
+    <w:pitch w:val="variable"/>
+    <w:sig w:usb0="00000000" w:usb1="10000000" w:usb2="00000000" w:usb3="00000000" w:csb0="80000000" w:csb1="00000000"/>
+  </w:font>
+  <w:font w:name="Verdana">
+    <w:panose1 w:val="020B0604030504040204"/>
+    <w:charset w:val="00"/>
+    <w:family w:val="swiss"/>
+    <w:pitch w:val="variable"/>
+    <w:sig w:usb0="A10006FF" w:usb1="4000205B" w:usb2="00000010" w:usb3="00000000" w:csb0="0000019F" w:csb1="00000000"/>
+  </w:font>
+  <w:font w:name="Calibri">
+    <w:panose1 w:val="020F0502020204030204"/>
+    <w:charset w:val="00"/>
+    <w:family w:val="swiss"/>
+    <w:pitch w:val="variable"/>
+    <w:sig w:usb0="E00002FF" w:usb1="4000ACFF" w:usb2="00000001" w:usb3="00000000" w:csb0="0000019F" w:csb1="00000000"/>
+  </w:font>
+  <w:font w:name="Cambria">
+    <w:panose1 w:val="02040503050406030204"/>
+    <w:charset w:val="00"/>
+    <w:family w:val="roman"/>
+    <w:pitch w:val="variable"/>
+    <w:sig w:usb0="E00002FF" w:usb1="400004FF" w:usb2="00000000" w:usb3="00000000" w:csb0="0000019F" w:csb1="00000000"/>
+  </w:font>
+  <w:font w:name="Tahoma">
+    <w:panose1 w:val="020B0604030504040204"/>
+    <w:charset w:val="00"/>
+    <w:family w:val="swiss"/>
+    <w:pitch w:val="variable"/>
+    <w:sig w:usb0="E1002EFF" w:usb1="C000605B" w:usb2="00000029" w:usb3="00000000" w:csb0="000101FF" w:csb1="00000000"/>
+  </w:font>
+  <w:font w:name="Arial">
+    <w:panose1 w:val="020B0604020202020204"/>
+    <w:charset w:val="00"/>
+    <w:family w:val="swiss"/>
+    <w:pitch w:val="variable"/>
+    <w:sig w:usb0="E0002AFF" w:usb1="C0007843" w:usb2="00000009" w:usb3="00000000" w:csb0="000001FF" w:csb1="00000000"/>
+  </w:font>
+  <w:font w:name="Calibri Light">
+    <w:panose1 w:val="020F0302020204030204"/>
+    <w:charset w:val="00"/>
+    <w:family w:val="swiss"/>
+    <w:pitch w:val="variable"/>
+    <w:sig w:usb0="A00002EF" w:usb1="4000207B" w:usb2="00000000" w:usb3="00000000" w:csb0="0000019F" w:csb1="00000000"/>
+  </w:font>
+</w:fonts>
+</file>
+
+<file path=word/glossary/settings.xml><?xml version="1.0" encoding="utf-8"?>
+<w:settings xmlns:mc="http://schemas.openxmlformats.org/markup-compatibility/2006" xmlns:o="urn:schemas-microsoft-com:office:office" xmlns:r="http://schemas.openxmlformats.org/officeDocument/2006/relationships" xmlns:m="http://schemas.openxmlformats.org/officeDocument/2006/math" xmlns:v="urn:schemas-microsoft-com:vml" xmlns:w10="urn:schemas-microsoft-com:office:word" xmlns:w="http://schemas.openxmlformats.org/wordprocessingml/2006/main" xmlns:w14="http://schemas.microsoft.com/office/word/2010/wordml" xmlns:w15="http://schemas.microsoft.com/office/word/2012/wordml" xmlns:sl="http://schemas.openxmlformats.org/schemaLibrary/2006/main" mc:Ignorable="w14 w15">
+  <w:view w:val="normal"/>
+  <w:defaultTabStop w:val="708"/>
+  <w:hyphenationZone w:val="425"/>
+  <w:characterSpacingControl w:val="doNotCompress"/>
+  <w:compat>
+    <w:useFELayout/>
+    <w:compatSetting w:name="compatibilityMode" w:uri="http://schemas.microsoft.com/office/word" w:val="15"/>
+    <w:compatSetting w:name="overrideTableStyleFontSizeAndJustification" w:uri="http://schemas.microsoft.com/office/word" w:val="1"/>
+    <w:compatSetting w:name="enableOpenTypeFeatures" w:uri="http://schemas.microsoft.com/office/word" w:val="1"/>
+    <w:compatSetting w:name="doNotFlipMirrorIndents" w:uri="http://schemas.microsoft.com/office/word" w:val="1"/>
+    <w:compatSetting w:name="differentiateMultirowTableHeaders" w:uri="http://schemas.microsoft.com/office/word" w:val="1"/>
+  </w:compat>
+  <w:rsids>
+    <w:rsidRoot w:val="00D36743"/>
+    <w:rsid w:val="00D36743"/>
+  </w:rsids>
+  <m:mathPr>
+    <m:mathFont m:val="Cambria Math"/>
+    <m:brkBin m:val="before"/>
+    <m:brkBinSub m:val="--"/>
+    <m:smallFrac m:val="0"/>
+    <m:dispDef/>
+    <m:lMargin m:val="0"/>
+    <m:rMargin m:val="0"/>
+    <m:defJc m:val="centerGroup"/>
+    <m:wrapIndent m:val="1440"/>
+    <m:intLim m:val="subSup"/>
+    <m:naryLim m:val="undOvr"/>
+  </m:mathPr>
+  <w:themeFontLang w:val="de-CH"/>
+  <w:clrSchemeMapping w:bg1="light1" w:t1="dark1" w:bg2="light2" w:t2="dark2" w:accent1="accent1" w:accent2="accent2" w:accent3="accent3" w:accent4="accent4" w:accent5="accent5" w:accent6="accent6" w:hyperlink="hyperlink" w:followedHyperlink="followedHyperlink"/>
+  <w:decimalSymbol w:val="."/>
+  <w:listSeparator w:val=";"/>
+  <w15:chartTrackingRefBased/>
+</w:settings>
+</file>
+
+<file path=word/glossary/styles.xml><?xml version="1.0" encoding="utf-8"?>
+<w:styles xmlns:mc="http://schemas.openxmlformats.org/markup-compatibility/2006" xmlns:r="http://schemas.openxmlformats.org/officeDocument/2006/relationships" xmlns:w="http://schemas.openxmlformats.org/wordprocessingml/2006/main" xmlns:w14="http://schemas.microsoft.com/office/word/2010/wordml" xmlns:w15="http://schemas.microsoft.com/office/word/2012/wordml" mc:Ignorable="w14 w15">
+  <w:docDefaults>
+    <w:rPrDefault>
+      <w:rPr>
+        <w:rFonts w:asciiTheme="minorHAnsi" w:eastAsiaTheme="minorEastAsia" w:hAnsiTheme="minorHAnsi" w:cstheme="minorBidi"/>
+        <w:sz w:val="22"/>
+        <w:szCs w:val="22"/>
+        <w:lang w:val="de-CH" w:eastAsia="de-CH" w:bidi="ar-SA"/>
+      </w:rPr>
+    </w:rPrDefault>
+    <w:pPrDefault>
+      <w:pPr>
+        <w:spacing w:after="160" w:line="259" w:lineRule="auto"/>
+      </w:pPr>
+    </w:pPrDefault>
+  </w:docDefaults>
+  <w:latentStyles w:defLockedState="0" w:defUIPriority="99" w:defSemiHidden="0" w:defUnhideWhenUsed="0" w:defQFormat="0" w:count="371">
+    <w:lsdException w:name="Normal" w:uiPriority="0" w:qFormat="1"/>
+    <w:lsdException w:name="heading 1" w:uiPriority="9" w:qFormat="1"/>
+    <w:lsdException w:name="heading 2" w:semiHidden="1" w:uiPriority="9" w:unhideWhenUsed="1" w:qFormat="1"/>
+    <w:lsdException w:name="heading 3" w:semiHidden="1" w:uiPriority="9" w:unhideWhenUsed="1" w:qFormat="1"/>
+    <w:lsdException w:name="heading 4" w:semiHidden="1" w:uiPriority="9" w:unhideWhenUsed="1" w:qFormat="1"/>
+    <w:lsdException w:name="heading 5" w:semiHidden="1" w:uiPriority="9" w:unhideWhenUsed="1" w:qFormat="1"/>
+    <w:lsdException w:name="heading 6" w:semiHidden="1" w:uiPriority="9" w:unhideWhenUsed="1" w:qFormat="1"/>
+    <w:lsdException w:name="heading 7" w:semiHidden="1" w:uiPriority="9" w:unhideWhenUsed="1" w:qFormat="1"/>
+    <w:lsdException w:name="heading 8" w:semiHidden="1" w:uiPriority="9" w:unhideWhenUsed="1" w:qFormat="1"/>
+    <w:lsdException w:name="heading 9" w:semiHidden="1" w:uiPriority="9" w:unhideWhenUsed="1" w:qFormat="1"/>
+    <w:lsdException w:name="index 1" w:semiHidden="1" w:unhideWhenUsed="1"/>
+    <w:lsdException w:name="index 2" w:semiHidden="1" w:unhideWhenUsed="1"/>
+    <w:lsdException w:name="index 3" w:semiHidden="1" w:unhideWhenUsed="1"/>
+    <w:lsdException w:name="index 4" w:semiHidden="1" w:unhideWhenUsed="1"/>
+    <w:lsdException w:name="index 5" w:semiHidden="1" w:unhideWhenUsed="1"/>
+    <w:lsdException w:name="index 6" w:semiHidden="1" w:unhideWhenUsed="1"/>
+    <w:lsdException w:name="index 7" w:semiHidden="1" w:unhideWhenUsed="1"/>
+    <w:lsdException w:name="index 8" w:semiHidden="1" w:unhideWhenUsed="1"/>
+    <w:lsdException w:name="index 9" w:semiHidden="1" w:unhideWhenUsed="1"/>
+    <w:lsdException w:name="toc 1" w:semiHidden="1" w:uiPriority="39" w:unhideWhenUsed="1"/>
+    <w:lsdException w:name="toc 2" w:semiHidden="1" w:uiPriority="39" w:unhideWhenUsed="1"/>
+    <w:lsdException w:name="toc 3" w:semiHidden="1" w:uiPriority="39" w:unhideWhenUsed="1"/>
+    <w:lsdException w:name="toc 4" w:semiHidden="1" w:uiPriority="39" w:unhideWhenUsed="1"/>
+    <w:lsdException w:name="toc 5" w:semiHidden="1" w:uiPriority="39" w:unhideWhenUsed="1"/>
+    <w:lsdException w:name="toc 6" w:semiHidden="1" w:uiPriority="39" w:unhideWhenUsed="1"/>
+    <w:lsdException w:name="toc 7" w:semiHidden="1" w:uiPriority="39" w:unhideWhenUsed="1"/>
+    <w:lsdException w:name="toc 8" w:semiHidden="1" w:uiPriority="39" w:unhideWhenUsed="1"/>
+    <w:lsdException w:name="toc 9" w:semiHidden="1" w:uiPriority="39" w:unhideWhenUsed="1"/>
+    <w:lsdException w:name="Normal Indent" w:semiHidden="1" w:unhideWhenUsed="1"/>
+    <w:lsdException w:name="footnote text" w:semiHidden="1" w:unhideWhenUsed="1"/>
+    <w:lsdException w:name="annotation text" w:semiHidden="1" w:unhideWhenUsed="1"/>
+    <w:lsdException w:name="header" w:semiHidden="1" w:unhideWhenUsed="1"/>
+    <w:lsdException w:name="footer" w:semiHidden="1" w:unhideWhenUsed="1"/>
+    <w:lsdException w:name="index heading" w:semiHidden="1" w:unhideWhenUsed="1"/>
+    <w:lsdException w:name="caption" w:semiHidden="1" w:uiPriority="35" w:unhideWhenUsed="1" w:qFormat="1"/>
+    <w:lsdException w:name="table of figures" w:semiHidden="1" w:unhideWhenUsed="1"/>
+    <w:lsdException w:name="envelope address" w:semiHidden="1" w:unhideWhenUsed="1"/>
+    <w:lsdException w:name="envelope return" w:semiHidden="1" w:unhideWhenUsed="1"/>
+    <w:lsdException w:name="footnote reference" w:semiHidden="1" w:unhideWhenUsed="1"/>
+    <w:lsdException w:name="annotation reference" w:semiHidden="1" w:unhideWhenUsed="1"/>
+    <w:lsdException w:name="line number" w:semiHidden="1" w:unhideWhenUsed="1"/>
+    <w:lsdException w:name="page number" w:semiHidden="1" w:unhideWhenUsed="1"/>
+    <w:lsdException w:name="endnote reference" w:semiHidden="1" w:unhideWhenUsed="1"/>
+    <w:lsdException w:name="endnote text" w:semiHidden="1" w:unhideWhenUsed="1"/>
+    <w:lsdException w:name="table of authorities" w:semiHidden="1" w:unhideWhenUsed="1"/>
+    <w:lsdException w:name="macro" w:semiHidden="1" w:unhideWhenUsed="1"/>
+    <w:lsdException w:name="toa heading" w:semiHidden="1" w:unhideWhenUsed="1"/>
+    <w:lsdException w:name="List" w:semiHidden="1" w:unhideWhenUsed="1"/>
+    <w:lsdException w:name="List Bullet" w:semiHidden="1" w:unhideWhenUsed="1"/>
+    <w:lsdException w:name="List Number" w:semiHidden="1" w:unhideWhenUsed="1"/>
+    <w:lsdException w:name="List 2" w:semiHidden="1" w:unhideWhenUsed="1"/>
+    <w:lsdException w:name="List 3" w:semiHidden="1" w:unhideWhenUsed="1"/>
+    <w:lsdException w:name="List 4" w:semiHidden="1" w:unhideWhenUsed="1"/>
+    <w:lsdException w:name="List 5" w:semiHidden="1" w:unhideWhenUsed="1"/>
+    <w:lsdException w:name="List Bullet 2" w:semiHidden="1" w:unhideWhenUsed="1"/>
+    <w:lsdException w:name="List Bullet 3" w:semiHidden="1" w:unhideWhenUsed="1"/>
+    <w:lsdException w:name="List Bullet 4" w:semiHidden="1" w:unhideWhenUsed="1"/>
+    <w:lsdException w:name="List Bullet 5" w:semiHidden="1" w:unhideWhenUsed="1"/>
+    <w:lsdException w:name="List Number 2" w:semiHidden="1" w:unhideWhenUsed="1"/>
+    <w:lsdException w:name="List Number 3" w:semiHidden="1" w:unhideWhenUsed="1"/>
+    <w:lsdException w:name="List Number 4" w:semiHidden="1" w:unhideWhenUsed="1"/>
+    <w:lsdException w:name="List Number 5" w:semiHidden="1" w:unhideWhenUsed="1"/>
+    <w:lsdException w:name="Title" w:uiPriority="10" w:qFormat="1"/>
+    <w:lsdException w:name="Closing" w:semiHidden="1" w:unhideWhenUsed="1"/>
+    <w:lsdException w:name="Signature" w:semiHidden="1" w:unhideWhenUsed="1"/>
+    <w:lsdException w:name="Default Paragraph Font" w:semiHidden="1" w:uiPriority="1" w:unhideWhenUsed="1"/>
+    <w:lsdException w:name="Body Text" w:semiHidden="1" w:unhideWhenUsed="1"/>
+    <w:lsdException w:name="Body Text Indent" w:semiHidden="1" w:unhideWhenUsed="1"/>
+    <w:lsdException w:name="List Continue" w:semiHidden="1" w:unhideWhenUsed="1"/>
+    <w:lsdException w:name="List Continue 2" w:semiHidden="1" w:unhideWhenUsed="1"/>
+    <w:lsdException w:name="List Continue 3" w:semiHidden="1" w:unhideWhenUsed="1"/>
+    <w:lsdException w:name="List Continue 4" w:semiHidden="1" w:unhideWhenUsed="1"/>
+    <w:lsdException w:name="List Continue 5" w:semiHidden="1" w:unhideWhenUsed="1"/>
+    <w:lsdException w:name="Message Header" w:semiHidden="1" w:unhideWhenUsed="1"/>
+    <w:lsdException w:name="Subtitle" w:uiPriority="11" w:qFormat="1"/>
+    <w:lsdException w:name="Salutation" w:semiHidden="1" w:unhideWhenUsed="1"/>
+    <w:lsdException w:name="Date" w:semiHidden="1" w:unhideWhenUsed="1"/>
+    <w:lsdException w:name="Body Text First Indent" w:semiHidden="1" w:unhideWhenUsed="1"/>
+    <w:lsdException w:name="Body Text First Indent 2" w:semiHidden="1" w:unhideWhenUsed="1"/>
+    <w:lsdException w:name="Note Heading" w:semiHidden="1" w:unhideWhenUsed="1"/>
+    <w:lsdException w:name="Body Text 2" w:semiHidden="1" w:unhideWhenUsed="1"/>
+    <w:lsdException w:name="Body Text 3" w:semiHidden="1" w:unhideWhenUsed="1"/>
+    <w:lsdException w:name="Body Text Indent 2" w:semiHidden="1" w:unhideWhenUsed="1"/>
+    <w:lsdException w:name="Body Text Indent 3" w:semiHidden="1" w:unhideWhenUsed="1"/>
+    <w:lsdException w:name="Block Text" w:semiHidden="1" w:unhideWhenUsed="1"/>
+    <w:lsdException w:name="Hyperlink" w:semiHidden="1" w:unhideWhenUsed="1"/>
+    <w:lsdException w:name="FollowedHyperlink" w:semiHidden="1" w:unhideWhenUsed="1"/>
+    <w:lsdException w:name="Strong" w:uiPriority="22" w:qFormat="1"/>
+    <w:lsdException w:name="Emphasis" w:uiPriority="20" w:qFormat="1"/>
+    <w:lsdException w:name="Document Map" w:semiHidden="1" w:unhideWhenUsed="1"/>
+    <w:lsdException w:name="Plain Text" w:semiHidden="1" w:unhideWhenUsed="1"/>
+    <w:lsdException w:name="E-mail Signature" w:semiHidden="1" w:unhideWhenUsed="1"/>
+    <w:lsdException w:name="HTML Top of Form" w:semiHidden="1" w:unhideWhenUsed="1"/>
+    <w:lsdException w:name="HTML Bottom of Form" w:semiHidden="1" w:unhideWhenUsed="1"/>
+    <w:lsdException w:name="Normal (Web)" w:semiHidden="1" w:unhideWhenUsed="1"/>
+    <w:lsdException w:name="HTML Acronym" w:semiHidden="1" w:unhideWhenUsed="1"/>
+    <w:lsdException w:name="HTML Address" w:semiHidden="1" w:unhideWhenUsed="1"/>
+    <w:lsdException w:name="HTML Cite" w:semiHidden="1" w:unhideWhenUsed="1"/>
+    <w:lsdException w:name="HTML Code" w:semiHidden="1" w:unhideWhenUsed="1"/>
+    <w:lsdException w:name="HTML Definition" w:semiHidden="1" w:unhideWhenUsed="1"/>
+    <w:lsdException w:name="HTML Keyboard" w:semiHidden="1" w:unhideWhenUsed="1"/>
+    <w:lsdException w:name="HTML Preformatted" w:semiHidden="1" w:unhideWhenUsed="1"/>
+    <w:lsdException w:name="HTML Sample" w:semiHidden="1" w:unhideWhenUsed="1"/>
+    <w:lsdException w:name="HTML Typewriter" w:semiHidden="1" w:unhideWhenUsed="1"/>
+    <w:lsdException w:name="HTML Variable" w:semiHidden="1" w:unhideWhenUsed="1"/>
+    <w:lsdException w:name="Normal Table" w:semiHidden="1" w:unhideWhenUsed="1"/>
+    <w:lsdException w:name="annotation subject" w:semiHidden="1" w:unhideWhenUsed="1"/>
+    <w:lsdException w:name="No List" w:semiHidden="1" w:unhideWhenUsed="1"/>
+    <w:lsdException w:name="Outline List 1" w:semiHidden="1" w:unhideWhenUsed="1"/>
+    <w:lsdException w:name="Outline List 2" w:semiHidden="1" w:unhideWhenUsed="1"/>
+    <w:lsdException w:name="Outline List 3" w:semiHidden="1" w:unhideWhenUsed="1"/>
+    <w:lsdException w:name="Table Simple 1" w:semiHidden="1" w:unhideWhenUsed="1"/>
+    <w:lsdException w:name="Table Simple 2" w:semiHidden="1" w:unhideWhenUsed="1"/>
+    <w:lsdException w:name="Table Simple 3" w:semiHidden="1" w:unhideWhenUsed="1"/>
+    <w:lsdException w:name="Table Classic 1" w:semiHidden="1" w:unhideWhenUsed="1"/>
+    <w:lsdException w:name="Table Classic 2" w:semiHidden="1" w:unhideWhenUsed="1"/>
+    <w:lsdException w:name="Table Classic 3" w:semiHidden="1" w:unhideWhenUsed="1"/>
+    <w:lsdException w:name="Table Classic 4" w:semiHidden="1" w:unhideWhenUsed="1"/>
+    <w:lsdException w:name="Table Colorful 1" w:semiHidden="1" w:unhideWhenUsed="1"/>
+    <w:lsdException w:name="Table Colorful 2" w:semiHidden="1" w:unhideWhenUsed="1"/>
+    <w:lsdException w:name="Table Colorful 3" w:semiHidden="1" w:unhideWhenUsed="1"/>
+    <w:lsdException w:name="Table Columns 1" w:semiHidden="1" w:unhideWhenUsed="1"/>
+    <w:lsdException w:name="Table Columns 2" w:semiHidden="1" w:unhideWhenUsed="1"/>
+    <w:lsdException w:name="Table Columns 3" w:semiHidden="1" w:unhideWhenUsed="1"/>
+    <w:lsdException w:name="Table Columns 4" w:semiHidden="1" w:unhideWhenUsed="1"/>
+    <w:lsdException w:name="Table Columns 5" w:semiHidden="1" w:unhideWhenUsed="1"/>
+    <w:lsdException w:name="Table Grid 1" w:semiHidden="1" w:unhideWhenUsed="1"/>
+    <w:lsdException w:name="Table Grid 2" w:semiHidden="1" w:unhideWhenUsed="1"/>
+    <w:lsdException w:name="Table Grid 3" w:semiHidden="1" w:unhideWhenUsed="1"/>
+    <w:lsdException w:name="Table Grid 4" w:semiHidden="1" w:unhideWhenUsed="1"/>
+    <w:lsdException w:name="Table Grid 5" w:semiHidden="1" w:unhideWhenUsed="1"/>
+    <w:lsdException w:name="Table Grid 6" w:semiHidden="1" w:unhideWhenUsed="1"/>
+    <w:lsdException w:name="Table Grid 7" w:semiHidden="1" w:unhideWhenUsed="1"/>
+    <w:lsdException w:name="Table Grid 8" w:semiHidden="1" w:unhideWhenUsed="1"/>
+    <w:lsdException w:name="Table List 1" w:semiHidden="1" w:unhideWhenUsed="1"/>
+    <w:lsdException w:name="Table List 2" w:semiHidden="1" w:unhideWhenUsed="1"/>
+    <w:lsdException w:name="Table List 3" w:semiHidden="1" w:unhideWhenUsed="1"/>
+    <w:lsdException w:name="Table List 4" w:semiHidden="1" w:unhideWhenUsed="1"/>
+    <w:lsdException w:name="Table List 5" w:semiHidden="1" w:unhideWhenUsed="1"/>
+    <w:lsdException w:name="Table List 6" w:semiHidden="1" w:unhideWhenUsed="1"/>
+    <w:lsdException w:name="Table List 7" w:semiHidden="1" w:unhideWhenUsed="1"/>
+    <w:lsdException w:name="Table List 8" w:semiHidden="1" w:unhideWhenUsed="1"/>
+    <w:lsdException w:name="Table 3D effects 1" w:semiHidden="1" w:unhideWhenUsed="1"/>
+    <w:lsdException w:name="Table 3D effects 2" w:semiHidden="1" w:unhideWhenUsed="1"/>
+    <w:lsdException w:name="Table 3D effects 3" w:semiHidden="1" w:unhideWhenUsed="1"/>
+    <w:lsdException w:name="Table Contemporary" w:semiHidden="1" w:unhideWhenUsed="1"/>
+    <w:lsdException w:name="Table Elegant" w:semiHidden="1" w:unhideWhenUsed="1"/>
+    <w:lsdException w:name="Table Professional" w:semiHidden="1" w:unhideWhenUsed="1"/>
+    <w:lsdException w:name="Table Subtle 1" w:semiHidden="1" w:unhideWhenUsed="1"/>
+    <w:lsdException w:name="Table Subtle 2" w:semiHidden="1" w:unhideWhenUsed="1"/>
+    <w:lsdException w:name="Table Web 1" w:semiHidden="1" w:unhideWhenUsed="1"/>
+    <w:lsdException w:name="Table Web 2" w:semiHidden="1" w:unhideWhenUsed="1"/>
+    <w:lsdException w:name="Table Web 3" w:semiHidden="1" w:unhideWhenUsed="1"/>
+    <w:lsdException w:name="Balloon Text" w:semiHidden="1" w:unhideWhenUsed="1"/>
+    <w:lsdException w:name="Table Grid" w:uiPriority="39"/>
+    <w:lsdException w:name="Table Theme" w:semiHidden="1" w:unhideWhenUsed="1"/>
+    <w:lsdException w:name="Placeholder Text" w:semiHidden="1"/>
+    <w:lsdException w:name="No Spacing" w:uiPriority="1" w:qFormat="1"/>
+    <w:lsdException w:name="Light Shading" w:uiPriority="60"/>
+    <w:lsdException w:name="Light List" w:uiPriority="61"/>
+    <w:lsdException w:name="Light Grid" w:uiPriority="62"/>
+    <w:lsdException w:name="Medium Shading 1" w:uiPriority="63"/>
+    <w:lsdException w:name="Medium Shading 2" w:uiPriority="64"/>
+    <w:lsdException w:name="Medium List 1" w:uiPriority="65"/>
+    <w:lsdException w:name="Medium List 2" w:uiPriority="66"/>
+    <w:lsdException w:name="Medium Grid 1" w:uiPriority="67"/>
+    <w:lsdException w:name="Medium Grid 2" w:uiPriority="68"/>
+    <w:lsdException w:name="Medium Grid 3" w:uiPriority="69"/>
+    <w:lsdException w:name="Dark List" w:uiPriority="70"/>
+    <w:lsdException w:name="Colorful Shading" w:uiPriority="71"/>
+    <w:lsdException w:name="Colorful List" w:uiPriority="72"/>
+    <w:lsdException w:name="Colorful Grid" w:uiPriority="73"/>
+    <w:lsdException w:name="Light Shading Accent 1" w:uiPriority="60"/>
+    <w:lsdException w:name="Light List Accent 1" w:uiPriority="61"/>
+    <w:lsdException w:name="Light Grid Accent 1" w:uiPriority="62"/>
+    <w:lsdException w:name="Medium Shading 1 Accent 1" w:uiPriority="63"/>
+    <w:lsdException w:name="Medium Shading 2 Accent 1" w:uiPriority="64"/>
+    <w:lsdException w:name="Medium List 1 Accent 1" w:uiPriority="65"/>
+    <w:lsdException w:name="Revision" w:semiHidden="1"/>
+    <w:lsdException w:name="List Paragraph" w:uiPriority="34" w:qFormat="1"/>
+    <w:lsdException w:name="Quote" w:uiPriority="29" w:qFormat="1"/>
+    <w:lsdException w:name="Intense Quote" w:uiPriority="30" w:qFormat="1"/>
+    <w:lsdException w:name="Medium List 2 Accent 1" w:uiPriority="66"/>
+    <w:lsdException w:name="Medium Grid 1 Accent 1" w:uiPriority="67"/>
+    <w:lsdException w:name="Medium Grid 2 Accent 1" w:uiPriority="68"/>
+    <w:lsdException w:name="Medium Grid 3 Accent 1" w:uiPriority="69"/>
+    <w:lsdException w:name="Dark List Accent 1" w:uiPriority="70"/>
+    <w:lsdException w:name="Colorful Shading Accent 1" w:uiPriority="71"/>
+    <w:lsdException w:name="Colorful List Accent 1" w:uiPriority="72"/>
+    <w:lsdException w:name="Colorful Grid Accent 1" w:uiPriority="73"/>
+    <w:lsdException w:name="Light Shading Accent 2" w:uiPriority="60"/>
+    <w:lsdException w:name="Light List Accent 2" w:uiPriority="61"/>
+    <w:lsdException w:name="Light Grid Accent 2" w:uiPriority="62"/>
+    <w:lsdException w:name="Medium Shading 1 Accent 2" w:uiPriority="63"/>
+    <w:lsdException w:name="Medium Shading 2 Accent 2" w:uiPriority="64"/>
+    <w:lsdException w:name="Medium List 1 Accent 2" w:uiPriority="65"/>
+    <w:lsdException w:name="Medium List 2 Accent 2" w:uiPriority="66"/>
+    <w:lsdException w:name="Medium Grid 1 Accent 2" w:uiPriority="67"/>
+    <w:lsdException w:name="Medium Grid 2 Accent 2" w:uiPriority="68"/>
+    <w:lsdException w:name="Medium Grid 3 Accent 2" w:uiPriority="69"/>
+    <w:lsdException w:name="Dark List Accent 2" w:uiPriority="70"/>
+    <w:lsdException w:name="Colorful Shading Accent 2" w:uiPriority="71"/>
+    <w:lsdException w:name="Colorful List Accent 2" w:uiPriority="72"/>
+    <w:lsdException w:name="Colorful Grid Accent 2" w:uiPriority="73"/>
+    <w:lsdException w:name="Light Shading Accent 3" w:uiPriority="60"/>
+    <w:lsdException w:name="Light List Accent 3" w:uiPriority="61"/>
+    <w:lsdException w:name="Light Grid Accent 3" w:uiPriority="62"/>
+    <w:lsdException w:name="Medium Shading 1 Accent 3" w:uiPriority="63"/>
+    <w:lsdException w:name="Medium Shading 2 Accent 3" w:uiPriority="64"/>
+    <w:lsdException w:name="Medium List 1 Accent 3" w:uiPriority="65"/>
+    <w:lsdException w:name="Medium List 2 Accent 3" w:uiPriority="66"/>
+    <w:lsdException w:name="Medium Grid 1 Accent 3" w:uiPriority="67"/>
+    <w:lsdException w:name="Medium Grid 2 Accent 3" w:uiPriority="68"/>
+    <w:lsdException w:name="Medium Grid 3 Accent 3" w:uiPriority="69"/>
+    <w:lsdException w:name="Dark List Accent 3" w:uiPriority="70"/>
+    <w:lsdException w:name="Colorful Shading Accent 3" w:uiPriority="71"/>
+    <w:lsdException w:name="Colorful List Accent 3" w:uiPriority="72"/>
+    <w:lsdException w:name="Colorful Grid Accent 3" w:uiPriority="73"/>
+    <w:lsdException w:name="Light Shading Accent 4" w:uiPriority="60"/>
+    <w:lsdException w:name="Light List Accent 4" w:uiPriority="61"/>
+    <w:lsdException w:name="Light Grid Accent 4" w:uiPriority="62"/>
+    <w:lsdException w:name="Medium Shading 1 Accent 4" w:uiPriority="63"/>
+    <w:lsdException w:name="Medium Shading 2 Accent 4" w:uiPriority="64"/>
+    <w:lsdException w:name="Medium List 1 Accent 4" w:uiPriority="65"/>
+    <w:lsdException w:name="Medium List 2 Accent 4" w:uiPriority="66"/>
+    <w:lsdException w:name="Medium Grid 1 Accent 4" w:uiPriority="67"/>
+    <w:lsdException w:name="Medium Grid 2 Accent 4" w:uiPriority="68"/>
+    <w:lsdException w:name="Medium Grid 3 Accent 4" w:uiPriority="69"/>
+    <w:lsdException w:name="Dark List Accent 4" w:uiPriority="70"/>
+    <w:lsdException w:name="Colorful Shading Accent 4" w:uiPriority="71"/>
+    <w:lsdException w:name="Colorful List Accent 4" w:uiPriority="72"/>
+    <w:lsdException w:name="Colorful Grid Accent 4" w:uiPriority="73"/>
+    <w:lsdException w:name="Light Shading Accent 5" w:uiPriority="60"/>
+    <w:lsdException w:name="Light List Accent 5" w:uiPriority="61"/>
+    <w:lsdException w:name="Light Grid Accent 5" w:uiPriority="62"/>
+    <w:lsdException w:name="Medium Shading 1 Accent 5" w:uiPriority="63"/>
+    <w:lsdException w:name="Medium Shading 2 Accent 5" w:uiPriority="64"/>
+    <w:lsdException w:name="Medium List 1 Accent 5" w:uiPriority="65"/>
+    <w:lsdException w:name="Medium List 2 Accent 5" w:uiPriority="66"/>
+    <w:lsdException w:name="Medium Grid 1 Accent 5" w:uiPriority="67"/>
+    <w:lsdException w:name="Medium Grid 2 Accent 5" w:uiPriority="68"/>
+    <w:lsdException w:name="Medium Grid 3 Accent 5" w:uiPriority="69"/>
+    <w:lsdException w:name="Dark List Accent 5" w:uiPriority="70"/>
+    <w:lsdException w:name="Colorful Shading Accent 5" w:uiPriority="71"/>
+    <w:lsdException w:name="Colorful List Accent 5" w:uiPriority="72"/>
+    <w:lsdException w:name="Colorful Grid Accent 5" w:uiPriority="73"/>
+    <w:lsdException w:name="Light Shading Accent 6" w:uiPriority="60"/>
+    <w:lsdException w:name="Light List Accent 6" w:uiPriority="61"/>
+    <w:lsdException w:name="Light Grid Accent 6" w:uiPriority="62"/>
+    <w:lsdException w:name="Medium Shading 1 Accent 6" w:uiPriority="63"/>
+    <w:lsdException w:name="Medium Shading 2 Accent 6" w:uiPriority="64"/>
+    <w:lsdException w:name="Medium List 1 Accent 6" w:uiPriority="65"/>
+    <w:lsdException w:name="Medium List 2 Accent 6" w:uiPriority="66"/>
+    <w:lsdException w:name="Medium Grid 1 Accent 6" w:uiPriority="67"/>
+    <w:lsdException w:name="Medium Grid 2 Accent 6" w:uiPriority="68"/>
+    <w:lsdException w:name="Medium Grid 3 Accent 6" w:uiPriority="69"/>
+    <w:lsdException w:name="Dark List Accent 6" w:uiPriority="70"/>
+    <w:lsdException w:name="Colorful Shading Accent 6" w:uiPriority="71"/>
+    <w:lsdException w:name="Colorful List Accent 6" w:uiPriority="72"/>
+    <w:lsdException w:name="Colorful Grid Accent 6" w:uiPriority="73"/>
+    <w:lsdException w:name="Subtle Emphasis" w:uiPriority="19" w:qFormat="1"/>
+    <w:lsdException w:name="Intense Emphasis" w:uiPriority="21" w:qFormat="1"/>
+    <w:lsdException w:name="Subtle Reference" w:uiPriority="31" w:qFormat="1"/>
+    <w:lsdException w:name="Intense Reference" w:uiPriority="32" w:qFormat="1"/>
+    <w:lsdException w:name="Book Title" w:uiPriority="33" w:qFormat="1"/>
+    <w:lsdException w:name="Bibliography" w:semiHidden="1" w:uiPriority="37" w:unhideWhenUsed="1"/>
+    <w:lsdException w:name="TOC Heading" w:semiHidden="1" w:uiPriority="39" w:unhideWhenUsed="1" w:qFormat="1"/>
+    <w:lsdException w:name="Plain Table 1" w:uiPriority="41"/>
+    <w:lsdException w:name="Plain Table 2" w:uiPriority="42"/>
+    <w:lsdException w:name="Plain Table 3" w:uiPriority="43"/>
+    <w:lsdException w:name="Plain Table 4" w:uiPriority="44"/>
+    <w:lsdException w:name="Plain Table 5" w:uiPriority="45"/>
+    <w:lsdException w:name="Grid Table Light" w:uiPriority="40"/>
+    <w:lsdException w:name="Grid Table 1 Light" w:uiPriority="46"/>
+    <w:lsdException w:name="Grid Table 2" w:uiPriority="47"/>
+    <w:lsdException w:name="Grid Table 3" w:uiPriority="48"/>
+    <w:lsdException w:name="Grid Table 4" w:uiPriority="49"/>
+    <w:lsdException w:name="Grid Table 5 Dark" w:uiPriority="50"/>
+    <w:lsdException w:name="Grid Table 6 Colorful" w:uiPriority="51"/>
+    <w:lsdException w:name="Grid Table 7 Colorful" w:uiPriority="52"/>
+    <w:lsdException w:name="Grid Table 1 Light Accent 1" w:uiPriority="46"/>
+    <w:lsdException w:name="Grid Table 2 Accent 1" w:uiPriority="47"/>
+    <w:lsdException w:name="Grid Table 3 Accent 1" w:uiPriority="48"/>
+    <w:lsdException w:name="Grid Table 4 Accent 1" w:uiPriority="49"/>
+    <w:lsdException w:name="Grid Table 5 Dark Accent 1" w:uiPriority="50"/>
+    <w:lsdException w:name="Grid Table 6 Colorful Accent 1" w:uiPriority="51"/>
+    <w:lsdException w:name="Grid Table 7 Colorful Accent 1" w:uiPriority="52"/>
+    <w:lsdException w:name="Grid Table 1 Light Accent 2" w:uiPriority="46"/>
+    <w:lsdException w:name="Grid Table 2 Accent 2" w:uiPriority="47"/>
+    <w:lsdException w:name="Grid Table 3 Accent 2" w:uiPriority="48"/>
+    <w:lsdException w:name="Grid Table 4 Accent 2" w:uiPriority="49"/>
+    <w:lsdException w:name="Grid Table 5 Dark Accent 2" w:uiPriority="50"/>
+    <w:lsdException w:name="Grid Table 6 Colorful Accent 2" w:uiPriority="51"/>
+    <w:lsdException w:name="Grid Table 7 Colorful Accent 2" w:uiPriority="52"/>
+    <w:lsdException w:name="Grid Table 1 Light Accent 3" w:uiPriority="46"/>
+    <w:lsdException w:name="Grid Table 2 Accent 3" w:uiPriority="47"/>
+    <w:lsdException w:name="Grid Table 3 Accent 3" w:uiPriority="48"/>
+    <w:lsdException w:name="Grid Table 4 Accent 3" w:uiPriority="49"/>
+    <w:lsdException w:name="Grid Table 5 Dark Accent 3" w:uiPriority="50"/>
+    <w:lsdException w:name="Grid Table 6 Colorful Accent 3" w:uiPriority="51"/>
+    <w:lsdException w:name="Grid Table 7 Colorful Accent 3" w:uiPriority="52"/>
+    <w:lsdException w:name="Grid Table 1 Light Accent 4" w:uiPriority="46"/>
+    <w:lsdException w:name="Grid Table 2 Accent 4" w:uiPriority="47"/>
+    <w:lsdException w:name="Grid Table 3 Accent 4" w:uiPriority="48"/>
+    <w:lsdException w:name="Grid Table 4 Accent 4" w:uiPriority="49"/>
+    <w:lsdException w:name="Grid Table 5 Dark Accent 4" w:uiPriority="50"/>
+    <w:lsdException w:name="Grid Table 6 Colorful Accent 4" w:uiPriority="51"/>
+    <w:lsdException w:name="Grid Table 7 Colorful Accent 4" w:uiPriority="52"/>
+    <w:lsdException w:name="Grid Table 1 Light Accent 5" w:uiPriority="46"/>
+    <w:lsdException w:name="Grid Table 2 Accent 5" w:uiPriority="47"/>
+    <w:lsdException w:name="Grid Table 3 Accent 5" w:uiPriority="48"/>
+    <w:lsdException w:name="Grid Table 4 Accent 5" w:uiPriority="49"/>
+    <w:lsdException w:name="Grid Table 5 Dark Accent 5" w:uiPriority="50"/>
+    <w:lsdException w:name="Grid Table 6 Colorful Accent 5" w:uiPriority="51"/>
+    <w:lsdException w:name="Grid Table 7 Colorful Accent 5" w:uiPriority="52"/>
+    <w:lsdException w:name="Grid Table 1 Light Accent 6" w:uiPriority="46"/>
+    <w:lsdException w:name="Grid Table 2 Accent 6" w:uiPriority="47"/>
+    <w:lsdException w:name="Grid Table 3 Accent 6" w:uiPriority="48"/>
+    <w:lsdException w:name="Grid Table 4 Accent 6" w:uiPriority="49"/>
+    <w:lsdException w:name="Grid Table 5 Dark Accent 6" w:uiPriority="50"/>
+    <w:lsdException w:name="Grid Table 6 Colorful Accent 6" w:uiPriority="51"/>
+    <w:lsdException w:name="Grid Table 7 Colorful Accent 6" w:uiPriority="52"/>
+    <w:lsdException w:name="List Table 1 Light" w:uiPriority="46"/>
+    <w:lsdException w:name="List Table 2" w:uiPriority="47"/>
+    <w:lsdException w:name="List Table 3" w:uiPriority="48"/>
+    <w:lsdException w:name="List Table 4" w:uiPriority="49"/>
+    <w:lsdException w:name="List Table 5 Dark" w:uiPriority="50"/>
+    <w:lsdException w:name="List Table 6 Colorful" w:uiPriority="51"/>
+    <w:lsdException w:name="List Table 7 Colorful" w:uiPriority="52"/>
+    <w:lsdException w:name="List Table 1 Light Accent 1" w:uiPriority="46"/>
+    <w:lsdException w:name="List Table 2 Accent 1" w:uiPriority="47"/>
+    <w:lsdException w:name="List Table 3 Accent 1" w:uiPriority="48"/>
+    <w:lsdException w:name="List Table 4 Accent 1" w:uiPriority="49"/>
+    <w:lsdException w:name="List Table 5 Dark Accent 1" w:uiPriority="50"/>
+    <w:lsdException w:name="List Table 6 Colorful Accent 1" w:uiPriority="51"/>
+    <w:lsdException w:name="List Table 7 Colorful Accent 1" w:uiPriority="52"/>
+    <w:lsdException w:name="List Table 1 Light Accent 2" w:uiPriority="46"/>
+    <w:lsdException w:name="List Table 2 Accent 2" w:uiPriority="47"/>
+    <w:lsdException w:name="List Table 3 Accent 2" w:uiPriority="48"/>
+    <w:lsdException w:name="List Table 4 Accent 2" w:uiPriority="49"/>
+    <w:lsdException w:name="List Table 5 Dark Accent 2" w:uiPriority="50"/>
+    <w:lsdException w:name="List Table 6 Colorful Accent 2" w:uiPriority="51"/>
+    <w:lsdException w:name="List Table 7 Colorful Accent 2" w:uiPriority="52"/>
+    <w:lsdException w:name="List Table 1 Light Accent 3" w:uiPriority="46"/>
+    <w:lsdException w:name="List Table 2 Accent 3" w:uiPriority="47"/>
+    <w:lsdException w:name="List Table 3 Accent 3" w:uiPriority="48"/>
+    <w:lsdException w:name="List Table 4 Accent 3" w:uiPriority="49"/>
+    <w:lsdException w:name="List Table 5 Dark Accent 3" w:uiPriority="50"/>
+    <w:lsdException w:name="List Table 6 Colorful Accent 3" w:uiPriority="51"/>
+    <w:lsdException w:name="List Table 7 Colorful Accent 3" w:uiPriority="52"/>
+    <w:lsdException w:name="List Table 1 Light Accent 4" w:uiPriority="46"/>
+    <w:lsdException w:name="List Table 2 Accent 4" w:uiPriority="47"/>
+    <w:lsdException w:name="List Table 3 Accent 4" w:uiPriority="48"/>
+    <w:lsdException w:name="List Table 4 Accent 4" w:uiPriority="49"/>
+    <w:lsdException w:name="List Table 5 Dark Accent 4" w:uiPriority="50"/>
+    <w:lsdException w:name="List Table 6 Colorful Accent 4" w:uiPriority="51"/>
+    <w:lsdException w:name="List Table 7 Colorful Accent 4" w:uiPriority="52"/>
+    <w:lsdException w:name="List Table 1 Light Accent 5" w:uiPriority="46"/>
+    <w:lsdException w:name="List Table 2 Accent 5" w:uiPriority="47"/>
+    <w:lsdException w:name="List Table 3 Accent 5" w:uiPriority="48"/>
+    <w:lsdException w:name="List Table 4 Accent 5" w:uiPriority="49"/>
+    <w:lsdException w:name="List Table 5 Dark Accent 5" w:uiPriority="50"/>
+    <w:lsdException w:name="List Table 6 Colorful Accent 5" w:uiPriority="51"/>
+    <w:lsdException w:name="List Table 7 Colorful Accent 5" w:uiPriority="52"/>
+    <w:lsdException w:name="List Table 1 Light Accent 6" w:uiPriority="46"/>
+    <w:lsdException w:name="List Table 2 Accent 6" w:uiPriority="47"/>
+    <w:lsdException w:name="List Table 3 Accent 6" w:uiPriority="48"/>
+    <w:lsdException w:name="List Table 4 Accent 6" w:uiPriority="49"/>
+    <w:lsdException w:name="List Table 5 Dark Accent 6" w:uiPriority="50"/>
+    <w:lsdException w:name="List Table 6 Colorful Accent 6" w:uiPriority="51"/>
+    <w:lsdException w:name="List Table 7 Colorful Accent 6" w:uiPriority="52"/>
+  </w:latentStyles>
+  <w:style w:type="paragraph" w:default="1" w:styleId="Standard">
+    <w:name w:val="Normal"/>
+    <w:qFormat/>
+  </w:style>
+  <w:style w:type="character" w:default="1" w:styleId="Absatz-Standardschriftart">
+    <w:name w:val="Default Paragraph Font"/>
+    <w:uiPriority w:val="1"/>
+    <w:semiHidden/>
+    <w:unhideWhenUsed/>
+  </w:style>
+  <w:style w:type="table" w:default="1" w:styleId="NormaleTabelle">
+    <w:name w:val="Normal Table"/>
+    <w:uiPriority w:val="99"/>
+    <w:semiHidden/>
+    <w:unhideWhenUsed/>
+    <w:tblPr>
+      <w:tblInd w:w="0" w:type="dxa"/>
+      <w:tblCellMar>
+        <w:top w:w="0" w:type="dxa"/>
+        <w:left w:w="108" w:type="dxa"/>
+        <w:bottom w:w="0" w:type="dxa"/>
+        <w:right w:w="108" w:type="dxa"/>
+      </w:tblCellMar>
+    </w:tblPr>
+  </w:style>
+  <w:style w:type="numbering" w:default="1" w:styleId="KeineListe">
+    <w:name w:val="No List"/>
+    <w:uiPriority w:val="99"/>
+    <w:semiHidden/>
+    <w:unhideWhenUsed/>
+  </w:style>
+  <w:style w:type="character" w:styleId="Platzhaltertext">
+    <w:name w:val="Placeholder Text"/>
+    <w:basedOn w:val="Absatz-Standardschriftart"/>
+    <w:uiPriority w:val="99"/>
+    <w:semiHidden/>
+    <w:rsid w:val="00D36743"/>
+    <w:rPr>
+      <w:color w:val="808080"/>
+    </w:rPr>
+  </w:style>
+</w:styles>
+</file>
+
+<file path=word/glossary/webSettings.xml><?xml version="1.0" encoding="utf-8"?>
+<w:webSettings xmlns:mc="http://schemas.openxmlformats.org/markup-compatibility/2006" xmlns:r="http://schemas.openxmlformats.org/officeDocument/2006/relationships" xmlns:w="http://schemas.openxmlformats.org/wordprocessingml/2006/main" xmlns:w14="http://schemas.microsoft.com/office/word/2010/wordml" xmlns:w15="http://schemas.microsoft.com/office/word/2012/wordml" mc:Ignorable="w14 w15">
+  <w:optimizeForBrowser/>
+  <w:allowPNG/>
+</w:webSettings>
 </file>
 
 <file path=word/theme/theme1.xml><?xml version="1.0" encoding="utf-8"?>
@@ -13502,11 +15827,32 @@
     <b:URL>http://www.io-link.com/share/Downloads/Spec-Interface/IOL-Interface-Spec_10002_V112_Jul13.pdf</b:URL>
     <b:RefOrder>2</b:RefOrder>
   </b:Source>
+  <b:Source>
+    <b:Tag>Sas07</b:Tag>
+    <b:SourceType>InternetSite</b:SourceType>
+    <b:Guid>{98E6B845-9D88-48BD-8C19-DD419F1A9D34}</b:Guid>
+    <b:Author>
+      <b:Author>
+        <b:NameList>
+          <b:Person>
+            <b:Last>Feuz</b:Last>
+            <b:First>Sascha</b:First>
+          </b:Person>
+        </b:NameList>
+      </b:Author>
+    </b:Author>
+    <b:ProductionCompany>HTI Burgdorf</b:ProductionCompany>
+    <b:Year>2007</b:Year>
+    <b:YearAccessed>2016</b:YearAccessed>
+    <b:MonthAccessed>April</b:MonthAccessed>
+    <b:URL>https://prof.hti.bfh.ch/uploads/media/Bericht_IO-Link.pdf</b:URL>
+    <b:RefOrder>3</b:RefOrder>
+  </b:Source>
 </b:Sources>
 </file>
 
 <file path=customXml/itemProps1.xml><?xml version="1.0" encoding="utf-8"?>
-<ds:datastoreItem xmlns:ds="http://schemas.openxmlformats.org/officeDocument/2006/customXml" ds:itemID="{A51C3B3B-4492-4B55-944A-0B6E22A7CDB4}">
+<ds:datastoreItem xmlns:ds="http://schemas.openxmlformats.org/officeDocument/2006/customXml" ds:itemID="{0D6BC949-602F-4B11-A3AA-E3804FDD9770}">
   <ds:schemaRefs>
     <ds:schemaRef ds:uri="http://schemas.openxmlformats.org/officeDocument/2006/bibliography"/>
   </ds:schemaRefs>

</xml_diff>